<commit_message>
Add the weekly edbs, itsm and wodss content
</commit_message>
<xml_diff>
--- a/Module/edbs/00_Moduldokumentation.docx
+++ b/Module/edbs/00_Moduldokumentation.docx
@@ -547,7 +547,7 @@
           <w:r>
             <w:fldChar w:fldCharType="separate"/>
           </w:r>
-          <w:hyperlink w:anchor="_Toc1322700" w:history="1">
+          <w:hyperlink w:anchor="_Toc1418847" w:history="1">
             <w:r>
               <w:rPr>
                 <w:rStyle w:val="Hyperlink"/>
@@ -589,7 +589,7 @@
                 <w:noProof/>
                 <w:webHidden/>
               </w:rPr>
-              <w:instrText xml:space="preserve"> PAGEREF _Toc1322700 \h </w:instrText>
+              <w:instrText xml:space="preserve"> PAGEREF _Toc1418847 \h </w:instrText>
             </w:r>
             <w:r>
               <w:rPr>
@@ -633,7 +633,7 @@
               <w:lang w:eastAsia="de-CH"/>
             </w:rPr>
           </w:pPr>
-          <w:hyperlink w:anchor="_Toc1322701" w:history="1">
+          <w:hyperlink w:anchor="_Toc1418848" w:history="1">
             <w:r>
               <w:rPr>
                 <w:rStyle w:val="Hyperlink"/>
@@ -675,7 +675,7 @@
                 <w:noProof/>
                 <w:webHidden/>
               </w:rPr>
-              <w:instrText xml:space="preserve"> PAGEREF _Toc1322701 \h </w:instrText>
+              <w:instrText xml:space="preserve"> PAGEREF _Toc1418848 \h </w:instrText>
             </w:r>
             <w:r>
               <w:rPr>
@@ -719,7 +719,7 @@
               <w:lang w:eastAsia="de-CH"/>
             </w:rPr>
           </w:pPr>
-          <w:hyperlink w:anchor="_Toc1322702" w:history="1">
+          <w:hyperlink w:anchor="_Toc1418849" w:history="1">
             <w:r>
               <w:rPr>
                 <w:rStyle w:val="Hyperlink"/>
@@ -761,7 +761,7 @@
                 <w:noProof/>
                 <w:webHidden/>
               </w:rPr>
-              <w:instrText xml:space="preserve"> PAGEREF _Toc1322702 \h </w:instrText>
+              <w:instrText xml:space="preserve"> PAGEREF _Toc1418849 \h </w:instrText>
             </w:r>
             <w:r>
               <w:rPr>
@@ -805,7 +805,7 @@
               <w:lang w:eastAsia="de-CH"/>
             </w:rPr>
           </w:pPr>
-          <w:hyperlink w:anchor="_Toc1322703" w:history="1">
+          <w:hyperlink w:anchor="_Toc1418850" w:history="1">
             <w:r>
               <w:rPr>
                 <w:rStyle w:val="Hyperlink"/>
@@ -847,7 +847,7 @@
                 <w:noProof/>
                 <w:webHidden/>
               </w:rPr>
-              <w:instrText xml:space="preserve"> PAGEREF _Toc1322703 \h </w:instrText>
+              <w:instrText xml:space="preserve"> PAGEREF _Toc1418850 \h </w:instrText>
             </w:r>
             <w:r>
               <w:rPr>
@@ -887,7 +887,7 @@
               <w:lang w:eastAsia="de-CH"/>
             </w:rPr>
           </w:pPr>
-          <w:hyperlink w:anchor="_Toc1322704" w:history="1">
+          <w:hyperlink w:anchor="_Toc1418851" w:history="1">
             <w:r>
               <w:rPr>
                 <w:rStyle w:val="Hyperlink"/>
@@ -929,7 +929,7 @@
                 <w:noProof/>
                 <w:webHidden/>
               </w:rPr>
-              <w:instrText xml:space="preserve"> PAGEREF _Toc1322704 \h </w:instrText>
+              <w:instrText xml:space="preserve"> PAGEREF _Toc1418851 \h </w:instrText>
             </w:r>
             <w:r>
               <w:rPr>
@@ -950,6 +950,1980 @@
                 <w:webHidden/>
               </w:rPr>
               <w:t>3</w:t>
+            </w:r>
+            <w:r>
+              <w:rPr>
+                <w:noProof/>
+                <w:webHidden/>
+              </w:rPr>
+              <w:fldChar w:fldCharType="end"/>
+            </w:r>
+          </w:hyperlink>
+        </w:p>
+        <w:p>
+          <w:pPr>
+            <w:pStyle w:val="TOC2"/>
+            <w:tabs>
+              <w:tab w:val="left" w:pos="880"/>
+              <w:tab w:val="right" w:leader="dot" w:pos="9062"/>
+            </w:tabs>
+            <w:rPr>
+              <w:rFonts w:eastAsiaTheme="minorEastAsia"/>
+              <w:noProof/>
+              <w:lang w:eastAsia="de-CH"/>
+            </w:rPr>
+          </w:pPr>
+          <w:hyperlink w:anchor="_Toc1418852" w:history="1">
+            <w:r>
+              <w:rPr>
+                <w:rStyle w:val="Hyperlink"/>
+                <w:noProof/>
+              </w:rPr>
+              <w:t>2.1</w:t>
+            </w:r>
+            <w:r>
+              <w:rPr>
+                <w:rFonts w:eastAsiaTheme="minorEastAsia"/>
+                <w:noProof/>
+                <w:lang w:eastAsia="de-CH"/>
+              </w:rPr>
+              <w:tab/>
+            </w:r>
+            <w:r>
+              <w:rPr>
+                <w:rStyle w:val="Hyperlink"/>
+                <w:noProof/>
+              </w:rPr>
+              <w:t>Gliederung</w:t>
+            </w:r>
+            <w:r>
+              <w:rPr>
+                <w:noProof/>
+                <w:webHidden/>
+              </w:rPr>
+              <w:tab/>
+            </w:r>
+            <w:r>
+              <w:rPr>
+                <w:noProof/>
+                <w:webHidden/>
+              </w:rPr>
+              <w:fldChar w:fldCharType="begin"/>
+            </w:r>
+            <w:r>
+              <w:rPr>
+                <w:noProof/>
+                <w:webHidden/>
+              </w:rPr>
+              <w:instrText xml:space="preserve"> PAGEREF _Toc1418852 \h </w:instrText>
+            </w:r>
+            <w:r>
+              <w:rPr>
+                <w:noProof/>
+                <w:webHidden/>
+              </w:rPr>
+            </w:r>
+            <w:r>
+              <w:rPr>
+                <w:noProof/>
+                <w:webHidden/>
+              </w:rPr>
+              <w:fldChar w:fldCharType="separate"/>
+            </w:r>
+            <w:r>
+              <w:rPr>
+                <w:noProof/>
+                <w:webHidden/>
+              </w:rPr>
+              <w:t>3</w:t>
+            </w:r>
+            <w:r>
+              <w:rPr>
+                <w:noProof/>
+                <w:webHidden/>
+              </w:rPr>
+              <w:fldChar w:fldCharType="end"/>
+            </w:r>
+          </w:hyperlink>
+        </w:p>
+        <w:p>
+          <w:pPr>
+            <w:pStyle w:val="TOC2"/>
+            <w:tabs>
+              <w:tab w:val="left" w:pos="880"/>
+              <w:tab w:val="right" w:leader="dot" w:pos="9062"/>
+            </w:tabs>
+            <w:rPr>
+              <w:rFonts w:eastAsiaTheme="minorEastAsia"/>
+              <w:noProof/>
+              <w:lang w:eastAsia="de-CH"/>
+            </w:rPr>
+          </w:pPr>
+          <w:hyperlink w:anchor="_Toc1418853" w:history="1">
+            <w:r>
+              <w:rPr>
+                <w:rStyle w:val="Hyperlink"/>
+                <w:noProof/>
+              </w:rPr>
+              <w:t>2.2</w:t>
+            </w:r>
+            <w:r>
+              <w:rPr>
+                <w:rFonts w:eastAsiaTheme="minorEastAsia"/>
+                <w:noProof/>
+                <w:lang w:eastAsia="de-CH"/>
+              </w:rPr>
+              <w:tab/>
+            </w:r>
+            <w:r>
+              <w:rPr>
+                <w:rStyle w:val="Hyperlink"/>
+                <w:noProof/>
+              </w:rPr>
+              <w:t>Information und Daten</w:t>
+            </w:r>
+            <w:r>
+              <w:rPr>
+                <w:noProof/>
+                <w:webHidden/>
+              </w:rPr>
+              <w:tab/>
+            </w:r>
+            <w:r>
+              <w:rPr>
+                <w:noProof/>
+                <w:webHidden/>
+              </w:rPr>
+              <w:fldChar w:fldCharType="begin"/>
+            </w:r>
+            <w:r>
+              <w:rPr>
+                <w:noProof/>
+                <w:webHidden/>
+              </w:rPr>
+              <w:instrText xml:space="preserve"> PAGEREF _Toc1418853 \h </w:instrText>
+            </w:r>
+            <w:r>
+              <w:rPr>
+                <w:noProof/>
+                <w:webHidden/>
+              </w:rPr>
+            </w:r>
+            <w:r>
+              <w:rPr>
+                <w:noProof/>
+                <w:webHidden/>
+              </w:rPr>
+              <w:fldChar w:fldCharType="separate"/>
+            </w:r>
+            <w:r>
+              <w:rPr>
+                <w:noProof/>
+                <w:webHidden/>
+              </w:rPr>
+              <w:t>3</w:t>
+            </w:r>
+            <w:r>
+              <w:rPr>
+                <w:noProof/>
+                <w:webHidden/>
+              </w:rPr>
+              <w:fldChar w:fldCharType="end"/>
+            </w:r>
+          </w:hyperlink>
+        </w:p>
+        <w:p>
+          <w:pPr>
+            <w:pStyle w:val="TOC3"/>
+            <w:tabs>
+              <w:tab w:val="left" w:pos="1320"/>
+              <w:tab w:val="right" w:leader="dot" w:pos="9062"/>
+            </w:tabs>
+            <w:rPr>
+              <w:rFonts w:eastAsiaTheme="minorEastAsia"/>
+              <w:noProof/>
+              <w:lang w:eastAsia="de-CH"/>
+            </w:rPr>
+          </w:pPr>
+          <w:hyperlink w:anchor="_Toc1418854" w:history="1">
+            <w:r>
+              <w:rPr>
+                <w:rStyle w:val="Hyperlink"/>
+                <w:noProof/>
+              </w:rPr>
+              <w:t>2.2.1</w:t>
+            </w:r>
+            <w:r>
+              <w:rPr>
+                <w:rFonts w:eastAsiaTheme="minorEastAsia"/>
+                <w:noProof/>
+                <w:lang w:eastAsia="de-CH"/>
+              </w:rPr>
+              <w:tab/>
+            </w:r>
+            <w:r>
+              <w:rPr>
+                <w:rStyle w:val="Hyperlink"/>
+                <w:noProof/>
+              </w:rPr>
+              <w:t>Information</w:t>
+            </w:r>
+            <w:r>
+              <w:rPr>
+                <w:noProof/>
+                <w:webHidden/>
+              </w:rPr>
+              <w:tab/>
+            </w:r>
+            <w:r>
+              <w:rPr>
+                <w:noProof/>
+                <w:webHidden/>
+              </w:rPr>
+              <w:fldChar w:fldCharType="begin"/>
+            </w:r>
+            <w:r>
+              <w:rPr>
+                <w:noProof/>
+                <w:webHidden/>
+              </w:rPr>
+              <w:instrText xml:space="preserve"> PAGEREF _Toc1418854 \h </w:instrText>
+            </w:r>
+            <w:r>
+              <w:rPr>
+                <w:noProof/>
+                <w:webHidden/>
+              </w:rPr>
+            </w:r>
+            <w:r>
+              <w:rPr>
+                <w:noProof/>
+                <w:webHidden/>
+              </w:rPr>
+              <w:fldChar w:fldCharType="separate"/>
+            </w:r>
+            <w:r>
+              <w:rPr>
+                <w:noProof/>
+                <w:webHidden/>
+              </w:rPr>
+              <w:t>3</w:t>
+            </w:r>
+            <w:r>
+              <w:rPr>
+                <w:noProof/>
+                <w:webHidden/>
+              </w:rPr>
+              <w:fldChar w:fldCharType="end"/>
+            </w:r>
+          </w:hyperlink>
+        </w:p>
+        <w:p>
+          <w:pPr>
+            <w:pStyle w:val="TOC3"/>
+            <w:tabs>
+              <w:tab w:val="left" w:pos="1320"/>
+              <w:tab w:val="right" w:leader="dot" w:pos="9062"/>
+            </w:tabs>
+            <w:rPr>
+              <w:rFonts w:eastAsiaTheme="minorEastAsia"/>
+              <w:noProof/>
+              <w:lang w:eastAsia="de-CH"/>
+            </w:rPr>
+          </w:pPr>
+          <w:hyperlink w:anchor="_Toc1418855" w:history="1">
+            <w:r>
+              <w:rPr>
+                <w:rStyle w:val="Hyperlink"/>
+                <w:noProof/>
+              </w:rPr>
+              <w:t>2.2.2</w:t>
+            </w:r>
+            <w:r>
+              <w:rPr>
+                <w:rFonts w:eastAsiaTheme="minorEastAsia"/>
+                <w:noProof/>
+                <w:lang w:eastAsia="de-CH"/>
+              </w:rPr>
+              <w:tab/>
+            </w:r>
+            <w:r>
+              <w:rPr>
+                <w:rStyle w:val="Hyperlink"/>
+                <w:noProof/>
+              </w:rPr>
+              <w:t>Information in der Informatik</w:t>
+            </w:r>
+            <w:r>
+              <w:rPr>
+                <w:noProof/>
+                <w:webHidden/>
+              </w:rPr>
+              <w:tab/>
+            </w:r>
+            <w:r>
+              <w:rPr>
+                <w:noProof/>
+                <w:webHidden/>
+              </w:rPr>
+              <w:fldChar w:fldCharType="begin"/>
+            </w:r>
+            <w:r>
+              <w:rPr>
+                <w:noProof/>
+                <w:webHidden/>
+              </w:rPr>
+              <w:instrText xml:space="preserve"> PAGEREF _Toc1418855 \h </w:instrText>
+            </w:r>
+            <w:r>
+              <w:rPr>
+                <w:noProof/>
+                <w:webHidden/>
+              </w:rPr>
+            </w:r>
+            <w:r>
+              <w:rPr>
+                <w:noProof/>
+                <w:webHidden/>
+              </w:rPr>
+              <w:fldChar w:fldCharType="separate"/>
+            </w:r>
+            <w:r>
+              <w:rPr>
+                <w:noProof/>
+                <w:webHidden/>
+              </w:rPr>
+              <w:t>4</w:t>
+            </w:r>
+            <w:r>
+              <w:rPr>
+                <w:noProof/>
+                <w:webHidden/>
+              </w:rPr>
+              <w:fldChar w:fldCharType="end"/>
+            </w:r>
+          </w:hyperlink>
+        </w:p>
+        <w:p>
+          <w:pPr>
+            <w:pStyle w:val="TOC3"/>
+            <w:tabs>
+              <w:tab w:val="left" w:pos="1320"/>
+              <w:tab w:val="right" w:leader="dot" w:pos="9062"/>
+            </w:tabs>
+            <w:rPr>
+              <w:rFonts w:eastAsiaTheme="minorEastAsia"/>
+              <w:noProof/>
+              <w:lang w:eastAsia="de-CH"/>
+            </w:rPr>
+          </w:pPr>
+          <w:hyperlink w:anchor="_Toc1418856" w:history="1">
+            <w:r>
+              <w:rPr>
+                <w:rStyle w:val="Hyperlink"/>
+                <w:noProof/>
+              </w:rPr>
+              <w:t>2.2.3</w:t>
+            </w:r>
+            <w:r>
+              <w:rPr>
+                <w:rFonts w:eastAsiaTheme="minorEastAsia"/>
+                <w:noProof/>
+                <w:lang w:eastAsia="de-CH"/>
+              </w:rPr>
+              <w:tab/>
+            </w:r>
+            <w:r>
+              <w:rPr>
+                <w:rStyle w:val="Hyperlink"/>
+                <w:noProof/>
+              </w:rPr>
+              <w:t>Schematisierung von Information</w:t>
+            </w:r>
+            <w:r>
+              <w:rPr>
+                <w:noProof/>
+                <w:webHidden/>
+              </w:rPr>
+              <w:tab/>
+            </w:r>
+            <w:r>
+              <w:rPr>
+                <w:noProof/>
+                <w:webHidden/>
+              </w:rPr>
+              <w:fldChar w:fldCharType="begin"/>
+            </w:r>
+            <w:r>
+              <w:rPr>
+                <w:noProof/>
+                <w:webHidden/>
+              </w:rPr>
+              <w:instrText xml:space="preserve"> PAGEREF _Toc1418856 \h </w:instrText>
+            </w:r>
+            <w:r>
+              <w:rPr>
+                <w:noProof/>
+                <w:webHidden/>
+              </w:rPr>
+            </w:r>
+            <w:r>
+              <w:rPr>
+                <w:noProof/>
+                <w:webHidden/>
+              </w:rPr>
+              <w:fldChar w:fldCharType="separate"/>
+            </w:r>
+            <w:r>
+              <w:rPr>
+                <w:noProof/>
+                <w:webHidden/>
+              </w:rPr>
+              <w:t>4</w:t>
+            </w:r>
+            <w:r>
+              <w:rPr>
+                <w:noProof/>
+                <w:webHidden/>
+              </w:rPr>
+              <w:fldChar w:fldCharType="end"/>
+            </w:r>
+          </w:hyperlink>
+        </w:p>
+        <w:p>
+          <w:pPr>
+            <w:pStyle w:val="TOC3"/>
+            <w:tabs>
+              <w:tab w:val="left" w:pos="1320"/>
+              <w:tab w:val="right" w:leader="dot" w:pos="9062"/>
+            </w:tabs>
+            <w:rPr>
+              <w:rFonts w:eastAsiaTheme="minorEastAsia"/>
+              <w:noProof/>
+              <w:lang w:eastAsia="de-CH"/>
+            </w:rPr>
+          </w:pPr>
+          <w:hyperlink w:anchor="_Toc1418857" w:history="1">
+            <w:r>
+              <w:rPr>
+                <w:rStyle w:val="Hyperlink"/>
+                <w:noProof/>
+              </w:rPr>
+              <w:t>2.2.4</w:t>
+            </w:r>
+            <w:r>
+              <w:rPr>
+                <w:rFonts w:eastAsiaTheme="minorEastAsia"/>
+                <w:noProof/>
+                <w:lang w:eastAsia="de-CH"/>
+              </w:rPr>
+              <w:tab/>
+            </w:r>
+            <w:r>
+              <w:rPr>
+                <w:rStyle w:val="Hyperlink"/>
+                <w:noProof/>
+              </w:rPr>
+              <w:t>Datum, Daten, data</w:t>
+            </w:r>
+            <w:r>
+              <w:rPr>
+                <w:noProof/>
+                <w:webHidden/>
+              </w:rPr>
+              <w:tab/>
+            </w:r>
+            <w:r>
+              <w:rPr>
+                <w:noProof/>
+                <w:webHidden/>
+              </w:rPr>
+              <w:fldChar w:fldCharType="begin"/>
+            </w:r>
+            <w:r>
+              <w:rPr>
+                <w:noProof/>
+                <w:webHidden/>
+              </w:rPr>
+              <w:instrText xml:space="preserve"> PAGEREF _Toc1418857 \h </w:instrText>
+            </w:r>
+            <w:r>
+              <w:rPr>
+                <w:noProof/>
+                <w:webHidden/>
+              </w:rPr>
+            </w:r>
+            <w:r>
+              <w:rPr>
+                <w:noProof/>
+                <w:webHidden/>
+              </w:rPr>
+              <w:fldChar w:fldCharType="separate"/>
+            </w:r>
+            <w:r>
+              <w:rPr>
+                <w:noProof/>
+                <w:webHidden/>
+              </w:rPr>
+              <w:t>4</w:t>
+            </w:r>
+            <w:r>
+              <w:rPr>
+                <w:noProof/>
+                <w:webHidden/>
+              </w:rPr>
+              <w:fldChar w:fldCharType="end"/>
+            </w:r>
+          </w:hyperlink>
+        </w:p>
+        <w:p>
+          <w:pPr>
+            <w:pStyle w:val="TOC3"/>
+            <w:tabs>
+              <w:tab w:val="left" w:pos="1320"/>
+              <w:tab w:val="right" w:leader="dot" w:pos="9062"/>
+            </w:tabs>
+            <w:rPr>
+              <w:rFonts w:eastAsiaTheme="minorEastAsia"/>
+              <w:noProof/>
+              <w:lang w:eastAsia="de-CH"/>
+            </w:rPr>
+          </w:pPr>
+          <w:hyperlink w:anchor="_Toc1418858" w:history="1">
+            <w:r>
+              <w:rPr>
+                <w:rStyle w:val="Hyperlink"/>
+                <w:noProof/>
+              </w:rPr>
+              <w:t>2.2.5</w:t>
+            </w:r>
+            <w:r>
+              <w:rPr>
+                <w:rFonts w:eastAsiaTheme="minorEastAsia"/>
+                <w:noProof/>
+                <w:lang w:eastAsia="de-CH"/>
+              </w:rPr>
+              <w:tab/>
+            </w:r>
+            <w:r>
+              <w:rPr>
+                <w:rStyle w:val="Hyperlink"/>
+                <w:noProof/>
+              </w:rPr>
+              <w:t>Datenmodell</w:t>
+            </w:r>
+            <w:r>
+              <w:rPr>
+                <w:noProof/>
+                <w:webHidden/>
+              </w:rPr>
+              <w:tab/>
+            </w:r>
+            <w:r>
+              <w:rPr>
+                <w:noProof/>
+                <w:webHidden/>
+              </w:rPr>
+              <w:fldChar w:fldCharType="begin"/>
+            </w:r>
+            <w:r>
+              <w:rPr>
+                <w:noProof/>
+                <w:webHidden/>
+              </w:rPr>
+              <w:instrText xml:space="preserve"> PAGEREF _Toc1418858 \h </w:instrText>
+            </w:r>
+            <w:r>
+              <w:rPr>
+                <w:noProof/>
+                <w:webHidden/>
+              </w:rPr>
+            </w:r>
+            <w:r>
+              <w:rPr>
+                <w:noProof/>
+                <w:webHidden/>
+              </w:rPr>
+              <w:fldChar w:fldCharType="separate"/>
+            </w:r>
+            <w:r>
+              <w:rPr>
+                <w:noProof/>
+                <w:webHidden/>
+              </w:rPr>
+              <w:t>5</w:t>
+            </w:r>
+            <w:r>
+              <w:rPr>
+                <w:noProof/>
+                <w:webHidden/>
+              </w:rPr>
+              <w:fldChar w:fldCharType="end"/>
+            </w:r>
+          </w:hyperlink>
+        </w:p>
+        <w:p>
+          <w:pPr>
+            <w:pStyle w:val="TOC3"/>
+            <w:tabs>
+              <w:tab w:val="left" w:pos="1320"/>
+              <w:tab w:val="right" w:leader="dot" w:pos="9062"/>
+            </w:tabs>
+            <w:rPr>
+              <w:rFonts w:eastAsiaTheme="minorEastAsia"/>
+              <w:noProof/>
+              <w:lang w:eastAsia="de-CH"/>
+            </w:rPr>
+          </w:pPr>
+          <w:hyperlink w:anchor="_Toc1418859" w:history="1">
+            <w:r>
+              <w:rPr>
+                <w:rStyle w:val="Hyperlink"/>
+                <w:noProof/>
+              </w:rPr>
+              <w:t>2.2.6</w:t>
+            </w:r>
+            <w:r>
+              <w:rPr>
+                <w:rFonts w:eastAsiaTheme="minorEastAsia"/>
+                <w:noProof/>
+                <w:lang w:eastAsia="de-CH"/>
+              </w:rPr>
+              <w:tab/>
+            </w:r>
+            <w:r>
+              <w:rPr>
+                <w:rStyle w:val="Hyperlink"/>
+                <w:noProof/>
+              </w:rPr>
+              <w:t>Beachten Sie aber</w:t>
+            </w:r>
+            <w:r>
+              <w:rPr>
+                <w:noProof/>
+                <w:webHidden/>
+              </w:rPr>
+              <w:tab/>
+            </w:r>
+            <w:r>
+              <w:rPr>
+                <w:noProof/>
+                <w:webHidden/>
+              </w:rPr>
+              <w:fldChar w:fldCharType="begin"/>
+            </w:r>
+            <w:r>
+              <w:rPr>
+                <w:noProof/>
+                <w:webHidden/>
+              </w:rPr>
+              <w:instrText xml:space="preserve"> PAGEREF _Toc1418859 \h </w:instrText>
+            </w:r>
+            <w:r>
+              <w:rPr>
+                <w:noProof/>
+                <w:webHidden/>
+              </w:rPr>
+            </w:r>
+            <w:r>
+              <w:rPr>
+                <w:noProof/>
+                <w:webHidden/>
+              </w:rPr>
+              <w:fldChar w:fldCharType="separate"/>
+            </w:r>
+            <w:r>
+              <w:rPr>
+                <w:noProof/>
+                <w:webHidden/>
+              </w:rPr>
+              <w:t>5</w:t>
+            </w:r>
+            <w:r>
+              <w:rPr>
+                <w:noProof/>
+                <w:webHidden/>
+              </w:rPr>
+              <w:fldChar w:fldCharType="end"/>
+            </w:r>
+          </w:hyperlink>
+        </w:p>
+        <w:p>
+          <w:pPr>
+            <w:pStyle w:val="TOC3"/>
+            <w:tabs>
+              <w:tab w:val="left" w:pos="1320"/>
+              <w:tab w:val="right" w:leader="dot" w:pos="9062"/>
+            </w:tabs>
+            <w:rPr>
+              <w:rFonts w:eastAsiaTheme="minorEastAsia"/>
+              <w:noProof/>
+              <w:lang w:eastAsia="de-CH"/>
+            </w:rPr>
+          </w:pPr>
+          <w:hyperlink w:anchor="_Toc1418860" w:history="1">
+            <w:r>
+              <w:rPr>
+                <w:rStyle w:val="Hyperlink"/>
+                <w:noProof/>
+              </w:rPr>
+              <w:t>2.2.7</w:t>
+            </w:r>
+            <w:r>
+              <w:rPr>
+                <w:rFonts w:eastAsiaTheme="minorEastAsia"/>
+                <w:noProof/>
+                <w:lang w:eastAsia="de-CH"/>
+              </w:rPr>
+              <w:tab/>
+            </w:r>
+            <w:r>
+              <w:rPr>
+                <w:rStyle w:val="Hyperlink"/>
+                <w:noProof/>
+              </w:rPr>
+              <w:t>Was ist eine Datenbank</w:t>
+            </w:r>
+            <w:r>
+              <w:rPr>
+                <w:noProof/>
+                <w:webHidden/>
+              </w:rPr>
+              <w:tab/>
+            </w:r>
+            <w:r>
+              <w:rPr>
+                <w:noProof/>
+                <w:webHidden/>
+              </w:rPr>
+              <w:fldChar w:fldCharType="begin"/>
+            </w:r>
+            <w:r>
+              <w:rPr>
+                <w:noProof/>
+                <w:webHidden/>
+              </w:rPr>
+              <w:instrText xml:space="preserve"> PAGEREF _Toc1418860 \h </w:instrText>
+            </w:r>
+            <w:r>
+              <w:rPr>
+                <w:noProof/>
+                <w:webHidden/>
+              </w:rPr>
+            </w:r>
+            <w:r>
+              <w:rPr>
+                <w:noProof/>
+                <w:webHidden/>
+              </w:rPr>
+              <w:fldChar w:fldCharType="separate"/>
+            </w:r>
+            <w:r>
+              <w:rPr>
+                <w:noProof/>
+                <w:webHidden/>
+              </w:rPr>
+              <w:t>6</w:t>
+            </w:r>
+            <w:r>
+              <w:rPr>
+                <w:noProof/>
+                <w:webHidden/>
+              </w:rPr>
+              <w:fldChar w:fldCharType="end"/>
+            </w:r>
+          </w:hyperlink>
+        </w:p>
+        <w:p>
+          <w:pPr>
+            <w:pStyle w:val="TOC2"/>
+            <w:tabs>
+              <w:tab w:val="left" w:pos="880"/>
+              <w:tab w:val="right" w:leader="dot" w:pos="9062"/>
+            </w:tabs>
+            <w:rPr>
+              <w:rFonts w:eastAsiaTheme="minorEastAsia"/>
+              <w:noProof/>
+              <w:lang w:eastAsia="de-CH"/>
+            </w:rPr>
+          </w:pPr>
+          <w:hyperlink w:anchor="_Toc1418861" w:history="1">
+            <w:r>
+              <w:rPr>
+                <w:rStyle w:val="Hyperlink"/>
+                <w:noProof/>
+              </w:rPr>
+              <w:t>2.3</w:t>
+            </w:r>
+            <w:r>
+              <w:rPr>
+                <w:rFonts w:eastAsiaTheme="minorEastAsia"/>
+                <w:noProof/>
+                <w:lang w:eastAsia="de-CH"/>
+              </w:rPr>
+              <w:tab/>
+            </w:r>
+            <w:r>
+              <w:rPr>
+                <w:rStyle w:val="Hyperlink"/>
+                <w:noProof/>
+              </w:rPr>
+              <w:t>Komponenten eines Informationssystems</w:t>
+            </w:r>
+            <w:r>
+              <w:rPr>
+                <w:noProof/>
+                <w:webHidden/>
+              </w:rPr>
+              <w:tab/>
+            </w:r>
+            <w:r>
+              <w:rPr>
+                <w:noProof/>
+                <w:webHidden/>
+              </w:rPr>
+              <w:fldChar w:fldCharType="begin"/>
+            </w:r>
+            <w:r>
+              <w:rPr>
+                <w:noProof/>
+                <w:webHidden/>
+              </w:rPr>
+              <w:instrText xml:space="preserve"> PAGEREF _Toc1418861 \h </w:instrText>
+            </w:r>
+            <w:r>
+              <w:rPr>
+                <w:noProof/>
+                <w:webHidden/>
+              </w:rPr>
+            </w:r>
+            <w:r>
+              <w:rPr>
+                <w:noProof/>
+                <w:webHidden/>
+              </w:rPr>
+              <w:fldChar w:fldCharType="separate"/>
+            </w:r>
+            <w:r>
+              <w:rPr>
+                <w:noProof/>
+                <w:webHidden/>
+              </w:rPr>
+              <w:t>7</w:t>
+            </w:r>
+            <w:r>
+              <w:rPr>
+                <w:noProof/>
+                <w:webHidden/>
+              </w:rPr>
+              <w:fldChar w:fldCharType="end"/>
+            </w:r>
+          </w:hyperlink>
+        </w:p>
+        <w:p>
+          <w:pPr>
+            <w:pStyle w:val="TOC3"/>
+            <w:tabs>
+              <w:tab w:val="left" w:pos="1320"/>
+              <w:tab w:val="right" w:leader="dot" w:pos="9062"/>
+            </w:tabs>
+            <w:rPr>
+              <w:rFonts w:eastAsiaTheme="minorEastAsia"/>
+              <w:noProof/>
+              <w:lang w:eastAsia="de-CH"/>
+            </w:rPr>
+          </w:pPr>
+          <w:hyperlink w:anchor="_Toc1418862" w:history="1">
+            <w:r>
+              <w:rPr>
+                <w:rStyle w:val="Hyperlink"/>
+                <w:noProof/>
+              </w:rPr>
+              <w:t>2.3.1</w:t>
+            </w:r>
+            <w:r>
+              <w:rPr>
+                <w:rFonts w:eastAsiaTheme="minorEastAsia"/>
+                <w:noProof/>
+                <w:lang w:eastAsia="de-CH"/>
+              </w:rPr>
+              <w:tab/>
+            </w:r>
+            <w:r>
+              <w:rPr>
+                <w:rStyle w:val="Hyperlink"/>
+                <w:noProof/>
+              </w:rPr>
+              <w:t>Komponenten eines Informationssystems</w:t>
+            </w:r>
+            <w:r>
+              <w:rPr>
+                <w:noProof/>
+                <w:webHidden/>
+              </w:rPr>
+              <w:tab/>
+            </w:r>
+            <w:r>
+              <w:rPr>
+                <w:noProof/>
+                <w:webHidden/>
+              </w:rPr>
+              <w:fldChar w:fldCharType="begin"/>
+            </w:r>
+            <w:r>
+              <w:rPr>
+                <w:noProof/>
+                <w:webHidden/>
+              </w:rPr>
+              <w:instrText xml:space="preserve"> PAGEREF _Toc1418862 \h </w:instrText>
+            </w:r>
+            <w:r>
+              <w:rPr>
+                <w:noProof/>
+                <w:webHidden/>
+              </w:rPr>
+            </w:r>
+            <w:r>
+              <w:rPr>
+                <w:noProof/>
+                <w:webHidden/>
+              </w:rPr>
+              <w:fldChar w:fldCharType="separate"/>
+            </w:r>
+            <w:r>
+              <w:rPr>
+                <w:noProof/>
+                <w:webHidden/>
+              </w:rPr>
+              <w:t>7</w:t>
+            </w:r>
+            <w:r>
+              <w:rPr>
+                <w:noProof/>
+                <w:webHidden/>
+              </w:rPr>
+              <w:fldChar w:fldCharType="end"/>
+            </w:r>
+          </w:hyperlink>
+        </w:p>
+        <w:p>
+          <w:pPr>
+            <w:pStyle w:val="TOC2"/>
+            <w:tabs>
+              <w:tab w:val="left" w:pos="880"/>
+              <w:tab w:val="right" w:leader="dot" w:pos="9062"/>
+            </w:tabs>
+            <w:rPr>
+              <w:rFonts w:eastAsiaTheme="minorEastAsia"/>
+              <w:noProof/>
+              <w:lang w:eastAsia="de-CH"/>
+            </w:rPr>
+          </w:pPr>
+          <w:hyperlink w:anchor="_Toc1418863" w:history="1">
+            <w:r>
+              <w:rPr>
+                <w:rStyle w:val="Hyperlink"/>
+                <w:noProof/>
+              </w:rPr>
+              <w:t>2.4</w:t>
+            </w:r>
+            <w:r>
+              <w:rPr>
+                <w:rFonts w:eastAsiaTheme="minorEastAsia"/>
+                <w:noProof/>
+                <w:lang w:eastAsia="de-CH"/>
+              </w:rPr>
+              <w:tab/>
+            </w:r>
+            <w:r>
+              <w:rPr>
+                <w:rStyle w:val="Hyperlink"/>
+                <w:noProof/>
+              </w:rPr>
+              <w:t>3 Schema Architektur</w:t>
+            </w:r>
+            <w:r>
+              <w:rPr>
+                <w:noProof/>
+                <w:webHidden/>
+              </w:rPr>
+              <w:tab/>
+            </w:r>
+            <w:r>
+              <w:rPr>
+                <w:noProof/>
+                <w:webHidden/>
+              </w:rPr>
+              <w:fldChar w:fldCharType="begin"/>
+            </w:r>
+            <w:r>
+              <w:rPr>
+                <w:noProof/>
+                <w:webHidden/>
+              </w:rPr>
+              <w:instrText xml:space="preserve"> PAGEREF _Toc1418863 \h </w:instrText>
+            </w:r>
+            <w:r>
+              <w:rPr>
+                <w:noProof/>
+                <w:webHidden/>
+              </w:rPr>
+            </w:r>
+            <w:r>
+              <w:rPr>
+                <w:noProof/>
+                <w:webHidden/>
+              </w:rPr>
+              <w:fldChar w:fldCharType="separate"/>
+            </w:r>
+            <w:r>
+              <w:rPr>
+                <w:noProof/>
+                <w:webHidden/>
+              </w:rPr>
+              <w:t>8</w:t>
+            </w:r>
+            <w:r>
+              <w:rPr>
+                <w:noProof/>
+                <w:webHidden/>
+              </w:rPr>
+              <w:fldChar w:fldCharType="end"/>
+            </w:r>
+          </w:hyperlink>
+        </w:p>
+        <w:p>
+          <w:pPr>
+            <w:pStyle w:val="TOC3"/>
+            <w:tabs>
+              <w:tab w:val="left" w:pos="1320"/>
+              <w:tab w:val="right" w:leader="dot" w:pos="9062"/>
+            </w:tabs>
+            <w:rPr>
+              <w:rFonts w:eastAsiaTheme="minorEastAsia"/>
+              <w:noProof/>
+              <w:lang w:eastAsia="de-CH"/>
+            </w:rPr>
+          </w:pPr>
+          <w:hyperlink w:anchor="_Toc1418864" w:history="1">
+            <w:r>
+              <w:rPr>
+                <w:rStyle w:val="Hyperlink"/>
+                <w:noProof/>
+              </w:rPr>
+              <w:t>2.4.1</w:t>
+            </w:r>
+            <w:r>
+              <w:rPr>
+                <w:rFonts w:eastAsiaTheme="minorEastAsia"/>
+                <w:noProof/>
+                <w:lang w:eastAsia="de-CH"/>
+              </w:rPr>
+              <w:tab/>
+            </w:r>
+            <w:r>
+              <w:rPr>
+                <w:rStyle w:val="Hyperlink"/>
+                <w:noProof/>
+              </w:rPr>
+              <w:t>3 Schema Architektur ANSI SPARC</w:t>
+            </w:r>
+            <w:r>
+              <w:rPr>
+                <w:noProof/>
+                <w:webHidden/>
+              </w:rPr>
+              <w:tab/>
+            </w:r>
+            <w:r>
+              <w:rPr>
+                <w:noProof/>
+                <w:webHidden/>
+              </w:rPr>
+              <w:fldChar w:fldCharType="begin"/>
+            </w:r>
+            <w:r>
+              <w:rPr>
+                <w:noProof/>
+                <w:webHidden/>
+              </w:rPr>
+              <w:instrText xml:space="preserve"> PAGEREF _Toc1418864 \h </w:instrText>
+            </w:r>
+            <w:r>
+              <w:rPr>
+                <w:noProof/>
+                <w:webHidden/>
+              </w:rPr>
+            </w:r>
+            <w:r>
+              <w:rPr>
+                <w:noProof/>
+                <w:webHidden/>
+              </w:rPr>
+              <w:fldChar w:fldCharType="separate"/>
+            </w:r>
+            <w:r>
+              <w:rPr>
+                <w:noProof/>
+                <w:webHidden/>
+              </w:rPr>
+              <w:t>8</w:t>
+            </w:r>
+            <w:r>
+              <w:rPr>
+                <w:noProof/>
+                <w:webHidden/>
+              </w:rPr>
+              <w:fldChar w:fldCharType="end"/>
+            </w:r>
+          </w:hyperlink>
+        </w:p>
+        <w:p>
+          <w:pPr>
+            <w:pStyle w:val="TOC3"/>
+            <w:tabs>
+              <w:tab w:val="left" w:pos="1320"/>
+              <w:tab w:val="right" w:leader="dot" w:pos="9062"/>
+            </w:tabs>
+            <w:rPr>
+              <w:rFonts w:eastAsiaTheme="minorEastAsia"/>
+              <w:noProof/>
+              <w:lang w:eastAsia="de-CH"/>
+            </w:rPr>
+          </w:pPr>
+          <w:hyperlink w:anchor="_Toc1418865" w:history="1">
+            <w:r>
+              <w:rPr>
+                <w:rStyle w:val="Hyperlink"/>
+                <w:noProof/>
+              </w:rPr>
+              <w:t>2.4.2</w:t>
+            </w:r>
+            <w:r>
+              <w:rPr>
+                <w:rFonts w:eastAsiaTheme="minorEastAsia"/>
+                <w:noProof/>
+                <w:lang w:eastAsia="de-CH"/>
+              </w:rPr>
+              <w:tab/>
+            </w:r>
+            <w:r>
+              <w:rPr>
+                <w:rStyle w:val="Hyperlink"/>
+                <w:noProof/>
+              </w:rPr>
+              <w:t>Datenunabhängigkeit</w:t>
+            </w:r>
+            <w:r>
+              <w:rPr>
+                <w:noProof/>
+                <w:webHidden/>
+              </w:rPr>
+              <w:tab/>
+            </w:r>
+            <w:r>
+              <w:rPr>
+                <w:noProof/>
+                <w:webHidden/>
+              </w:rPr>
+              <w:fldChar w:fldCharType="begin"/>
+            </w:r>
+            <w:r>
+              <w:rPr>
+                <w:noProof/>
+                <w:webHidden/>
+              </w:rPr>
+              <w:instrText xml:space="preserve"> PAGEREF _Toc1418865 \h </w:instrText>
+            </w:r>
+            <w:r>
+              <w:rPr>
+                <w:noProof/>
+                <w:webHidden/>
+              </w:rPr>
+            </w:r>
+            <w:r>
+              <w:rPr>
+                <w:noProof/>
+                <w:webHidden/>
+              </w:rPr>
+              <w:fldChar w:fldCharType="separate"/>
+            </w:r>
+            <w:r>
+              <w:rPr>
+                <w:noProof/>
+                <w:webHidden/>
+              </w:rPr>
+              <w:t>9</w:t>
+            </w:r>
+            <w:r>
+              <w:rPr>
+                <w:noProof/>
+                <w:webHidden/>
+              </w:rPr>
+              <w:fldChar w:fldCharType="end"/>
+            </w:r>
+          </w:hyperlink>
+        </w:p>
+        <w:p>
+          <w:pPr>
+            <w:pStyle w:val="TOC2"/>
+            <w:tabs>
+              <w:tab w:val="left" w:pos="880"/>
+              <w:tab w:val="right" w:leader="dot" w:pos="9062"/>
+            </w:tabs>
+            <w:rPr>
+              <w:rFonts w:eastAsiaTheme="minorEastAsia"/>
+              <w:noProof/>
+              <w:lang w:eastAsia="de-CH"/>
+            </w:rPr>
+          </w:pPr>
+          <w:hyperlink w:anchor="_Toc1418866" w:history="1">
+            <w:r>
+              <w:rPr>
+                <w:rStyle w:val="Hyperlink"/>
+                <w:noProof/>
+              </w:rPr>
+              <w:t>2.5</w:t>
+            </w:r>
+            <w:r>
+              <w:rPr>
+                <w:rFonts w:eastAsiaTheme="minorEastAsia"/>
+                <w:noProof/>
+                <w:lang w:eastAsia="de-CH"/>
+              </w:rPr>
+              <w:tab/>
+            </w:r>
+            <w:r>
+              <w:rPr>
+                <w:rStyle w:val="Hyperlink"/>
+                <w:noProof/>
+              </w:rPr>
+              <w:t>Merkmale</w:t>
+            </w:r>
+            <w:r>
+              <w:rPr>
+                <w:noProof/>
+                <w:webHidden/>
+              </w:rPr>
+              <w:tab/>
+            </w:r>
+            <w:r>
+              <w:rPr>
+                <w:noProof/>
+                <w:webHidden/>
+              </w:rPr>
+              <w:fldChar w:fldCharType="begin"/>
+            </w:r>
+            <w:r>
+              <w:rPr>
+                <w:noProof/>
+                <w:webHidden/>
+              </w:rPr>
+              <w:instrText xml:space="preserve"> PAGEREF _Toc1418866 \h </w:instrText>
+            </w:r>
+            <w:r>
+              <w:rPr>
+                <w:noProof/>
+                <w:webHidden/>
+              </w:rPr>
+            </w:r>
+            <w:r>
+              <w:rPr>
+                <w:noProof/>
+                <w:webHidden/>
+              </w:rPr>
+              <w:fldChar w:fldCharType="separate"/>
+            </w:r>
+            <w:r>
+              <w:rPr>
+                <w:noProof/>
+                <w:webHidden/>
+              </w:rPr>
+              <w:t>10</w:t>
+            </w:r>
+            <w:r>
+              <w:rPr>
+                <w:noProof/>
+                <w:webHidden/>
+              </w:rPr>
+              <w:fldChar w:fldCharType="end"/>
+            </w:r>
+          </w:hyperlink>
+        </w:p>
+        <w:p>
+          <w:pPr>
+            <w:pStyle w:val="TOC3"/>
+            <w:tabs>
+              <w:tab w:val="left" w:pos="1320"/>
+              <w:tab w:val="right" w:leader="dot" w:pos="9062"/>
+            </w:tabs>
+            <w:rPr>
+              <w:rFonts w:eastAsiaTheme="minorEastAsia"/>
+              <w:noProof/>
+              <w:lang w:eastAsia="de-CH"/>
+            </w:rPr>
+          </w:pPr>
+          <w:hyperlink w:anchor="_Toc1418867" w:history="1">
+            <w:r>
+              <w:rPr>
+                <w:rStyle w:val="Hyperlink"/>
+                <w:noProof/>
+              </w:rPr>
+              <w:t>2.5.1</w:t>
+            </w:r>
+            <w:r>
+              <w:rPr>
+                <w:rFonts w:eastAsiaTheme="minorEastAsia"/>
+                <w:noProof/>
+                <w:lang w:eastAsia="de-CH"/>
+              </w:rPr>
+              <w:tab/>
+            </w:r>
+            <w:r>
+              <w:rPr>
+                <w:rStyle w:val="Hyperlink"/>
+                <w:noProof/>
+              </w:rPr>
+              <w:t>Funktionen und Dienste</w:t>
+            </w:r>
+            <w:r>
+              <w:rPr>
+                <w:noProof/>
+                <w:webHidden/>
+              </w:rPr>
+              <w:tab/>
+            </w:r>
+            <w:r>
+              <w:rPr>
+                <w:noProof/>
+                <w:webHidden/>
+              </w:rPr>
+              <w:fldChar w:fldCharType="begin"/>
+            </w:r>
+            <w:r>
+              <w:rPr>
+                <w:noProof/>
+                <w:webHidden/>
+              </w:rPr>
+              <w:instrText xml:space="preserve"> PAGEREF _Toc1418867 \h </w:instrText>
+            </w:r>
+            <w:r>
+              <w:rPr>
+                <w:noProof/>
+                <w:webHidden/>
+              </w:rPr>
+            </w:r>
+            <w:r>
+              <w:rPr>
+                <w:noProof/>
+                <w:webHidden/>
+              </w:rPr>
+              <w:fldChar w:fldCharType="separate"/>
+            </w:r>
+            <w:r>
+              <w:rPr>
+                <w:noProof/>
+                <w:webHidden/>
+              </w:rPr>
+              <w:t>10</w:t>
+            </w:r>
+            <w:r>
+              <w:rPr>
+                <w:noProof/>
+                <w:webHidden/>
+              </w:rPr>
+              <w:fldChar w:fldCharType="end"/>
+            </w:r>
+          </w:hyperlink>
+        </w:p>
+        <w:p>
+          <w:pPr>
+            <w:pStyle w:val="TOC2"/>
+            <w:tabs>
+              <w:tab w:val="left" w:pos="880"/>
+              <w:tab w:val="right" w:leader="dot" w:pos="9062"/>
+            </w:tabs>
+            <w:rPr>
+              <w:rFonts w:eastAsiaTheme="minorEastAsia"/>
+              <w:noProof/>
+              <w:lang w:eastAsia="de-CH"/>
+            </w:rPr>
+          </w:pPr>
+          <w:hyperlink w:anchor="_Toc1418868" w:history="1">
+            <w:r>
+              <w:rPr>
+                <w:rStyle w:val="Hyperlink"/>
+                <w:noProof/>
+              </w:rPr>
+              <w:t>2.6</w:t>
+            </w:r>
+            <w:r>
+              <w:rPr>
+                <w:rFonts w:eastAsiaTheme="minorEastAsia"/>
+                <w:noProof/>
+                <w:lang w:eastAsia="de-CH"/>
+              </w:rPr>
+              <w:tab/>
+            </w:r>
+            <w:r>
+              <w:rPr>
+                <w:rStyle w:val="Hyperlink"/>
+                <w:noProof/>
+              </w:rPr>
+              <w:t>Transaktionen</w:t>
+            </w:r>
+            <w:r>
+              <w:rPr>
+                <w:noProof/>
+                <w:webHidden/>
+              </w:rPr>
+              <w:tab/>
+            </w:r>
+            <w:r>
+              <w:rPr>
+                <w:noProof/>
+                <w:webHidden/>
+              </w:rPr>
+              <w:fldChar w:fldCharType="begin"/>
+            </w:r>
+            <w:r>
+              <w:rPr>
+                <w:noProof/>
+                <w:webHidden/>
+              </w:rPr>
+              <w:instrText xml:space="preserve"> PAGEREF _Toc1418868 \h </w:instrText>
+            </w:r>
+            <w:r>
+              <w:rPr>
+                <w:noProof/>
+                <w:webHidden/>
+              </w:rPr>
+            </w:r>
+            <w:r>
+              <w:rPr>
+                <w:noProof/>
+                <w:webHidden/>
+              </w:rPr>
+              <w:fldChar w:fldCharType="separate"/>
+            </w:r>
+            <w:r>
+              <w:rPr>
+                <w:noProof/>
+                <w:webHidden/>
+              </w:rPr>
+              <w:t>11</w:t>
+            </w:r>
+            <w:r>
+              <w:rPr>
+                <w:noProof/>
+                <w:webHidden/>
+              </w:rPr>
+              <w:fldChar w:fldCharType="end"/>
+            </w:r>
+          </w:hyperlink>
+        </w:p>
+        <w:p>
+          <w:pPr>
+            <w:pStyle w:val="TOC3"/>
+            <w:tabs>
+              <w:tab w:val="left" w:pos="1320"/>
+              <w:tab w:val="right" w:leader="dot" w:pos="9062"/>
+            </w:tabs>
+            <w:rPr>
+              <w:rFonts w:eastAsiaTheme="minorEastAsia"/>
+              <w:noProof/>
+              <w:lang w:eastAsia="de-CH"/>
+            </w:rPr>
+          </w:pPr>
+          <w:hyperlink w:anchor="_Toc1418869" w:history="1">
+            <w:r>
+              <w:rPr>
+                <w:rStyle w:val="Hyperlink"/>
+                <w:noProof/>
+              </w:rPr>
+              <w:t>2.6.1</w:t>
+            </w:r>
+            <w:r>
+              <w:rPr>
+                <w:rFonts w:eastAsiaTheme="minorEastAsia"/>
+                <w:noProof/>
+                <w:lang w:eastAsia="de-CH"/>
+              </w:rPr>
+              <w:tab/>
+            </w:r>
+            <w:r>
+              <w:rPr>
+                <w:rStyle w:val="Hyperlink"/>
+                <w:noProof/>
+              </w:rPr>
+              <w:t>Transaktionskonzept</w:t>
+            </w:r>
+            <w:r>
+              <w:rPr>
+                <w:noProof/>
+                <w:webHidden/>
+              </w:rPr>
+              <w:tab/>
+            </w:r>
+            <w:r>
+              <w:rPr>
+                <w:noProof/>
+                <w:webHidden/>
+              </w:rPr>
+              <w:fldChar w:fldCharType="begin"/>
+            </w:r>
+            <w:r>
+              <w:rPr>
+                <w:noProof/>
+                <w:webHidden/>
+              </w:rPr>
+              <w:instrText xml:space="preserve"> PAGEREF _Toc1418869 \h </w:instrText>
+            </w:r>
+            <w:r>
+              <w:rPr>
+                <w:noProof/>
+                <w:webHidden/>
+              </w:rPr>
+            </w:r>
+            <w:r>
+              <w:rPr>
+                <w:noProof/>
+                <w:webHidden/>
+              </w:rPr>
+              <w:fldChar w:fldCharType="separate"/>
+            </w:r>
+            <w:r>
+              <w:rPr>
+                <w:noProof/>
+                <w:webHidden/>
+              </w:rPr>
+              <w:t>11</w:t>
+            </w:r>
+            <w:r>
+              <w:rPr>
+                <w:noProof/>
+                <w:webHidden/>
+              </w:rPr>
+              <w:fldChar w:fldCharType="end"/>
+            </w:r>
+          </w:hyperlink>
+        </w:p>
+        <w:p>
+          <w:pPr>
+            <w:pStyle w:val="TOC3"/>
+            <w:tabs>
+              <w:tab w:val="left" w:pos="1320"/>
+              <w:tab w:val="right" w:leader="dot" w:pos="9062"/>
+            </w:tabs>
+            <w:rPr>
+              <w:rFonts w:eastAsiaTheme="minorEastAsia"/>
+              <w:noProof/>
+              <w:lang w:eastAsia="de-CH"/>
+            </w:rPr>
+          </w:pPr>
+          <w:hyperlink w:anchor="_Toc1418870" w:history="1">
+            <w:r>
+              <w:rPr>
+                <w:rStyle w:val="Hyperlink"/>
+                <w:noProof/>
+              </w:rPr>
+              <w:t>2.6.2</w:t>
+            </w:r>
+            <w:r>
+              <w:rPr>
+                <w:rFonts w:eastAsiaTheme="minorEastAsia"/>
+                <w:noProof/>
+                <w:lang w:eastAsia="de-CH"/>
+              </w:rPr>
+              <w:tab/>
+            </w:r>
+            <w:r>
+              <w:rPr>
+                <w:rStyle w:val="Hyperlink"/>
+                <w:noProof/>
+              </w:rPr>
+              <w:t>Problem: Mehrfachnutzung</w:t>
+            </w:r>
+            <w:r>
+              <w:rPr>
+                <w:noProof/>
+                <w:webHidden/>
+              </w:rPr>
+              <w:tab/>
+            </w:r>
+            <w:r>
+              <w:rPr>
+                <w:noProof/>
+                <w:webHidden/>
+              </w:rPr>
+              <w:fldChar w:fldCharType="begin"/>
+            </w:r>
+            <w:r>
+              <w:rPr>
+                <w:noProof/>
+                <w:webHidden/>
+              </w:rPr>
+              <w:instrText xml:space="preserve"> PAGEREF _Toc1418870 \h </w:instrText>
+            </w:r>
+            <w:r>
+              <w:rPr>
+                <w:noProof/>
+                <w:webHidden/>
+              </w:rPr>
+            </w:r>
+            <w:r>
+              <w:rPr>
+                <w:noProof/>
+                <w:webHidden/>
+              </w:rPr>
+              <w:fldChar w:fldCharType="separate"/>
+            </w:r>
+            <w:r>
+              <w:rPr>
+                <w:noProof/>
+                <w:webHidden/>
+              </w:rPr>
+              <w:t>12</w:t>
+            </w:r>
+            <w:r>
+              <w:rPr>
+                <w:noProof/>
+                <w:webHidden/>
+              </w:rPr>
+              <w:fldChar w:fldCharType="end"/>
+            </w:r>
+          </w:hyperlink>
+        </w:p>
+        <w:p>
+          <w:pPr>
+            <w:pStyle w:val="TOC3"/>
+            <w:tabs>
+              <w:tab w:val="left" w:pos="1320"/>
+              <w:tab w:val="right" w:leader="dot" w:pos="9062"/>
+            </w:tabs>
+            <w:rPr>
+              <w:rFonts w:eastAsiaTheme="minorEastAsia"/>
+              <w:noProof/>
+              <w:lang w:eastAsia="de-CH"/>
+            </w:rPr>
+          </w:pPr>
+          <w:hyperlink w:anchor="_Toc1418871" w:history="1">
+            <w:r>
+              <w:rPr>
+                <w:rStyle w:val="Hyperlink"/>
+                <w:noProof/>
+              </w:rPr>
+              <w:t>2.6.3</w:t>
+            </w:r>
+            <w:r>
+              <w:rPr>
+                <w:rFonts w:eastAsiaTheme="minorEastAsia"/>
+                <w:noProof/>
+                <w:lang w:eastAsia="de-CH"/>
+              </w:rPr>
+              <w:tab/>
+            </w:r>
+            <w:r>
+              <w:rPr>
+                <w:rStyle w:val="Hyperlink"/>
+                <w:noProof/>
+              </w:rPr>
+              <w:t>Problem: Recovery</w:t>
+            </w:r>
+            <w:r>
+              <w:rPr>
+                <w:noProof/>
+                <w:webHidden/>
+              </w:rPr>
+              <w:tab/>
+            </w:r>
+            <w:r>
+              <w:rPr>
+                <w:noProof/>
+                <w:webHidden/>
+              </w:rPr>
+              <w:fldChar w:fldCharType="begin"/>
+            </w:r>
+            <w:r>
+              <w:rPr>
+                <w:noProof/>
+                <w:webHidden/>
+              </w:rPr>
+              <w:instrText xml:space="preserve"> PAGEREF _Toc1418871 \h </w:instrText>
+            </w:r>
+            <w:r>
+              <w:rPr>
+                <w:noProof/>
+                <w:webHidden/>
+              </w:rPr>
+            </w:r>
+            <w:r>
+              <w:rPr>
+                <w:noProof/>
+                <w:webHidden/>
+              </w:rPr>
+              <w:fldChar w:fldCharType="separate"/>
+            </w:r>
+            <w:r>
+              <w:rPr>
+                <w:noProof/>
+                <w:webHidden/>
+              </w:rPr>
+              <w:t>12</w:t>
+            </w:r>
+            <w:r>
+              <w:rPr>
+                <w:noProof/>
+                <w:webHidden/>
+              </w:rPr>
+              <w:fldChar w:fldCharType="end"/>
+            </w:r>
+          </w:hyperlink>
+        </w:p>
+        <w:p>
+          <w:pPr>
+            <w:pStyle w:val="TOC2"/>
+            <w:tabs>
+              <w:tab w:val="left" w:pos="880"/>
+              <w:tab w:val="right" w:leader="dot" w:pos="9062"/>
+            </w:tabs>
+            <w:rPr>
+              <w:rFonts w:eastAsiaTheme="minorEastAsia"/>
+              <w:noProof/>
+              <w:lang w:eastAsia="de-CH"/>
+            </w:rPr>
+          </w:pPr>
+          <w:hyperlink w:anchor="_Toc1418872" w:history="1">
+            <w:r>
+              <w:rPr>
+                <w:rStyle w:val="Hyperlink"/>
+                <w:noProof/>
+              </w:rPr>
+              <w:t>2.7</w:t>
+            </w:r>
+            <w:r>
+              <w:rPr>
+                <w:rFonts w:eastAsiaTheme="minorEastAsia"/>
+                <w:noProof/>
+                <w:lang w:eastAsia="de-CH"/>
+              </w:rPr>
+              <w:tab/>
+            </w:r>
+            <w:r>
+              <w:rPr>
+                <w:rStyle w:val="Hyperlink"/>
+                <w:noProof/>
+              </w:rPr>
+              <w:t>Wichtige Personen</w:t>
+            </w:r>
+            <w:r>
+              <w:rPr>
+                <w:noProof/>
+                <w:webHidden/>
+              </w:rPr>
+              <w:tab/>
+            </w:r>
+            <w:r>
+              <w:rPr>
+                <w:noProof/>
+                <w:webHidden/>
+              </w:rPr>
+              <w:fldChar w:fldCharType="begin"/>
+            </w:r>
+            <w:r>
+              <w:rPr>
+                <w:noProof/>
+                <w:webHidden/>
+              </w:rPr>
+              <w:instrText xml:space="preserve"> PAGEREF _Toc1418872 \h </w:instrText>
+            </w:r>
+            <w:r>
+              <w:rPr>
+                <w:noProof/>
+                <w:webHidden/>
+              </w:rPr>
+            </w:r>
+            <w:r>
+              <w:rPr>
+                <w:noProof/>
+                <w:webHidden/>
+              </w:rPr>
+              <w:fldChar w:fldCharType="separate"/>
+            </w:r>
+            <w:r>
+              <w:rPr>
+                <w:noProof/>
+                <w:webHidden/>
+              </w:rPr>
+              <w:t>13</w:t>
+            </w:r>
+            <w:r>
+              <w:rPr>
+                <w:noProof/>
+                <w:webHidden/>
+              </w:rPr>
+              <w:fldChar w:fldCharType="end"/>
+            </w:r>
+          </w:hyperlink>
+        </w:p>
+        <w:p>
+          <w:pPr>
+            <w:pStyle w:val="TOC2"/>
+            <w:tabs>
+              <w:tab w:val="left" w:pos="880"/>
+              <w:tab w:val="right" w:leader="dot" w:pos="9062"/>
+            </w:tabs>
+            <w:rPr>
+              <w:rFonts w:eastAsiaTheme="minorEastAsia"/>
+              <w:noProof/>
+              <w:lang w:eastAsia="de-CH"/>
+            </w:rPr>
+          </w:pPr>
+          <w:hyperlink w:anchor="_Toc1418873" w:history="1">
+            <w:r>
+              <w:rPr>
+                <w:rStyle w:val="Hyperlink"/>
+                <w:noProof/>
+              </w:rPr>
+              <w:t>2.8</w:t>
+            </w:r>
+            <w:r>
+              <w:rPr>
+                <w:rFonts w:eastAsiaTheme="minorEastAsia"/>
+                <w:noProof/>
+                <w:lang w:eastAsia="de-CH"/>
+              </w:rPr>
+              <w:tab/>
+            </w:r>
+            <w:r>
+              <w:rPr>
+                <w:rStyle w:val="Hyperlink"/>
+                <w:noProof/>
+              </w:rPr>
+              <w:t>Historische Entwicklung</w:t>
+            </w:r>
+            <w:r>
+              <w:rPr>
+                <w:noProof/>
+                <w:webHidden/>
+              </w:rPr>
+              <w:tab/>
+            </w:r>
+            <w:r>
+              <w:rPr>
+                <w:noProof/>
+                <w:webHidden/>
+              </w:rPr>
+              <w:fldChar w:fldCharType="begin"/>
+            </w:r>
+            <w:r>
+              <w:rPr>
+                <w:noProof/>
+                <w:webHidden/>
+              </w:rPr>
+              <w:instrText xml:space="preserve"> PAGEREF _Toc1418873 \h </w:instrText>
+            </w:r>
+            <w:r>
+              <w:rPr>
+                <w:noProof/>
+                <w:webHidden/>
+              </w:rPr>
+            </w:r>
+            <w:r>
+              <w:rPr>
+                <w:noProof/>
+                <w:webHidden/>
+              </w:rPr>
+              <w:fldChar w:fldCharType="separate"/>
+            </w:r>
+            <w:r>
+              <w:rPr>
+                <w:noProof/>
+                <w:webHidden/>
+              </w:rPr>
+              <w:t>14</w:t>
+            </w:r>
+            <w:r>
+              <w:rPr>
+                <w:noProof/>
+                <w:webHidden/>
+              </w:rPr>
+              <w:fldChar w:fldCharType="end"/>
+            </w:r>
+          </w:hyperlink>
+        </w:p>
+        <w:p>
+          <w:pPr>
+            <w:pStyle w:val="TOC1"/>
+            <w:rPr>
+              <w:rFonts w:eastAsiaTheme="minorEastAsia"/>
+              <w:noProof/>
+              <w:lang w:eastAsia="de-CH"/>
+            </w:rPr>
+          </w:pPr>
+          <w:hyperlink w:anchor="_Toc1418874" w:history="1">
+            <w:r>
+              <w:rPr>
+                <w:rStyle w:val="Hyperlink"/>
+                <w:noProof/>
+              </w:rPr>
+              <w:t>3</w:t>
+            </w:r>
+            <w:r>
+              <w:rPr>
+                <w:rFonts w:eastAsiaTheme="minorEastAsia"/>
+                <w:noProof/>
+                <w:lang w:eastAsia="de-CH"/>
+              </w:rPr>
+              <w:tab/>
+            </w:r>
+            <w:r>
+              <w:rPr>
+                <w:rStyle w:val="Hyperlink"/>
+                <w:noProof/>
+              </w:rPr>
+              <w:t>Woche 2</w:t>
+            </w:r>
+            <w:r>
+              <w:rPr>
+                <w:noProof/>
+                <w:webHidden/>
+              </w:rPr>
+              <w:tab/>
+            </w:r>
+            <w:r>
+              <w:rPr>
+                <w:noProof/>
+                <w:webHidden/>
+              </w:rPr>
+              <w:fldChar w:fldCharType="begin"/>
+            </w:r>
+            <w:r>
+              <w:rPr>
+                <w:noProof/>
+                <w:webHidden/>
+              </w:rPr>
+              <w:instrText xml:space="preserve"> PAGEREF _Toc1418874 \h </w:instrText>
+            </w:r>
+            <w:r>
+              <w:rPr>
+                <w:noProof/>
+                <w:webHidden/>
+              </w:rPr>
+            </w:r>
+            <w:r>
+              <w:rPr>
+                <w:noProof/>
+                <w:webHidden/>
+              </w:rPr>
+              <w:fldChar w:fldCharType="separate"/>
+            </w:r>
+            <w:r>
+              <w:rPr>
+                <w:noProof/>
+                <w:webHidden/>
+              </w:rPr>
+              <w:t>16</w:t>
             </w:r>
             <w:r>
               <w:rPr>
@@ -986,7 +2960,7 @@
       </w:pPr>
       <w:bookmarkStart w:id="1" w:name="_Toc430435984"/>
       <w:bookmarkStart w:id="2" w:name="_Toc431304092"/>
-      <w:bookmarkStart w:id="3" w:name="_Toc1322700"/>
+      <w:bookmarkStart w:id="3" w:name="_Toc1418847"/>
       <w:r>
         <w:lastRenderedPageBreak/>
         <w:t>Einleitung</w:t>
@@ -1002,7 +2976,7 @@
       <w:bookmarkStart w:id="4" w:name="_Toc430422362"/>
       <w:bookmarkStart w:id="5" w:name="_Toc430435985"/>
       <w:bookmarkStart w:id="6" w:name="_Toc431304093"/>
-      <w:bookmarkStart w:id="7" w:name="_Toc1322701"/>
+      <w:bookmarkStart w:id="7" w:name="_Toc1418848"/>
       <w:r>
         <w:t>Einleitung</w:t>
       </w:r>
@@ -1031,7 +3005,7 @@
       <w:bookmarkStart w:id="8" w:name="_Toc430422363"/>
       <w:bookmarkStart w:id="9" w:name="_Toc430435986"/>
       <w:bookmarkStart w:id="10" w:name="_Toc431304094"/>
-      <w:bookmarkStart w:id="11" w:name="_Toc1322702"/>
+      <w:bookmarkStart w:id="11" w:name="_Toc1418849"/>
       <w:r>
         <w:t>Lernziele</w:t>
       </w:r>
@@ -1124,7 +3098,7 @@
       <w:bookmarkStart w:id="12" w:name="_Toc430422364"/>
       <w:bookmarkStart w:id="13" w:name="_Toc430435987"/>
       <w:bookmarkStart w:id="14" w:name="_Toc431304095"/>
-      <w:bookmarkStart w:id="15" w:name="_Toc1322703"/>
+      <w:bookmarkStart w:id="15" w:name="_Toc1418850"/>
       <w:r>
         <w:t>Prüfungen</w:t>
       </w:r>
@@ -1135,7 +3109,7 @@
     </w:p>
     <w:p>
       <w:r>
-        <w:t>TODO</w:t>
+        <w:t>Die Modulnote setzt sich aus zwei Semesterprüfungen zu je 50% zusammen.</w:t>
       </w:r>
     </w:p>
     <w:p/>
@@ -1143,7 +3117,7 @@
       <w:pPr>
         <w:pStyle w:val="Heading1"/>
       </w:pPr>
-      <w:bookmarkStart w:id="16" w:name="_Toc1322704"/>
+      <w:bookmarkStart w:id="16" w:name="_Toc1418851"/>
       <w:r>
         <w:lastRenderedPageBreak/>
         <w:t>Woche 1</w:t>
@@ -1151,14 +3125,1963 @@
       <w:bookmarkEnd w:id="16"/>
     </w:p>
     <w:p>
-      <w:r>
-        <w:t>TODO</w:t>
-      </w:r>
+      <w:pPr>
+        <w:pStyle w:val="Heading2"/>
+      </w:pPr>
+      <w:bookmarkStart w:id="17" w:name="_Toc1418852"/>
+      <w:r>
+        <w:t>Gliederung</w:t>
+      </w:r>
+      <w:bookmarkEnd w:id="17"/>
+    </w:p>
+    <w:p>
+      <w:r>
+        <w:rPr>
+          <w:noProof/>
+        </w:rPr>
+        <w:drawing>
+          <wp:inline distT="0" distB="0" distL="0" distR="0" wp14:anchorId="588CFC3B" wp14:editId="0342AAE9">
+            <wp:extent cx="5760720" cy="3629660"/>
+            <wp:effectExtent l="0" t="0" r="0" b="8890"/>
+            <wp:docPr id="1" name="Picture 1"/>
+            <wp:cNvGraphicFramePr>
+              <a:graphicFrameLocks xmlns:a="http://schemas.openxmlformats.org/drawingml/2006/main" noChangeAspect="1"/>
+            </wp:cNvGraphicFramePr>
+            <a:graphic xmlns:a="http://schemas.openxmlformats.org/drawingml/2006/main">
+              <a:graphicData uri="http://schemas.openxmlformats.org/drawingml/2006/picture">
+                <pic:pic xmlns:pic="http://schemas.openxmlformats.org/drawingml/2006/picture">
+                  <pic:nvPicPr>
+                    <pic:cNvPr id="1" name=""/>
+                    <pic:cNvPicPr/>
+                  </pic:nvPicPr>
+                  <pic:blipFill>
+                    <a:blip r:embed="rId9"/>
+                    <a:stretch>
+                      <a:fillRect/>
+                    </a:stretch>
+                  </pic:blipFill>
+                  <pic:spPr>
+                    <a:xfrm>
+                      <a:off x="0" y="0"/>
+                      <a:ext cx="5760720" cy="3629660"/>
+                    </a:xfrm>
+                    <a:prstGeom prst="rect">
+                      <a:avLst/>
+                    </a:prstGeom>
+                  </pic:spPr>
+                </pic:pic>
+              </a:graphicData>
+            </a:graphic>
+          </wp:inline>
+        </w:drawing>
+      </w:r>
+    </w:p>
+    <w:p>
+      <w:pPr>
+        <w:pStyle w:val="Heading2"/>
+      </w:pPr>
+      <w:bookmarkStart w:id="18" w:name="_Toc1418853"/>
+      <w:r>
+        <w:t>Information und Daten</w:t>
+      </w:r>
+      <w:bookmarkEnd w:id="18"/>
+    </w:p>
+    <w:p>
+      <w:pPr>
+        <w:pStyle w:val="Heading3"/>
+      </w:pPr>
+      <w:bookmarkStart w:id="19" w:name="_Toc1418854"/>
+      <w:r>
+        <w:t>Information</w:t>
+      </w:r>
+      <w:bookmarkEnd w:id="19"/>
+    </w:p>
+    <w:p>
+      <w:r>
+        <w:rPr>
+          <w:noProof/>
+        </w:rPr>
+        <w:drawing>
+          <wp:inline distT="0" distB="0" distL="0" distR="0" wp14:anchorId="505A40CB" wp14:editId="54B74B8E">
+            <wp:extent cx="5760720" cy="2985770"/>
+            <wp:effectExtent l="0" t="0" r="0" b="5080"/>
+            <wp:docPr id="5" name="Picture 5"/>
+            <wp:cNvGraphicFramePr>
+              <a:graphicFrameLocks xmlns:a="http://schemas.openxmlformats.org/drawingml/2006/main" noChangeAspect="1"/>
+            </wp:cNvGraphicFramePr>
+            <a:graphic xmlns:a="http://schemas.openxmlformats.org/drawingml/2006/main">
+              <a:graphicData uri="http://schemas.openxmlformats.org/drawingml/2006/picture">
+                <pic:pic xmlns:pic="http://schemas.openxmlformats.org/drawingml/2006/picture">
+                  <pic:nvPicPr>
+                    <pic:cNvPr id="1" name=""/>
+                    <pic:cNvPicPr/>
+                  </pic:nvPicPr>
+                  <pic:blipFill>
+                    <a:blip r:embed="rId10"/>
+                    <a:stretch>
+                      <a:fillRect/>
+                    </a:stretch>
+                  </pic:blipFill>
+                  <pic:spPr>
+                    <a:xfrm>
+                      <a:off x="0" y="0"/>
+                      <a:ext cx="5760720" cy="2985770"/>
+                    </a:xfrm>
+                    <a:prstGeom prst="rect">
+                      <a:avLst/>
+                    </a:prstGeom>
+                  </pic:spPr>
+                </pic:pic>
+              </a:graphicData>
+            </a:graphic>
+          </wp:inline>
+        </w:drawing>
+      </w:r>
+    </w:p>
+    <w:p>
+      <w:proofErr w:type="spellStart"/>
+      <w:r>
+        <w:t>Shanon</w:t>
+      </w:r>
+      <w:proofErr w:type="spellEnd"/>
+      <w:r>
+        <w:t xml:space="preserve"> Modell, Bit</w:t>
+      </w:r>
+    </w:p>
+    <w:p>
+      <w:pPr>
+        <w:pStyle w:val="Heading3"/>
+      </w:pPr>
+      <w:bookmarkStart w:id="20" w:name="_Toc1418855"/>
+      <w:r>
+        <w:lastRenderedPageBreak/>
+        <w:t>Information in der Informatik</w:t>
+      </w:r>
+      <w:bookmarkEnd w:id="20"/>
+    </w:p>
+    <w:p>
+      <w:r>
+        <w:rPr>
+          <w:noProof/>
+        </w:rPr>
+        <w:drawing>
+          <wp:inline distT="0" distB="0" distL="0" distR="0" wp14:anchorId="29AA504B" wp14:editId="5159B47D">
+            <wp:extent cx="5760720" cy="2569210"/>
+            <wp:effectExtent l="0" t="0" r="0" b="2540"/>
+            <wp:docPr id="6" name="Picture 6"/>
+            <wp:cNvGraphicFramePr>
+              <a:graphicFrameLocks xmlns:a="http://schemas.openxmlformats.org/drawingml/2006/main" noChangeAspect="1"/>
+            </wp:cNvGraphicFramePr>
+            <a:graphic xmlns:a="http://schemas.openxmlformats.org/drawingml/2006/main">
+              <a:graphicData uri="http://schemas.openxmlformats.org/drawingml/2006/picture">
+                <pic:pic xmlns:pic="http://schemas.openxmlformats.org/drawingml/2006/picture">
+                  <pic:nvPicPr>
+                    <pic:cNvPr id="1" name=""/>
+                    <pic:cNvPicPr/>
+                  </pic:nvPicPr>
+                  <pic:blipFill>
+                    <a:blip r:embed="rId11"/>
+                    <a:stretch>
+                      <a:fillRect/>
+                    </a:stretch>
+                  </pic:blipFill>
+                  <pic:spPr>
+                    <a:xfrm>
+                      <a:off x="0" y="0"/>
+                      <a:ext cx="5760720" cy="2569210"/>
+                    </a:xfrm>
+                    <a:prstGeom prst="rect">
+                      <a:avLst/>
+                    </a:prstGeom>
+                  </pic:spPr>
+                </pic:pic>
+              </a:graphicData>
+            </a:graphic>
+          </wp:inline>
+        </w:drawing>
+      </w:r>
+    </w:p>
+    <w:p>
+      <w:pPr>
+        <w:pStyle w:val="Heading3"/>
+      </w:pPr>
+      <w:bookmarkStart w:id="21" w:name="_Toc1418856"/>
+      <w:r>
+        <w:t>Schematisierung von Information</w:t>
+      </w:r>
+      <w:bookmarkEnd w:id="21"/>
+    </w:p>
+    <w:p>
+      <w:r>
+        <w:rPr>
+          <w:noProof/>
+        </w:rPr>
+        <w:drawing>
+          <wp:inline distT="0" distB="0" distL="0" distR="0" wp14:anchorId="69F1A659" wp14:editId="139B5A51">
+            <wp:extent cx="5760720" cy="2531110"/>
+            <wp:effectExtent l="0" t="0" r="0" b="2540"/>
+            <wp:docPr id="7" name="Picture 7"/>
+            <wp:cNvGraphicFramePr>
+              <a:graphicFrameLocks xmlns:a="http://schemas.openxmlformats.org/drawingml/2006/main" noChangeAspect="1"/>
+            </wp:cNvGraphicFramePr>
+            <a:graphic xmlns:a="http://schemas.openxmlformats.org/drawingml/2006/main">
+              <a:graphicData uri="http://schemas.openxmlformats.org/drawingml/2006/picture">
+                <pic:pic xmlns:pic="http://schemas.openxmlformats.org/drawingml/2006/picture">
+                  <pic:nvPicPr>
+                    <pic:cNvPr id="1" name=""/>
+                    <pic:cNvPicPr/>
+                  </pic:nvPicPr>
+                  <pic:blipFill>
+                    <a:blip r:embed="rId12"/>
+                    <a:stretch>
+                      <a:fillRect/>
+                    </a:stretch>
+                  </pic:blipFill>
+                  <pic:spPr>
+                    <a:xfrm>
+                      <a:off x="0" y="0"/>
+                      <a:ext cx="5760720" cy="2531110"/>
+                    </a:xfrm>
+                    <a:prstGeom prst="rect">
+                      <a:avLst/>
+                    </a:prstGeom>
+                  </pic:spPr>
+                </pic:pic>
+              </a:graphicData>
+            </a:graphic>
+          </wp:inline>
+        </w:drawing>
+      </w:r>
+    </w:p>
+    <w:p>
+      <w:r>
+        <w:t>Auf welche Weise soll die Information</w:t>
+      </w:r>
+      <w:r>
+        <w:t xml:space="preserve"> dargestellt werden </w:t>
+      </w:r>
+      <w:r>
+        <w:sym w:font="Wingdings" w:char="F0E0"/>
+      </w:r>
+      <w:r>
+        <w:t xml:space="preserve"> Der Duden gibt an, wie ein Satz geschrieben wird.</w:t>
+      </w:r>
+    </w:p>
+    <w:p>
+      <w:r>
+        <w:t xml:space="preserve">Syntax gibt an, wie eine </w:t>
+      </w:r>
+      <w:proofErr w:type="spellStart"/>
+      <w:r>
+        <w:t>for</w:t>
+      </w:r>
+      <w:proofErr w:type="spellEnd"/>
+      <w:r>
+        <w:t>-Schleife aussieht.</w:t>
+      </w:r>
+    </w:p>
+    <w:p>
+      <w:r>
+        <w:t>Je mehr Semantik in der Syntax steckt, desto besser kann es maschinell verarbeitet werden.</w:t>
+      </w:r>
+    </w:p>
+    <w:p>
+      <w:r>
+        <w:t xml:space="preserve">Ampelsteuerung. Grün, gelb und rot </w:t>
+      </w:r>
+      <w:r>
+        <w:sym w:font="Wingdings" w:char="F0E0"/>
+      </w:r>
+      <w:r>
+        <w:t xml:space="preserve"> Syntax. Bedeutung fahren, bremsen, stopp </w:t>
+      </w:r>
+      <w:r>
+        <w:sym w:font="Wingdings" w:char="F0E0"/>
+      </w:r>
+      <w:r>
+        <w:t xml:space="preserve"> </w:t>
+      </w:r>
+      <w:proofErr w:type="gramStart"/>
+      <w:r>
+        <w:t>Morgens</w:t>
+      </w:r>
+      <w:proofErr w:type="gramEnd"/>
+      <w:r>
+        <w:t xml:space="preserve"> um 04:00 ist das System pragmatisch bei </w:t>
+      </w:r>
+      <w:proofErr w:type="spellStart"/>
+      <w:r>
+        <w:t>rot</w:t>
+      </w:r>
+      <w:proofErr w:type="spellEnd"/>
+      <w:r>
+        <w:t>?</w:t>
+      </w:r>
+    </w:p>
+    <w:p>
+      <w:pPr>
+        <w:pStyle w:val="Heading3"/>
+      </w:pPr>
+      <w:bookmarkStart w:id="22" w:name="_Toc1418857"/>
+      <w:r>
+        <w:t xml:space="preserve">Datum, Daten, </w:t>
+      </w:r>
+      <w:proofErr w:type="spellStart"/>
+      <w:r>
+        <w:t>data</w:t>
+      </w:r>
+      <w:bookmarkEnd w:id="22"/>
+      <w:proofErr w:type="spellEnd"/>
+    </w:p>
+    <w:p>
+      <w:r>
+        <w:rPr>
+          <w:noProof/>
+        </w:rPr>
+        <w:drawing>
+          <wp:inline distT="0" distB="0" distL="0" distR="0" wp14:anchorId="503CA5C0" wp14:editId="4478E15A">
+            <wp:extent cx="5760720" cy="817880"/>
+            <wp:effectExtent l="0" t="0" r="0" b="1270"/>
+            <wp:docPr id="8" name="Picture 8"/>
+            <wp:cNvGraphicFramePr>
+              <a:graphicFrameLocks xmlns:a="http://schemas.openxmlformats.org/drawingml/2006/main" noChangeAspect="1"/>
+            </wp:cNvGraphicFramePr>
+            <a:graphic xmlns:a="http://schemas.openxmlformats.org/drawingml/2006/main">
+              <a:graphicData uri="http://schemas.openxmlformats.org/drawingml/2006/picture">
+                <pic:pic xmlns:pic="http://schemas.openxmlformats.org/drawingml/2006/picture">
+                  <pic:nvPicPr>
+                    <pic:cNvPr id="1" name=""/>
+                    <pic:cNvPicPr/>
+                  </pic:nvPicPr>
+                  <pic:blipFill>
+                    <a:blip r:embed="rId13"/>
+                    <a:stretch>
+                      <a:fillRect/>
+                    </a:stretch>
+                  </pic:blipFill>
+                  <pic:spPr>
+                    <a:xfrm>
+                      <a:off x="0" y="0"/>
+                      <a:ext cx="5760720" cy="817880"/>
+                    </a:xfrm>
+                    <a:prstGeom prst="rect">
+                      <a:avLst/>
+                    </a:prstGeom>
+                  </pic:spPr>
+                </pic:pic>
+              </a:graphicData>
+            </a:graphic>
+          </wp:inline>
+        </w:drawing>
+      </w:r>
+    </w:p>
+    <w:p>
+      <w:pPr>
+        <w:pStyle w:val="Heading3"/>
+      </w:pPr>
+      <w:bookmarkStart w:id="23" w:name="_Toc1418858"/>
+      <w:r>
+        <w:lastRenderedPageBreak/>
+        <w:t>Datenmodell</w:t>
+      </w:r>
+      <w:bookmarkEnd w:id="23"/>
+    </w:p>
+    <w:p>
+      <w:r>
+        <w:rPr>
+          <w:noProof/>
+        </w:rPr>
+        <w:drawing>
+          <wp:inline distT="0" distB="0" distL="0" distR="0" wp14:anchorId="6D37867D" wp14:editId="26BAA16C">
+            <wp:extent cx="5760720" cy="1718310"/>
+            <wp:effectExtent l="0" t="0" r="0" b="0"/>
+            <wp:docPr id="9" name="Picture 9"/>
+            <wp:cNvGraphicFramePr>
+              <a:graphicFrameLocks xmlns:a="http://schemas.openxmlformats.org/drawingml/2006/main" noChangeAspect="1"/>
+            </wp:cNvGraphicFramePr>
+            <a:graphic xmlns:a="http://schemas.openxmlformats.org/drawingml/2006/main">
+              <a:graphicData uri="http://schemas.openxmlformats.org/drawingml/2006/picture">
+                <pic:pic xmlns:pic="http://schemas.openxmlformats.org/drawingml/2006/picture">
+                  <pic:nvPicPr>
+                    <pic:cNvPr id="1" name=""/>
+                    <pic:cNvPicPr/>
+                  </pic:nvPicPr>
+                  <pic:blipFill>
+                    <a:blip r:embed="rId14"/>
+                    <a:stretch>
+                      <a:fillRect/>
+                    </a:stretch>
+                  </pic:blipFill>
+                  <pic:spPr>
+                    <a:xfrm>
+                      <a:off x="0" y="0"/>
+                      <a:ext cx="5760720" cy="1718310"/>
+                    </a:xfrm>
+                    <a:prstGeom prst="rect">
+                      <a:avLst/>
+                    </a:prstGeom>
+                  </pic:spPr>
+                </pic:pic>
+              </a:graphicData>
+            </a:graphic>
+          </wp:inline>
+        </w:drawing>
+      </w:r>
+    </w:p>
+    <w:p>
+      <w:r>
+        <w:t xml:space="preserve">Ted </w:t>
+      </w:r>
+      <w:proofErr w:type="spellStart"/>
+      <w:r>
+        <w:t>Cott</w:t>
+      </w:r>
+      <w:proofErr w:type="spellEnd"/>
+      <w:r>
+        <w:t xml:space="preserve">, Relationales Modell </w:t>
+      </w:r>
+      <w:r>
+        <w:sym w:font="Wingdings" w:char="F0E0"/>
+      </w:r>
+      <w:r>
+        <w:t xml:space="preserve"> Ein Da</w:t>
+      </w:r>
+      <w:r>
+        <w:t>tenmodell braucht diese 3 Eigenschaften</w:t>
+      </w:r>
+    </w:p>
+    <w:p>
+      <w:r>
+        <w:t>Statische Eigenschaft: Struktur (Relationales Modell, Klassen, Objekte etc.)</w:t>
+      </w:r>
+    </w:p>
+    <w:p>
+      <w:r>
+        <w:t>Dynamische Eigenschaft: Wie gehe ich damit im (CRUD)</w:t>
+      </w:r>
+    </w:p>
+    <w:p>
+      <w:r>
+        <w:t>Integritätsbedingung: Widersprüche vermeiden (Eine Person kann nicht 2 Geburtstage haben)</w:t>
+      </w:r>
+    </w:p>
+    <w:p>
+      <w:pPr>
+        <w:pStyle w:val="Heading3"/>
+      </w:pPr>
+      <w:bookmarkStart w:id="24" w:name="_Toc1418859"/>
+      <w:r>
+        <w:t>Beachten Sie aber</w:t>
+      </w:r>
+      <w:bookmarkEnd w:id="24"/>
+    </w:p>
+    <w:p>
+      <w:r>
+        <w:rPr>
+          <w:noProof/>
+        </w:rPr>
+        <w:drawing>
+          <wp:inline distT="0" distB="0" distL="0" distR="0" wp14:anchorId="40A2B1F9" wp14:editId="69D609F6">
+            <wp:extent cx="5760720" cy="3899535"/>
+            <wp:effectExtent l="0" t="0" r="0" b="5715"/>
+            <wp:docPr id="10" name="Picture 10"/>
+            <wp:cNvGraphicFramePr>
+              <a:graphicFrameLocks xmlns:a="http://schemas.openxmlformats.org/drawingml/2006/main" noChangeAspect="1"/>
+            </wp:cNvGraphicFramePr>
+            <a:graphic xmlns:a="http://schemas.openxmlformats.org/drawingml/2006/main">
+              <a:graphicData uri="http://schemas.openxmlformats.org/drawingml/2006/picture">
+                <pic:pic xmlns:pic="http://schemas.openxmlformats.org/drawingml/2006/picture">
+                  <pic:nvPicPr>
+                    <pic:cNvPr id="1" name=""/>
+                    <pic:cNvPicPr/>
+                  </pic:nvPicPr>
+                  <pic:blipFill>
+                    <a:blip r:embed="rId15"/>
+                    <a:stretch>
+                      <a:fillRect/>
+                    </a:stretch>
+                  </pic:blipFill>
+                  <pic:spPr>
+                    <a:xfrm>
+                      <a:off x="0" y="0"/>
+                      <a:ext cx="5760720" cy="3899535"/>
+                    </a:xfrm>
+                    <a:prstGeom prst="rect">
+                      <a:avLst/>
+                    </a:prstGeom>
+                  </pic:spPr>
+                </pic:pic>
+              </a:graphicData>
+            </a:graphic>
+          </wp:inline>
+        </w:drawing>
+      </w:r>
+    </w:p>
+    <w:p>
+      <w:r>
+        <w:t>Ein Modell ist nie die Realität.</w:t>
+      </w:r>
+    </w:p>
+    <w:p>
+      <w:r>
+        <w:t>Ein Modell ist immer eine Abstraktion.</w:t>
+      </w:r>
+    </w:p>
+    <w:p>
+      <w:pPr>
+        <w:pStyle w:val="Heading3"/>
+      </w:pPr>
+      <w:bookmarkStart w:id="25" w:name="_Toc1418860"/>
+      <w:r>
+        <w:lastRenderedPageBreak/>
+        <w:t>Was ist eine Datenbank</w:t>
+      </w:r>
+      <w:bookmarkEnd w:id="25"/>
+    </w:p>
+    <w:p>
+      <w:r>
+        <w:rPr>
+          <w:noProof/>
+        </w:rPr>
+        <w:drawing>
+          <wp:inline distT="0" distB="0" distL="0" distR="0" wp14:anchorId="37416D19" wp14:editId="002D3DB1">
+            <wp:extent cx="5760720" cy="2360295"/>
+            <wp:effectExtent l="0" t="0" r="0" b="1905"/>
+            <wp:docPr id="11" name="Picture 11"/>
+            <wp:cNvGraphicFramePr>
+              <a:graphicFrameLocks xmlns:a="http://schemas.openxmlformats.org/drawingml/2006/main" noChangeAspect="1"/>
+            </wp:cNvGraphicFramePr>
+            <a:graphic xmlns:a="http://schemas.openxmlformats.org/drawingml/2006/main">
+              <a:graphicData uri="http://schemas.openxmlformats.org/drawingml/2006/picture">
+                <pic:pic xmlns:pic="http://schemas.openxmlformats.org/drawingml/2006/picture">
+                  <pic:nvPicPr>
+                    <pic:cNvPr id="1" name=""/>
+                    <pic:cNvPicPr/>
+                  </pic:nvPicPr>
+                  <pic:blipFill>
+                    <a:blip r:embed="rId16"/>
+                    <a:stretch>
+                      <a:fillRect/>
+                    </a:stretch>
+                  </pic:blipFill>
+                  <pic:spPr>
+                    <a:xfrm>
+                      <a:off x="0" y="0"/>
+                      <a:ext cx="5760720" cy="2360295"/>
+                    </a:xfrm>
+                    <a:prstGeom prst="rect">
+                      <a:avLst/>
+                    </a:prstGeom>
+                  </pic:spPr>
+                </pic:pic>
+              </a:graphicData>
+            </a:graphic>
+          </wp:inline>
+        </w:drawing>
+      </w:r>
+    </w:p>
+    <w:p>
+      <w:r>
+        <w:t>Erwartungen an eine DB</w:t>
+      </w:r>
+    </w:p>
+    <w:p>
+      <w:pPr>
+        <w:pStyle w:val="ListParagraph"/>
+        <w:numPr>
+          <w:ilvl w:val="0"/>
+          <w:numId w:val="4"/>
+        </w:numPr>
+      </w:pPr>
+      <w:r>
+        <w:t>Persistenz</w:t>
+      </w:r>
+    </w:p>
+    <w:p>
+      <w:pPr>
+        <w:pStyle w:val="ListParagraph"/>
+        <w:numPr>
+          <w:ilvl w:val="0"/>
+          <w:numId w:val="4"/>
+        </w:numPr>
+      </w:pPr>
+      <w:r>
+        <w:t>Transaktionssicherheit</w:t>
+      </w:r>
+    </w:p>
+    <w:p>
+      <w:pPr>
+        <w:pStyle w:val="ListParagraph"/>
+        <w:numPr>
+          <w:ilvl w:val="0"/>
+          <w:numId w:val="4"/>
+        </w:numPr>
+      </w:pPr>
+      <w:r>
+        <w:t>Performance</w:t>
+      </w:r>
+    </w:p>
+    <w:p>
+      <w:pPr>
+        <w:pStyle w:val="ListParagraph"/>
+        <w:numPr>
+          <w:ilvl w:val="0"/>
+          <w:numId w:val="4"/>
+        </w:numPr>
+      </w:pPr>
+      <w:r>
+        <w:t>Multi User System</w:t>
+      </w:r>
+    </w:p>
+    <w:p>
+      <w:pPr>
+        <w:pStyle w:val="ListParagraph"/>
+        <w:numPr>
+          <w:ilvl w:val="0"/>
+          <w:numId w:val="4"/>
+        </w:numPr>
+      </w:pPr>
+      <w:r>
+        <w:t>CRUD Create, Read, Update, - Zugriffs Schnittstelle</w:t>
+      </w:r>
+      <w:r>
+        <w:t xml:space="preserve"> Update, Delete</w:t>
+      </w:r>
+    </w:p>
+    <w:p>
+      <w:pPr>
+        <w:pStyle w:val="ListParagraph"/>
+        <w:numPr>
+          <w:ilvl w:val="0"/>
+          <w:numId w:val="4"/>
+        </w:numPr>
+      </w:pPr>
+      <w:r>
+        <w:t>Skalierbarkeit</w:t>
+      </w:r>
+    </w:p>
+    <w:p>
+      <w:pPr>
+        <w:pStyle w:val="ListParagraph"/>
+        <w:numPr>
+          <w:ilvl w:val="0"/>
+          <w:numId w:val="4"/>
+        </w:numPr>
+      </w:pPr>
+      <w:r>
+        <w:t>Verfügbarkeit / Ausfallsicher</w:t>
+      </w:r>
+    </w:p>
+    <w:p>
+      <w:pPr>
+        <w:pStyle w:val="ListParagraph"/>
+        <w:numPr>
+          <w:ilvl w:val="0"/>
+          <w:numId w:val="4"/>
+        </w:numPr>
+      </w:pPr>
+      <w:r>
+        <w:t>Kompression</w:t>
+      </w:r>
+    </w:p>
+    <w:p>
+      <w:pPr>
+        <w:pStyle w:val="ListParagraph"/>
+        <w:numPr>
+          <w:ilvl w:val="0"/>
+          <w:numId w:val="4"/>
+        </w:numPr>
+      </w:pPr>
+      <w:r>
+        <w:t>Typensicherheit (Teil - Berechtigungssystem</w:t>
+      </w:r>
+    </w:p>
+    <w:p>
+      <w:pPr>
+        <w:pStyle w:val="ListParagraph"/>
+        <w:numPr>
+          <w:ilvl w:val="0"/>
+          <w:numId w:val="4"/>
+        </w:numPr>
+      </w:pPr>
+      <w:r>
+        <w:t>Event Trigger</w:t>
+      </w:r>
+    </w:p>
+    <w:p>
+      <w:pPr>
+        <w:pStyle w:val="ListParagraph"/>
+        <w:numPr>
+          <w:ilvl w:val="0"/>
+          <w:numId w:val="4"/>
+        </w:numPr>
+      </w:pPr>
+      <w:proofErr w:type="spellStart"/>
+      <w:r>
+        <w:t>Stored</w:t>
+      </w:r>
+      <w:proofErr w:type="spellEnd"/>
+      <w:r>
+        <w:t xml:space="preserve"> </w:t>
+      </w:r>
+      <w:proofErr w:type="spellStart"/>
+      <w:r>
+        <w:t>Procedures</w:t>
+      </w:r>
+      <w:proofErr w:type="spellEnd"/>
+    </w:p>
+    <w:p>
+      <w:pPr>
+        <w:pStyle w:val="ListParagraph"/>
+        <w:numPr>
+          <w:ilvl w:val="0"/>
+          <w:numId w:val="4"/>
+        </w:numPr>
+      </w:pPr>
+      <w:r>
+        <w:t>Indexierung</w:t>
+      </w:r>
+    </w:p>
+    <w:p>
+      <w:pPr>
+        <w:pStyle w:val="ListParagraph"/>
+        <w:numPr>
+          <w:ilvl w:val="0"/>
+          <w:numId w:val="4"/>
+        </w:numPr>
+      </w:pPr>
+      <w:r>
+        <w:t>Katalogisierung</w:t>
+      </w:r>
+    </w:p>
+    <w:p>
+      <w:pPr>
+        <w:pStyle w:val="Heading2"/>
+      </w:pPr>
+      <w:bookmarkStart w:id="26" w:name="_Toc1418861"/>
+      <w:r>
+        <w:lastRenderedPageBreak/>
+        <w:t>Komponenten eines Informationssystems</w:t>
+      </w:r>
+      <w:bookmarkEnd w:id="26"/>
+    </w:p>
+    <w:p>
+      <w:pPr>
+        <w:pStyle w:val="Heading3"/>
+      </w:pPr>
+      <w:bookmarkStart w:id="27" w:name="_Toc1418862"/>
+      <w:r>
+        <w:t>Komponenten eines Informationssystems</w:t>
+      </w:r>
+      <w:bookmarkEnd w:id="27"/>
+    </w:p>
+    <w:p>
+      <w:r>
+        <w:rPr>
+          <w:noProof/>
+        </w:rPr>
+        <w:drawing>
+          <wp:inline distT="0" distB="0" distL="0" distR="0" wp14:anchorId="4BA8A5DB" wp14:editId="73EB23B1">
+            <wp:extent cx="5760720" cy="3767455"/>
+            <wp:effectExtent l="0" t="0" r="0" b="4445"/>
+            <wp:docPr id="12" name="Picture 12"/>
+            <wp:cNvGraphicFramePr>
+              <a:graphicFrameLocks xmlns:a="http://schemas.openxmlformats.org/drawingml/2006/main" noChangeAspect="1"/>
+            </wp:cNvGraphicFramePr>
+            <a:graphic xmlns:a="http://schemas.openxmlformats.org/drawingml/2006/main">
+              <a:graphicData uri="http://schemas.openxmlformats.org/drawingml/2006/picture">
+                <pic:pic xmlns:pic="http://schemas.openxmlformats.org/drawingml/2006/picture">
+                  <pic:nvPicPr>
+                    <pic:cNvPr id="1" name=""/>
+                    <pic:cNvPicPr/>
+                  </pic:nvPicPr>
+                  <pic:blipFill>
+                    <a:blip r:embed="rId17"/>
+                    <a:stretch>
+                      <a:fillRect/>
+                    </a:stretch>
+                  </pic:blipFill>
+                  <pic:spPr>
+                    <a:xfrm>
+                      <a:off x="0" y="0"/>
+                      <a:ext cx="5760720" cy="3767455"/>
+                    </a:xfrm>
+                    <a:prstGeom prst="rect">
+                      <a:avLst/>
+                    </a:prstGeom>
+                  </pic:spPr>
+                </pic:pic>
+              </a:graphicData>
+            </a:graphic>
+          </wp:inline>
+        </w:drawing>
+      </w:r>
+    </w:p>
+    <w:p>
+      <w:pPr>
+        <w:pStyle w:val="ListParagraph"/>
+        <w:numPr>
+          <w:ilvl w:val="0"/>
+          <w:numId w:val="5"/>
+        </w:numPr>
+      </w:pPr>
+      <w:r>
+        <w:t>Wenn wir von DB Systemen sprechen, meinen wir:</w:t>
+      </w:r>
+    </w:p>
+    <w:p>
+      <w:pPr>
+        <w:pStyle w:val="ListParagraph"/>
+        <w:numPr>
+          <w:ilvl w:val="0"/>
+          <w:numId w:val="5"/>
+        </w:numPr>
+      </w:pPr>
+      <w:r>
+        <w:t>Datenbank: Das was gespeichert ist</w:t>
+      </w:r>
+    </w:p>
+    <w:p>
+      <w:pPr>
+        <w:pStyle w:val="ListParagraph"/>
+        <w:numPr>
+          <w:ilvl w:val="0"/>
+          <w:numId w:val="5"/>
+        </w:numPr>
+      </w:pPr>
+      <w:r>
+        <w:t>Nutzerdaten, Systemdaten</w:t>
+      </w:r>
+    </w:p>
+    <w:p>
+      <w:pPr>
+        <w:pStyle w:val="ListParagraph"/>
+        <w:numPr>
+          <w:ilvl w:val="0"/>
+          <w:numId w:val="5"/>
+        </w:numPr>
+      </w:pPr>
+      <w:r>
+        <w:t>DB Verwaltungssystem: Verwalten von Datenbank, Prozess des DB Server</w:t>
+      </w:r>
+    </w:p>
+    <w:p>
+      <w:pPr>
+        <w:pStyle w:val="ListParagraph"/>
+        <w:numPr>
+          <w:ilvl w:val="0"/>
+          <w:numId w:val="5"/>
+        </w:numPr>
+      </w:pPr>
+      <w:r>
+        <w:t>DB System: System zur Verwaltung des Verwaltungssystem</w:t>
+      </w:r>
+    </w:p>
+    <w:p>
+      <w:r>
+        <w:rPr>
+          <w:noProof/>
+        </w:rPr>
+        <w:drawing>
+          <wp:inline distT="0" distB="0" distL="0" distR="0" wp14:anchorId="3684F1F8" wp14:editId="1C7911FC">
+            <wp:extent cx="5760720" cy="1694180"/>
+            <wp:effectExtent l="0" t="0" r="0" b="1270"/>
+            <wp:docPr id="13" name="Picture 13"/>
+            <wp:cNvGraphicFramePr>
+              <a:graphicFrameLocks xmlns:a="http://schemas.openxmlformats.org/drawingml/2006/main" noChangeAspect="1"/>
+            </wp:cNvGraphicFramePr>
+            <a:graphic xmlns:a="http://schemas.openxmlformats.org/drawingml/2006/main">
+              <a:graphicData uri="http://schemas.openxmlformats.org/drawingml/2006/picture">
+                <pic:pic xmlns:pic="http://schemas.openxmlformats.org/drawingml/2006/picture">
+                  <pic:nvPicPr>
+                    <pic:cNvPr id="1" name=""/>
+                    <pic:cNvPicPr/>
+                  </pic:nvPicPr>
+                  <pic:blipFill>
+                    <a:blip r:embed="rId18"/>
+                    <a:stretch>
+                      <a:fillRect/>
+                    </a:stretch>
+                  </pic:blipFill>
+                  <pic:spPr>
+                    <a:xfrm>
+                      <a:off x="0" y="0"/>
+                      <a:ext cx="5760720" cy="1694180"/>
+                    </a:xfrm>
+                    <a:prstGeom prst="rect">
+                      <a:avLst/>
+                    </a:prstGeom>
+                  </pic:spPr>
+                </pic:pic>
+              </a:graphicData>
+            </a:graphic>
+          </wp:inline>
+        </w:drawing>
+      </w:r>
+    </w:p>
+    <w:p>
+      <w:r>
+        <w:rPr>
+          <w:noProof/>
+        </w:rPr>
+        <w:drawing>
+          <wp:inline distT="0" distB="0" distL="0" distR="0" wp14:anchorId="6D1B3198" wp14:editId="4741467B">
+            <wp:extent cx="5760720" cy="1678305"/>
+            <wp:effectExtent l="0" t="0" r="0" b="0"/>
+            <wp:docPr id="14" name="Picture 14"/>
+            <wp:cNvGraphicFramePr>
+              <a:graphicFrameLocks xmlns:a="http://schemas.openxmlformats.org/drawingml/2006/main" noChangeAspect="1"/>
+            </wp:cNvGraphicFramePr>
+            <a:graphic xmlns:a="http://schemas.openxmlformats.org/drawingml/2006/main">
+              <a:graphicData uri="http://schemas.openxmlformats.org/drawingml/2006/picture">
+                <pic:pic xmlns:pic="http://schemas.openxmlformats.org/drawingml/2006/picture">
+                  <pic:nvPicPr>
+                    <pic:cNvPr id="1" name=""/>
+                    <pic:cNvPicPr/>
+                  </pic:nvPicPr>
+                  <pic:blipFill>
+                    <a:blip r:embed="rId19"/>
+                    <a:stretch>
+                      <a:fillRect/>
+                    </a:stretch>
+                  </pic:blipFill>
+                  <pic:spPr>
+                    <a:xfrm>
+                      <a:off x="0" y="0"/>
+                      <a:ext cx="5760720" cy="1678305"/>
+                    </a:xfrm>
+                    <a:prstGeom prst="rect">
+                      <a:avLst/>
+                    </a:prstGeom>
+                  </pic:spPr>
+                </pic:pic>
+              </a:graphicData>
+            </a:graphic>
+          </wp:inline>
+        </w:drawing>
+      </w:r>
+    </w:p>
+    <w:p>
+      <w:r>
+        <w:rPr>
+          <w:noProof/>
+        </w:rPr>
+        <w:lastRenderedPageBreak/>
+        <w:drawing>
+          <wp:inline distT="0" distB="0" distL="0" distR="0" wp14:anchorId="257A8E1A" wp14:editId="0B0080BA">
+            <wp:extent cx="5760720" cy="955040"/>
+            <wp:effectExtent l="0" t="0" r="0" b="0"/>
+            <wp:docPr id="15" name="Picture 15"/>
+            <wp:cNvGraphicFramePr>
+              <a:graphicFrameLocks xmlns:a="http://schemas.openxmlformats.org/drawingml/2006/main" noChangeAspect="1"/>
+            </wp:cNvGraphicFramePr>
+            <a:graphic xmlns:a="http://schemas.openxmlformats.org/drawingml/2006/main">
+              <a:graphicData uri="http://schemas.openxmlformats.org/drawingml/2006/picture">
+                <pic:pic xmlns:pic="http://schemas.openxmlformats.org/drawingml/2006/picture">
+                  <pic:nvPicPr>
+                    <pic:cNvPr id="1" name=""/>
+                    <pic:cNvPicPr/>
+                  </pic:nvPicPr>
+                  <pic:blipFill>
+                    <a:blip r:embed="rId20"/>
+                    <a:stretch>
+                      <a:fillRect/>
+                    </a:stretch>
+                  </pic:blipFill>
+                  <pic:spPr>
+                    <a:xfrm>
+                      <a:off x="0" y="0"/>
+                      <a:ext cx="5760720" cy="955040"/>
+                    </a:xfrm>
+                    <a:prstGeom prst="rect">
+                      <a:avLst/>
+                    </a:prstGeom>
+                  </pic:spPr>
+                </pic:pic>
+              </a:graphicData>
+            </a:graphic>
+          </wp:inline>
+        </w:drawing>
+      </w:r>
+    </w:p>
+    <w:p>
+      <w:r>
+        <w:rPr>
+          <w:noProof/>
+        </w:rPr>
+        <w:drawing>
+          <wp:inline distT="0" distB="0" distL="0" distR="0" wp14:anchorId="2A6728C3" wp14:editId="4C99087C">
+            <wp:extent cx="5760720" cy="1237615"/>
+            <wp:effectExtent l="0" t="0" r="0" b="635"/>
+            <wp:docPr id="16" name="Picture 16"/>
+            <wp:cNvGraphicFramePr>
+              <a:graphicFrameLocks xmlns:a="http://schemas.openxmlformats.org/drawingml/2006/main" noChangeAspect="1"/>
+            </wp:cNvGraphicFramePr>
+            <a:graphic xmlns:a="http://schemas.openxmlformats.org/drawingml/2006/main">
+              <a:graphicData uri="http://schemas.openxmlformats.org/drawingml/2006/picture">
+                <pic:pic xmlns:pic="http://schemas.openxmlformats.org/drawingml/2006/picture">
+                  <pic:nvPicPr>
+                    <pic:cNvPr id="1" name=""/>
+                    <pic:cNvPicPr/>
+                  </pic:nvPicPr>
+                  <pic:blipFill>
+                    <a:blip r:embed="rId21"/>
+                    <a:stretch>
+                      <a:fillRect/>
+                    </a:stretch>
+                  </pic:blipFill>
+                  <pic:spPr>
+                    <a:xfrm>
+                      <a:off x="0" y="0"/>
+                      <a:ext cx="5760720" cy="1237615"/>
+                    </a:xfrm>
+                    <a:prstGeom prst="rect">
+                      <a:avLst/>
+                    </a:prstGeom>
+                  </pic:spPr>
+                </pic:pic>
+              </a:graphicData>
+            </a:graphic>
+          </wp:inline>
+        </w:drawing>
+      </w:r>
+    </w:p>
+    <w:p>
+      <w:pPr>
+        <w:pStyle w:val="Heading2"/>
+      </w:pPr>
+      <w:bookmarkStart w:id="28" w:name="_Toc1418863"/>
+      <w:r>
+        <w:t>3 Schema Architektur</w:t>
+      </w:r>
+      <w:bookmarkEnd w:id="28"/>
+    </w:p>
+    <w:p>
+      <w:pPr>
+        <w:pStyle w:val="Heading3"/>
+      </w:pPr>
+      <w:bookmarkStart w:id="29" w:name="_Toc1418864"/>
+      <w:r>
+        <w:t>3 Schema Architektur ANSI SPARC</w:t>
+      </w:r>
+      <w:bookmarkEnd w:id="29"/>
+    </w:p>
+    <w:p>
+      <w:r>
+        <w:rPr>
+          <w:noProof/>
+        </w:rPr>
+        <w:drawing>
+          <wp:inline distT="0" distB="0" distL="0" distR="0" wp14:anchorId="707C9493" wp14:editId="21AF9A5E">
+            <wp:extent cx="5760720" cy="3080385"/>
+            <wp:effectExtent l="0" t="0" r="0" b="5715"/>
+            <wp:docPr id="17" name="Picture 17"/>
+            <wp:cNvGraphicFramePr>
+              <a:graphicFrameLocks xmlns:a="http://schemas.openxmlformats.org/drawingml/2006/main" noChangeAspect="1"/>
+            </wp:cNvGraphicFramePr>
+            <a:graphic xmlns:a="http://schemas.openxmlformats.org/drawingml/2006/main">
+              <a:graphicData uri="http://schemas.openxmlformats.org/drawingml/2006/picture">
+                <pic:pic xmlns:pic="http://schemas.openxmlformats.org/drawingml/2006/picture">
+                  <pic:nvPicPr>
+                    <pic:cNvPr id="1" name=""/>
+                    <pic:cNvPicPr/>
+                  </pic:nvPicPr>
+                  <pic:blipFill>
+                    <a:blip r:embed="rId22"/>
+                    <a:stretch>
+                      <a:fillRect/>
+                    </a:stretch>
+                  </pic:blipFill>
+                  <pic:spPr>
+                    <a:xfrm>
+                      <a:off x="0" y="0"/>
+                      <a:ext cx="5760720" cy="3080385"/>
+                    </a:xfrm>
+                    <a:prstGeom prst="rect">
+                      <a:avLst/>
+                    </a:prstGeom>
+                  </pic:spPr>
+                </pic:pic>
+              </a:graphicData>
+            </a:graphic>
+          </wp:inline>
+        </w:drawing>
+      </w:r>
+    </w:p>
+    <w:p>
+      <w:proofErr w:type="spellStart"/>
+      <w:r>
+        <w:t>Conceptual</w:t>
+      </w:r>
+      <w:proofErr w:type="spellEnd"/>
+      <w:r>
+        <w:t xml:space="preserve"> Schema als Kern.</w:t>
+      </w:r>
+    </w:p>
+    <w:p>
+      <w:pPr>
+        <w:pStyle w:val="Heading3"/>
+      </w:pPr>
+      <w:bookmarkStart w:id="30" w:name="_Toc1418865"/>
+      <w:r>
+        <w:lastRenderedPageBreak/>
+        <w:t>Datenunabhängigkeit</w:t>
+      </w:r>
+      <w:bookmarkEnd w:id="30"/>
+    </w:p>
+    <w:p>
+      <w:r>
+        <w:rPr>
+          <w:noProof/>
+        </w:rPr>
+        <w:drawing>
+          <wp:inline distT="0" distB="0" distL="0" distR="0" wp14:anchorId="6F862519" wp14:editId="44BB3369">
+            <wp:extent cx="5760720" cy="2995295"/>
+            <wp:effectExtent l="0" t="0" r="0" b="0"/>
+            <wp:docPr id="18" name="Picture 18"/>
+            <wp:cNvGraphicFramePr>
+              <a:graphicFrameLocks xmlns:a="http://schemas.openxmlformats.org/drawingml/2006/main" noChangeAspect="1"/>
+            </wp:cNvGraphicFramePr>
+            <a:graphic xmlns:a="http://schemas.openxmlformats.org/drawingml/2006/main">
+              <a:graphicData uri="http://schemas.openxmlformats.org/drawingml/2006/picture">
+                <pic:pic xmlns:pic="http://schemas.openxmlformats.org/drawingml/2006/picture">
+                  <pic:nvPicPr>
+                    <pic:cNvPr id="1" name=""/>
+                    <pic:cNvPicPr/>
+                  </pic:nvPicPr>
+                  <pic:blipFill>
+                    <a:blip r:embed="rId23"/>
+                    <a:stretch>
+                      <a:fillRect/>
+                    </a:stretch>
+                  </pic:blipFill>
+                  <pic:spPr>
+                    <a:xfrm>
+                      <a:off x="0" y="0"/>
+                      <a:ext cx="5760720" cy="2995295"/>
+                    </a:xfrm>
+                    <a:prstGeom prst="rect">
+                      <a:avLst/>
+                    </a:prstGeom>
+                  </pic:spPr>
+                </pic:pic>
+              </a:graphicData>
+            </a:graphic>
+          </wp:inline>
+        </w:drawing>
+      </w:r>
+    </w:p>
+    <w:p>
+      <w:proofErr w:type="spellStart"/>
+      <w:r>
+        <w:t>Systemlayer</w:t>
+      </w:r>
+      <w:proofErr w:type="spellEnd"/>
+      <w:r>
+        <w:t xml:space="preserve"> werden </w:t>
+      </w:r>
+      <w:proofErr w:type="spellStart"/>
+      <w:r>
+        <w:t>abgekappselt</w:t>
+      </w:r>
+      <w:proofErr w:type="spellEnd"/>
+      <w:r>
+        <w:t xml:space="preserve"> und über ein Schema beschrieben (Nicht wie in Cobol, wo die Datenstruktur in </w:t>
+      </w:r>
+      <w:proofErr w:type="spellStart"/>
+      <w:r>
+        <w:t>Cbol</w:t>
+      </w:r>
+      <w:proofErr w:type="spellEnd"/>
+      <w:r>
+        <w:t xml:space="preserve"> vorgegeben war und nur der Inhalt in Dateien gespeichert wurde </w:t>
+      </w:r>
+      <w:r>
+        <w:sym w:font="Wingdings" w:char="F0E0"/>
+      </w:r>
+      <w:r>
+        <w:t xml:space="preserve"> Problem bei unterschiedlichen Cobol Datentypen/Records)</w:t>
+      </w:r>
+    </w:p>
+    <w:p>
+      <w:r>
+        <w:rPr>
+          <w:noProof/>
+        </w:rPr>
+        <w:drawing>
+          <wp:inline distT="0" distB="0" distL="0" distR="0" wp14:anchorId="5453BB15" wp14:editId="56860F92">
+            <wp:extent cx="5760720" cy="2686050"/>
+            <wp:effectExtent l="0" t="0" r="0" b="0"/>
+            <wp:docPr id="19" name="Picture 19"/>
+            <wp:cNvGraphicFramePr>
+              <a:graphicFrameLocks xmlns:a="http://schemas.openxmlformats.org/drawingml/2006/main" noChangeAspect="1"/>
+            </wp:cNvGraphicFramePr>
+            <a:graphic xmlns:a="http://schemas.openxmlformats.org/drawingml/2006/main">
+              <a:graphicData uri="http://schemas.openxmlformats.org/drawingml/2006/picture">
+                <pic:pic xmlns:pic="http://schemas.openxmlformats.org/drawingml/2006/picture">
+                  <pic:nvPicPr>
+                    <pic:cNvPr id="1" name=""/>
+                    <pic:cNvPicPr/>
+                  </pic:nvPicPr>
+                  <pic:blipFill>
+                    <a:blip r:embed="rId24"/>
+                    <a:stretch>
+                      <a:fillRect/>
+                    </a:stretch>
+                  </pic:blipFill>
+                  <pic:spPr>
+                    <a:xfrm>
+                      <a:off x="0" y="0"/>
+                      <a:ext cx="5760720" cy="2686050"/>
+                    </a:xfrm>
+                    <a:prstGeom prst="rect">
+                      <a:avLst/>
+                    </a:prstGeom>
+                  </pic:spPr>
+                </pic:pic>
+              </a:graphicData>
+            </a:graphic>
+          </wp:inline>
+        </w:drawing>
+      </w:r>
+    </w:p>
+    <w:p>
+      <w:pPr>
+        <w:pStyle w:val="Heading2"/>
+      </w:pPr>
+      <w:bookmarkStart w:id="31" w:name="_Toc1418866"/>
+      <w:r>
+        <w:lastRenderedPageBreak/>
+        <w:t>Merkmale</w:t>
+      </w:r>
+      <w:bookmarkEnd w:id="31"/>
+    </w:p>
+    <w:p>
+      <w:pPr>
+        <w:pStyle w:val="Heading3"/>
+      </w:pPr>
+      <w:bookmarkStart w:id="32" w:name="_Toc1418867"/>
+      <w:r>
+        <w:t>Funktionen und Dienste</w:t>
+      </w:r>
+      <w:bookmarkEnd w:id="32"/>
+    </w:p>
+    <w:p>
+      <w:r>
+        <w:rPr>
+          <w:noProof/>
+        </w:rPr>
+        <w:drawing>
+          <wp:inline distT="0" distB="0" distL="0" distR="0" wp14:anchorId="3AC55B8A" wp14:editId="22108500">
+            <wp:extent cx="5760720" cy="2311400"/>
+            <wp:effectExtent l="0" t="0" r="0" b="0"/>
+            <wp:docPr id="20" name="Picture 20"/>
+            <wp:cNvGraphicFramePr>
+              <a:graphicFrameLocks xmlns:a="http://schemas.openxmlformats.org/drawingml/2006/main" noChangeAspect="1"/>
+            </wp:cNvGraphicFramePr>
+            <a:graphic xmlns:a="http://schemas.openxmlformats.org/drawingml/2006/main">
+              <a:graphicData uri="http://schemas.openxmlformats.org/drawingml/2006/picture">
+                <pic:pic xmlns:pic="http://schemas.openxmlformats.org/drawingml/2006/picture">
+                  <pic:nvPicPr>
+                    <pic:cNvPr id="1" name=""/>
+                    <pic:cNvPicPr/>
+                  </pic:nvPicPr>
+                  <pic:blipFill>
+                    <a:blip r:embed="rId25"/>
+                    <a:stretch>
+                      <a:fillRect/>
+                    </a:stretch>
+                  </pic:blipFill>
+                  <pic:spPr>
+                    <a:xfrm>
+                      <a:off x="0" y="0"/>
+                      <a:ext cx="5760720" cy="2311400"/>
+                    </a:xfrm>
+                    <a:prstGeom prst="rect">
+                      <a:avLst/>
+                    </a:prstGeom>
+                  </pic:spPr>
+                </pic:pic>
+              </a:graphicData>
+            </a:graphic>
+          </wp:inline>
+        </w:drawing>
+      </w:r>
+    </w:p>
+    <w:p>
+      <w:r>
+        <w:rPr>
+          <w:noProof/>
+        </w:rPr>
+        <w:drawing>
+          <wp:inline distT="0" distB="0" distL="0" distR="0" wp14:anchorId="0B16E8D9" wp14:editId="64286A94">
+            <wp:extent cx="5760720" cy="2508885"/>
+            <wp:effectExtent l="0" t="0" r="0" b="5715"/>
+            <wp:docPr id="21" name="Picture 21"/>
+            <wp:cNvGraphicFramePr>
+              <a:graphicFrameLocks xmlns:a="http://schemas.openxmlformats.org/drawingml/2006/main" noChangeAspect="1"/>
+            </wp:cNvGraphicFramePr>
+            <a:graphic xmlns:a="http://schemas.openxmlformats.org/drawingml/2006/main">
+              <a:graphicData uri="http://schemas.openxmlformats.org/drawingml/2006/picture">
+                <pic:pic xmlns:pic="http://schemas.openxmlformats.org/drawingml/2006/picture">
+                  <pic:nvPicPr>
+                    <pic:cNvPr id="1" name=""/>
+                    <pic:cNvPicPr/>
+                  </pic:nvPicPr>
+                  <pic:blipFill>
+                    <a:blip r:embed="rId26"/>
+                    <a:stretch>
+                      <a:fillRect/>
+                    </a:stretch>
+                  </pic:blipFill>
+                  <pic:spPr>
+                    <a:xfrm>
+                      <a:off x="0" y="0"/>
+                      <a:ext cx="5760720" cy="2508885"/>
+                    </a:xfrm>
+                    <a:prstGeom prst="rect">
+                      <a:avLst/>
+                    </a:prstGeom>
+                  </pic:spPr>
+                </pic:pic>
+              </a:graphicData>
+            </a:graphic>
+          </wp:inline>
+        </w:drawing>
+      </w:r>
+    </w:p>
+    <w:p>
+      <w:r>
+        <w:rPr>
+          <w:noProof/>
+        </w:rPr>
+        <w:drawing>
+          <wp:inline distT="0" distB="0" distL="0" distR="0" wp14:anchorId="0C8C321E" wp14:editId="45D8C136">
+            <wp:extent cx="5760720" cy="2482215"/>
+            <wp:effectExtent l="0" t="0" r="0" b="0"/>
+            <wp:docPr id="22" name="Picture 22"/>
+            <wp:cNvGraphicFramePr>
+              <a:graphicFrameLocks xmlns:a="http://schemas.openxmlformats.org/drawingml/2006/main" noChangeAspect="1"/>
+            </wp:cNvGraphicFramePr>
+            <a:graphic xmlns:a="http://schemas.openxmlformats.org/drawingml/2006/main">
+              <a:graphicData uri="http://schemas.openxmlformats.org/drawingml/2006/picture">
+                <pic:pic xmlns:pic="http://schemas.openxmlformats.org/drawingml/2006/picture">
+                  <pic:nvPicPr>
+                    <pic:cNvPr id="1" name=""/>
+                    <pic:cNvPicPr/>
+                  </pic:nvPicPr>
+                  <pic:blipFill>
+                    <a:blip r:embed="rId27"/>
+                    <a:stretch>
+                      <a:fillRect/>
+                    </a:stretch>
+                  </pic:blipFill>
+                  <pic:spPr>
+                    <a:xfrm>
+                      <a:off x="0" y="0"/>
+                      <a:ext cx="5760720" cy="2482215"/>
+                    </a:xfrm>
+                    <a:prstGeom prst="rect">
+                      <a:avLst/>
+                    </a:prstGeom>
+                  </pic:spPr>
+                </pic:pic>
+              </a:graphicData>
+            </a:graphic>
+          </wp:inline>
+        </w:drawing>
+      </w:r>
+    </w:p>
+    <w:p>
+      <w:r>
+        <w:rPr>
+          <w:noProof/>
+        </w:rPr>
+        <w:lastRenderedPageBreak/>
+        <w:drawing>
+          <wp:inline distT="0" distB="0" distL="0" distR="0" wp14:anchorId="7F41CD89" wp14:editId="3D985168">
+            <wp:extent cx="5760720" cy="2249170"/>
+            <wp:effectExtent l="0" t="0" r="0" b="0"/>
+            <wp:docPr id="23" name="Picture 23"/>
+            <wp:cNvGraphicFramePr>
+              <a:graphicFrameLocks xmlns:a="http://schemas.openxmlformats.org/drawingml/2006/main" noChangeAspect="1"/>
+            </wp:cNvGraphicFramePr>
+            <a:graphic xmlns:a="http://schemas.openxmlformats.org/drawingml/2006/main">
+              <a:graphicData uri="http://schemas.openxmlformats.org/drawingml/2006/picture">
+                <pic:pic xmlns:pic="http://schemas.openxmlformats.org/drawingml/2006/picture">
+                  <pic:nvPicPr>
+                    <pic:cNvPr id="1" name=""/>
+                    <pic:cNvPicPr/>
+                  </pic:nvPicPr>
+                  <pic:blipFill>
+                    <a:blip r:embed="rId28"/>
+                    <a:stretch>
+                      <a:fillRect/>
+                    </a:stretch>
+                  </pic:blipFill>
+                  <pic:spPr>
+                    <a:xfrm>
+                      <a:off x="0" y="0"/>
+                      <a:ext cx="5760720" cy="2249170"/>
+                    </a:xfrm>
+                    <a:prstGeom prst="rect">
+                      <a:avLst/>
+                    </a:prstGeom>
+                  </pic:spPr>
+                </pic:pic>
+              </a:graphicData>
+            </a:graphic>
+          </wp:inline>
+        </w:drawing>
+      </w:r>
+    </w:p>
+    <w:p>
+      <w:r>
+        <w:rPr>
+          <w:noProof/>
+        </w:rPr>
+        <w:drawing>
+          <wp:inline distT="0" distB="0" distL="0" distR="0" wp14:anchorId="24002D96" wp14:editId="49A3C2F6">
+            <wp:extent cx="5760720" cy="2185035"/>
+            <wp:effectExtent l="0" t="0" r="0" b="5715"/>
+            <wp:docPr id="24" name="Picture 24"/>
+            <wp:cNvGraphicFramePr>
+              <a:graphicFrameLocks xmlns:a="http://schemas.openxmlformats.org/drawingml/2006/main" noChangeAspect="1"/>
+            </wp:cNvGraphicFramePr>
+            <a:graphic xmlns:a="http://schemas.openxmlformats.org/drawingml/2006/main">
+              <a:graphicData uri="http://schemas.openxmlformats.org/drawingml/2006/picture">
+                <pic:pic xmlns:pic="http://schemas.openxmlformats.org/drawingml/2006/picture">
+                  <pic:nvPicPr>
+                    <pic:cNvPr id="1" name=""/>
+                    <pic:cNvPicPr/>
+                  </pic:nvPicPr>
+                  <pic:blipFill>
+                    <a:blip r:embed="rId29"/>
+                    <a:stretch>
+                      <a:fillRect/>
+                    </a:stretch>
+                  </pic:blipFill>
+                  <pic:spPr>
+                    <a:xfrm>
+                      <a:off x="0" y="0"/>
+                      <a:ext cx="5760720" cy="2185035"/>
+                    </a:xfrm>
+                    <a:prstGeom prst="rect">
+                      <a:avLst/>
+                    </a:prstGeom>
+                  </pic:spPr>
+                </pic:pic>
+              </a:graphicData>
+            </a:graphic>
+          </wp:inline>
+        </w:drawing>
+      </w:r>
+    </w:p>
+    <w:p>
+      <w:r>
+        <w:t>Auch als die 10 Gebote der Datenbanken bekannt</w:t>
+      </w:r>
+    </w:p>
+    <w:p>
+      <w:pPr>
+        <w:pStyle w:val="Heading2"/>
+      </w:pPr>
+      <w:bookmarkStart w:id="33" w:name="_Toc1418868"/>
+      <w:r>
+        <w:t>Transaktionen</w:t>
+      </w:r>
+      <w:bookmarkEnd w:id="33"/>
+    </w:p>
+    <w:p>
+      <w:pPr>
+        <w:pStyle w:val="Heading3"/>
+      </w:pPr>
+      <w:bookmarkStart w:id="34" w:name="_Toc1418869"/>
+      <w:r>
+        <w:t>Transaktionskonzept</w:t>
+      </w:r>
+      <w:bookmarkEnd w:id="34"/>
+    </w:p>
+    <w:p>
+      <w:r>
+        <w:rPr>
+          <w:noProof/>
+        </w:rPr>
+        <w:drawing>
+          <wp:inline distT="0" distB="0" distL="0" distR="0" wp14:anchorId="11010ADF" wp14:editId="0C3CE7ED">
+            <wp:extent cx="5760720" cy="1021080"/>
+            <wp:effectExtent l="0" t="0" r="0" b="7620"/>
+            <wp:docPr id="25" name="Picture 25"/>
+            <wp:cNvGraphicFramePr>
+              <a:graphicFrameLocks xmlns:a="http://schemas.openxmlformats.org/drawingml/2006/main" noChangeAspect="1"/>
+            </wp:cNvGraphicFramePr>
+            <a:graphic xmlns:a="http://schemas.openxmlformats.org/drawingml/2006/main">
+              <a:graphicData uri="http://schemas.openxmlformats.org/drawingml/2006/picture">
+                <pic:pic xmlns:pic="http://schemas.openxmlformats.org/drawingml/2006/picture">
+                  <pic:nvPicPr>
+                    <pic:cNvPr id="1" name=""/>
+                    <pic:cNvPicPr/>
+                  </pic:nvPicPr>
+                  <pic:blipFill>
+                    <a:blip r:embed="rId30"/>
+                    <a:stretch>
+                      <a:fillRect/>
+                    </a:stretch>
+                  </pic:blipFill>
+                  <pic:spPr>
+                    <a:xfrm>
+                      <a:off x="0" y="0"/>
+                      <a:ext cx="5760720" cy="1021080"/>
+                    </a:xfrm>
+                    <a:prstGeom prst="rect">
+                      <a:avLst/>
+                    </a:prstGeom>
+                  </pic:spPr>
+                </pic:pic>
+              </a:graphicData>
+            </a:graphic>
+          </wp:inline>
+        </w:drawing>
+      </w:r>
+    </w:p>
+    <w:p>
+      <w:pPr>
+        <w:pStyle w:val="Heading3"/>
+      </w:pPr>
+      <w:bookmarkStart w:id="35" w:name="_Toc1418870"/>
+      <w:r>
+        <w:lastRenderedPageBreak/>
+        <w:t>Problem: Mehrfachnutzung</w:t>
+      </w:r>
+      <w:bookmarkEnd w:id="35"/>
+    </w:p>
+    <w:p>
+      <w:r>
+        <w:rPr>
+          <w:noProof/>
+        </w:rPr>
+        <w:drawing>
+          <wp:inline distT="0" distB="0" distL="0" distR="0" wp14:anchorId="2CE531E0" wp14:editId="125D7DBF">
+            <wp:extent cx="5069433" cy="3717696"/>
+            <wp:effectExtent l="0" t="0" r="0" b="0"/>
+            <wp:docPr id="26" name="Picture 26"/>
+            <wp:cNvGraphicFramePr>
+              <a:graphicFrameLocks xmlns:a="http://schemas.openxmlformats.org/drawingml/2006/main" noChangeAspect="1"/>
+            </wp:cNvGraphicFramePr>
+            <a:graphic xmlns:a="http://schemas.openxmlformats.org/drawingml/2006/main">
+              <a:graphicData uri="http://schemas.openxmlformats.org/drawingml/2006/picture">
+                <pic:pic xmlns:pic="http://schemas.openxmlformats.org/drawingml/2006/picture">
+                  <pic:nvPicPr>
+                    <pic:cNvPr id="1" name=""/>
+                    <pic:cNvPicPr/>
+                  </pic:nvPicPr>
+                  <pic:blipFill>
+                    <a:blip r:embed="rId31"/>
+                    <a:stretch>
+                      <a:fillRect/>
+                    </a:stretch>
+                  </pic:blipFill>
+                  <pic:spPr>
+                    <a:xfrm>
+                      <a:off x="0" y="0"/>
+                      <a:ext cx="5079346" cy="3724966"/>
+                    </a:xfrm>
+                    <a:prstGeom prst="rect">
+                      <a:avLst/>
+                    </a:prstGeom>
+                  </pic:spPr>
+                </pic:pic>
+              </a:graphicData>
+            </a:graphic>
+          </wp:inline>
+        </w:drawing>
+      </w:r>
+    </w:p>
+    <w:p>
+      <w:pPr>
+        <w:pStyle w:val="Heading3"/>
+      </w:pPr>
+      <w:bookmarkStart w:id="36" w:name="_Toc1418871"/>
+      <w:r>
+        <w:t>Problem: Recovery</w:t>
+      </w:r>
+      <w:bookmarkEnd w:id="36"/>
+    </w:p>
+    <w:p>
+      <w:r>
+        <w:rPr>
+          <w:noProof/>
+        </w:rPr>
+        <w:drawing>
+          <wp:inline distT="0" distB="0" distL="0" distR="0" wp14:anchorId="45DB3291" wp14:editId="6E414763">
+            <wp:extent cx="5084064" cy="3837146"/>
+            <wp:effectExtent l="0" t="0" r="2540" b="0"/>
+            <wp:docPr id="27" name="Picture 27"/>
+            <wp:cNvGraphicFramePr>
+              <a:graphicFrameLocks xmlns:a="http://schemas.openxmlformats.org/drawingml/2006/main" noChangeAspect="1"/>
+            </wp:cNvGraphicFramePr>
+            <a:graphic xmlns:a="http://schemas.openxmlformats.org/drawingml/2006/main">
+              <a:graphicData uri="http://schemas.openxmlformats.org/drawingml/2006/picture">
+                <pic:pic xmlns:pic="http://schemas.openxmlformats.org/drawingml/2006/picture">
+                  <pic:nvPicPr>
+                    <pic:cNvPr id="1" name=""/>
+                    <pic:cNvPicPr/>
+                  </pic:nvPicPr>
+                  <pic:blipFill>
+                    <a:blip r:embed="rId32"/>
+                    <a:stretch>
+                      <a:fillRect/>
+                    </a:stretch>
+                  </pic:blipFill>
+                  <pic:spPr>
+                    <a:xfrm>
+                      <a:off x="0" y="0"/>
+                      <a:ext cx="5098053" cy="3847704"/>
+                    </a:xfrm>
+                    <a:prstGeom prst="rect">
+                      <a:avLst/>
+                    </a:prstGeom>
+                  </pic:spPr>
+                </pic:pic>
+              </a:graphicData>
+            </a:graphic>
+          </wp:inline>
+        </w:drawing>
+      </w:r>
+    </w:p>
+    <w:p>
+      <w:pPr>
+        <w:pStyle w:val="Heading2"/>
+      </w:pPr>
+      <w:bookmarkStart w:id="37" w:name="_Toc1418872"/>
+      <w:r>
+        <w:lastRenderedPageBreak/>
+        <w:t>Wichtige Personen</w:t>
+      </w:r>
+      <w:bookmarkEnd w:id="37"/>
+    </w:p>
+    <w:p>
+      <w:r>
+        <w:rPr>
+          <w:noProof/>
+        </w:rPr>
+        <w:drawing>
+          <wp:inline distT="0" distB="0" distL="0" distR="0" wp14:anchorId="4A35E1E6" wp14:editId="55A0C137">
+            <wp:extent cx="5288889" cy="3065364"/>
+            <wp:effectExtent l="0" t="0" r="7620" b="1905"/>
+            <wp:docPr id="28" name="Picture 28"/>
+            <wp:cNvGraphicFramePr>
+              <a:graphicFrameLocks xmlns:a="http://schemas.openxmlformats.org/drawingml/2006/main" noChangeAspect="1"/>
+            </wp:cNvGraphicFramePr>
+            <a:graphic xmlns:a="http://schemas.openxmlformats.org/drawingml/2006/main">
+              <a:graphicData uri="http://schemas.openxmlformats.org/drawingml/2006/picture">
+                <pic:pic xmlns:pic="http://schemas.openxmlformats.org/drawingml/2006/picture">
+                  <pic:nvPicPr>
+                    <pic:cNvPr id="1" name=""/>
+                    <pic:cNvPicPr/>
+                  </pic:nvPicPr>
+                  <pic:blipFill>
+                    <a:blip r:embed="rId33"/>
+                    <a:stretch>
+                      <a:fillRect/>
+                    </a:stretch>
+                  </pic:blipFill>
+                  <pic:spPr>
+                    <a:xfrm>
+                      <a:off x="0" y="0"/>
+                      <a:ext cx="5320113" cy="3083461"/>
+                    </a:xfrm>
+                    <a:prstGeom prst="rect">
+                      <a:avLst/>
+                    </a:prstGeom>
+                  </pic:spPr>
+                </pic:pic>
+              </a:graphicData>
+            </a:graphic>
+          </wp:inline>
+        </w:drawing>
+      </w:r>
+    </w:p>
+    <w:p>
+      <w:r>
+        <w:rPr>
+          <w:noProof/>
+        </w:rPr>
+        <w:drawing>
+          <wp:inline distT="0" distB="0" distL="0" distR="0" wp14:anchorId="01697AB6" wp14:editId="0A10A574">
+            <wp:extent cx="5274259" cy="2782474"/>
+            <wp:effectExtent l="0" t="0" r="3175" b="0"/>
+            <wp:docPr id="29" name="Picture 29"/>
+            <wp:cNvGraphicFramePr>
+              <a:graphicFrameLocks xmlns:a="http://schemas.openxmlformats.org/drawingml/2006/main" noChangeAspect="1"/>
+            </wp:cNvGraphicFramePr>
+            <a:graphic xmlns:a="http://schemas.openxmlformats.org/drawingml/2006/main">
+              <a:graphicData uri="http://schemas.openxmlformats.org/drawingml/2006/picture">
+                <pic:pic xmlns:pic="http://schemas.openxmlformats.org/drawingml/2006/picture">
+                  <pic:nvPicPr>
+                    <pic:cNvPr id="1" name=""/>
+                    <pic:cNvPicPr/>
+                  </pic:nvPicPr>
+                  <pic:blipFill>
+                    <a:blip r:embed="rId34"/>
+                    <a:stretch>
+                      <a:fillRect/>
+                    </a:stretch>
+                  </pic:blipFill>
+                  <pic:spPr>
+                    <a:xfrm>
+                      <a:off x="0" y="0"/>
+                      <a:ext cx="5309394" cy="2801010"/>
+                    </a:xfrm>
+                    <a:prstGeom prst="rect">
+                      <a:avLst/>
+                    </a:prstGeom>
+                  </pic:spPr>
+                </pic:pic>
+              </a:graphicData>
+            </a:graphic>
+          </wp:inline>
+        </w:drawing>
+      </w:r>
+    </w:p>
+    <w:p>
+      <w:r>
+        <w:rPr>
+          <w:noProof/>
+        </w:rPr>
+        <w:drawing>
+          <wp:inline distT="0" distB="0" distL="0" distR="0" wp14:anchorId="1091CB1B" wp14:editId="30F2CCD5">
+            <wp:extent cx="5303520" cy="2452410"/>
+            <wp:effectExtent l="0" t="0" r="0" b="5080"/>
+            <wp:docPr id="30" name="Picture 30"/>
+            <wp:cNvGraphicFramePr>
+              <a:graphicFrameLocks xmlns:a="http://schemas.openxmlformats.org/drawingml/2006/main" noChangeAspect="1"/>
+            </wp:cNvGraphicFramePr>
+            <a:graphic xmlns:a="http://schemas.openxmlformats.org/drawingml/2006/main">
+              <a:graphicData uri="http://schemas.openxmlformats.org/drawingml/2006/picture">
+                <pic:pic xmlns:pic="http://schemas.openxmlformats.org/drawingml/2006/picture">
+                  <pic:nvPicPr>
+                    <pic:cNvPr id="1" name=""/>
+                    <pic:cNvPicPr/>
+                  </pic:nvPicPr>
+                  <pic:blipFill>
+                    <a:blip r:embed="rId35"/>
+                    <a:stretch>
+                      <a:fillRect/>
+                    </a:stretch>
+                  </pic:blipFill>
+                  <pic:spPr>
+                    <a:xfrm>
+                      <a:off x="0" y="0"/>
+                      <a:ext cx="5314175" cy="2457337"/>
+                    </a:xfrm>
+                    <a:prstGeom prst="rect">
+                      <a:avLst/>
+                    </a:prstGeom>
+                  </pic:spPr>
+                </pic:pic>
+              </a:graphicData>
+            </a:graphic>
+          </wp:inline>
+        </w:drawing>
+      </w:r>
+    </w:p>
+    <w:p>
+      <w:r>
+        <w:rPr>
+          <w:noProof/>
+        </w:rPr>
+        <w:lastRenderedPageBreak/>
+        <w:drawing>
+          <wp:inline distT="0" distB="0" distL="0" distR="0" wp14:anchorId="152527EE" wp14:editId="2EEF13E1">
+            <wp:extent cx="5296204" cy="2218428"/>
+            <wp:effectExtent l="0" t="0" r="0" b="0"/>
+            <wp:docPr id="31" name="Picture 31"/>
+            <wp:cNvGraphicFramePr>
+              <a:graphicFrameLocks xmlns:a="http://schemas.openxmlformats.org/drawingml/2006/main" noChangeAspect="1"/>
+            </wp:cNvGraphicFramePr>
+            <a:graphic xmlns:a="http://schemas.openxmlformats.org/drawingml/2006/main">
+              <a:graphicData uri="http://schemas.openxmlformats.org/drawingml/2006/picture">
+                <pic:pic xmlns:pic="http://schemas.openxmlformats.org/drawingml/2006/picture">
+                  <pic:nvPicPr>
+                    <pic:cNvPr id="1" name=""/>
+                    <pic:cNvPicPr/>
+                  </pic:nvPicPr>
+                  <pic:blipFill>
+                    <a:blip r:embed="rId36"/>
+                    <a:stretch>
+                      <a:fillRect/>
+                    </a:stretch>
+                  </pic:blipFill>
+                  <pic:spPr>
+                    <a:xfrm>
+                      <a:off x="0" y="0"/>
+                      <a:ext cx="5316880" cy="2227088"/>
+                    </a:xfrm>
+                    <a:prstGeom prst="rect">
+                      <a:avLst/>
+                    </a:prstGeom>
+                  </pic:spPr>
+                </pic:pic>
+              </a:graphicData>
+            </a:graphic>
+          </wp:inline>
+        </w:drawing>
+      </w:r>
+    </w:p>
+    <w:p>
+      <w:pPr>
+        <w:pStyle w:val="Heading2"/>
+      </w:pPr>
+      <w:bookmarkStart w:id="38" w:name="_Toc1418873"/>
+      <w:r>
+        <w:t>Historische Entwicklung</w:t>
+      </w:r>
+      <w:bookmarkEnd w:id="38"/>
+    </w:p>
+    <w:p>
+      <w:r>
+        <w:rPr>
+          <w:noProof/>
+        </w:rPr>
+        <w:drawing>
+          <wp:inline distT="0" distB="0" distL="0" distR="0" wp14:anchorId="557AABE4" wp14:editId="0FABD6FA">
+            <wp:extent cx="5760720" cy="1842135"/>
+            <wp:effectExtent l="0" t="0" r="0" b="5715"/>
+            <wp:docPr id="128" name="Picture 128"/>
+            <wp:cNvGraphicFramePr>
+              <a:graphicFrameLocks xmlns:a="http://schemas.openxmlformats.org/drawingml/2006/main" noChangeAspect="1"/>
+            </wp:cNvGraphicFramePr>
+            <a:graphic xmlns:a="http://schemas.openxmlformats.org/drawingml/2006/main">
+              <a:graphicData uri="http://schemas.openxmlformats.org/drawingml/2006/picture">
+                <pic:pic xmlns:pic="http://schemas.openxmlformats.org/drawingml/2006/picture">
+                  <pic:nvPicPr>
+                    <pic:cNvPr id="1" name=""/>
+                    <pic:cNvPicPr/>
+                  </pic:nvPicPr>
+                  <pic:blipFill>
+                    <a:blip r:embed="rId37"/>
+                    <a:stretch>
+                      <a:fillRect/>
+                    </a:stretch>
+                  </pic:blipFill>
+                  <pic:spPr>
+                    <a:xfrm>
+                      <a:off x="0" y="0"/>
+                      <a:ext cx="5760720" cy="1842135"/>
+                    </a:xfrm>
+                    <a:prstGeom prst="rect">
+                      <a:avLst/>
+                    </a:prstGeom>
+                  </pic:spPr>
+                </pic:pic>
+              </a:graphicData>
+            </a:graphic>
+          </wp:inline>
+        </w:drawing>
+      </w:r>
+    </w:p>
+    <w:p>
+      <w:r>
+        <w:rPr>
+          <w:noProof/>
+        </w:rPr>
+        <w:drawing>
+          <wp:inline distT="0" distB="0" distL="0" distR="0" wp14:anchorId="264E9CFA" wp14:editId="3477717D">
+            <wp:extent cx="5760720" cy="3755390"/>
+            <wp:effectExtent l="0" t="0" r="0" b="0"/>
+            <wp:docPr id="129" name="Picture 129"/>
+            <wp:cNvGraphicFramePr>
+              <a:graphicFrameLocks xmlns:a="http://schemas.openxmlformats.org/drawingml/2006/main" noChangeAspect="1"/>
+            </wp:cNvGraphicFramePr>
+            <a:graphic xmlns:a="http://schemas.openxmlformats.org/drawingml/2006/main">
+              <a:graphicData uri="http://schemas.openxmlformats.org/drawingml/2006/picture">
+                <pic:pic xmlns:pic="http://schemas.openxmlformats.org/drawingml/2006/picture">
+                  <pic:nvPicPr>
+                    <pic:cNvPr id="1" name=""/>
+                    <pic:cNvPicPr/>
+                  </pic:nvPicPr>
+                  <pic:blipFill>
+                    <a:blip r:embed="rId38"/>
+                    <a:stretch>
+                      <a:fillRect/>
+                    </a:stretch>
+                  </pic:blipFill>
+                  <pic:spPr>
+                    <a:xfrm>
+                      <a:off x="0" y="0"/>
+                      <a:ext cx="5760720" cy="3755390"/>
+                    </a:xfrm>
+                    <a:prstGeom prst="rect">
+                      <a:avLst/>
+                    </a:prstGeom>
+                  </pic:spPr>
+                </pic:pic>
+              </a:graphicData>
+            </a:graphic>
+          </wp:inline>
+        </w:drawing>
+      </w:r>
+    </w:p>
+    <w:p>
+      <w:r>
+        <w:rPr>
+          <w:noProof/>
+        </w:rPr>
+        <w:lastRenderedPageBreak/>
+        <w:drawing>
+          <wp:inline distT="0" distB="0" distL="0" distR="0" wp14:anchorId="0A1B1DF8" wp14:editId="7E55721A">
+            <wp:extent cx="5760720" cy="3451225"/>
+            <wp:effectExtent l="0" t="0" r="0" b="0"/>
+            <wp:docPr id="130" name="Picture 130"/>
+            <wp:cNvGraphicFramePr>
+              <a:graphicFrameLocks xmlns:a="http://schemas.openxmlformats.org/drawingml/2006/main" noChangeAspect="1"/>
+            </wp:cNvGraphicFramePr>
+            <a:graphic xmlns:a="http://schemas.openxmlformats.org/drawingml/2006/main">
+              <a:graphicData uri="http://schemas.openxmlformats.org/drawingml/2006/picture">
+                <pic:pic xmlns:pic="http://schemas.openxmlformats.org/drawingml/2006/picture">
+                  <pic:nvPicPr>
+                    <pic:cNvPr id="1" name=""/>
+                    <pic:cNvPicPr/>
+                  </pic:nvPicPr>
+                  <pic:blipFill>
+                    <a:blip r:embed="rId39"/>
+                    <a:stretch>
+                      <a:fillRect/>
+                    </a:stretch>
+                  </pic:blipFill>
+                  <pic:spPr>
+                    <a:xfrm>
+                      <a:off x="0" y="0"/>
+                      <a:ext cx="5760720" cy="3451225"/>
+                    </a:xfrm>
+                    <a:prstGeom prst="rect">
+                      <a:avLst/>
+                    </a:prstGeom>
+                  </pic:spPr>
+                </pic:pic>
+              </a:graphicData>
+            </a:graphic>
+          </wp:inline>
+        </w:drawing>
+      </w:r>
+    </w:p>
+    <w:p/>
+    <w:p>
+      <w:pPr>
+        <w:pStyle w:val="Heading1"/>
+      </w:pPr>
+      <w:bookmarkStart w:id="39" w:name="_Toc1418874"/>
+      <w:r>
+        <w:lastRenderedPageBreak/>
+        <w:t>Woche 2</w:t>
+      </w:r>
+      <w:bookmarkEnd w:id="39"/>
     </w:p>
     <w:p/>
     <w:sectPr>
-      <w:headerReference w:type="default" r:id="rId9"/>
-      <w:footerReference w:type="default" r:id="rId10"/>
+      <w:headerReference w:type="default" r:id="rId40"/>
+      <w:footerReference w:type="default" r:id="rId41"/>
       <w:pgSz w:w="11906" w:h="16838"/>
       <w:pgMar w:top="1417" w:right="1417" w:bottom="1134" w:left="1417" w:header="708" w:footer="708" w:gutter="0"/>
       <w:pgNumType w:start="0"/>
@@ -1401,9 +5324,9 @@
 <file path=word/numbering.xml><?xml version="1.0" encoding="utf-8"?>
 <w:numbering xmlns:wpc="http://schemas.microsoft.com/office/word/2010/wordprocessingCanvas" xmlns:cx="http://schemas.microsoft.com/office/drawing/2014/chartex" xmlns:cx1="http://schemas.microsoft.com/office/drawing/2015/9/8/chartex" xmlns:cx2="http://schemas.microsoft.com/office/drawing/2015/10/21/chartex" xmlns:cx3="http://schemas.microsoft.com/office/drawing/2016/5/9/chartex" xmlns:cx4="http://schemas.microsoft.com/office/drawing/2016/5/10/chartex" xmlns:cx5="http://schemas.microsoft.com/office/drawing/2016/5/11/chartex" xmlns:cx6="http://schemas.microsoft.com/office/drawing/2016/5/12/chartex" xmlns:cx7="http://schemas.microsoft.com/office/drawing/2016/5/13/chartex" xmlns:cx8="http://schemas.microsoft.com/office/drawing/2016/5/14/chartex" xmlns:mc="http://schemas.openxmlformats.org/markup-compatibility/2006" xmlns:aink="http://schemas.microsoft.com/office/drawing/2016/ink" xmlns:am3d="http://schemas.microsoft.com/office/drawing/2017/model3d" xmlns:o="urn:schemas-microsoft-com:office:office" xmlns:r="http://schemas.openxmlformats.org/officeDocument/2006/relationships" xmlns:m="http://schemas.openxmlformats.org/officeDocument/2006/math" xmlns:v="urn:schemas-microsoft-com:vml" xmlns:wp14="http://schemas.microsoft.com/office/word/2010/wordprocessingDrawing" xmlns:wp="http://schemas.openxmlformats.org/drawingml/2006/wordprocessingDrawing" xmlns:w10="urn:schemas-microsoft-com:office:word" xmlns:w="http://schemas.openxmlformats.org/wordprocessingml/2006/main" xmlns:w14="http://schemas.microsoft.com/office/word/2010/wordml" xmlns:w15="http://schemas.microsoft.com/office/word/2012/wordml" xmlns:w16cid="http://schemas.microsoft.com/office/word/2016/wordml/cid" xmlns:w16se="http://schemas.microsoft.com/office/word/2015/wordml/symex" xmlns:wpg="http://schemas.microsoft.com/office/word/2010/wordprocessingGroup" xmlns:wpi="http://schemas.microsoft.com/office/word/2010/wordprocessingInk" xmlns:wne="http://schemas.microsoft.com/office/word/2006/wordml" xmlns:wps="http://schemas.microsoft.com/office/word/2010/wordprocessingShape" mc:Ignorable="w14 w15 w16se w16cid wp14">
   <w:abstractNum w:abstractNumId="0" w15:restartNumberingAfterBreak="0">
-    <w:nsid w:val="419F3DA0"/>
+    <w:nsid w:val="33835FFD"/>
     <w:multiLevelType w:val="hybridMultilevel"/>
-    <w:tmpl w:val="A588D5EA"/>
+    <w:tmpl w:val="7AFCB788"/>
     <w:lvl w:ilvl="0" w:tplc="08070001">
       <w:start w:val="1"/>
       <w:numFmt w:val="bullet"/>
@@ -1514,6 +5437,119 @@
     </w:lvl>
   </w:abstractNum>
   <w:abstractNum w:abstractNumId="1" w15:restartNumberingAfterBreak="0">
+    <w:nsid w:val="419F3DA0"/>
+    <w:multiLevelType w:val="hybridMultilevel"/>
+    <w:tmpl w:val="A588D5EA"/>
+    <w:lvl w:ilvl="0" w:tplc="08070001">
+      <w:start w:val="1"/>
+      <w:numFmt w:val="bullet"/>
+      <w:lvlText w:val=""/>
+      <w:lvlJc w:val="left"/>
+      <w:pPr>
+        <w:ind w:left="720" w:hanging="360"/>
+      </w:pPr>
+      <w:rPr>
+        <w:rFonts w:ascii="Symbol" w:hAnsi="Symbol" w:hint="default"/>
+      </w:rPr>
+    </w:lvl>
+    <w:lvl w:ilvl="1" w:tplc="08070003" w:tentative="1">
+      <w:start w:val="1"/>
+      <w:numFmt w:val="bullet"/>
+      <w:lvlText w:val="o"/>
+      <w:lvlJc w:val="left"/>
+      <w:pPr>
+        <w:ind w:left="1440" w:hanging="360"/>
+      </w:pPr>
+      <w:rPr>
+        <w:rFonts w:ascii="Courier New" w:hAnsi="Courier New" w:cs="Courier New" w:hint="default"/>
+      </w:rPr>
+    </w:lvl>
+    <w:lvl w:ilvl="2" w:tplc="08070005" w:tentative="1">
+      <w:start w:val="1"/>
+      <w:numFmt w:val="bullet"/>
+      <w:lvlText w:val=""/>
+      <w:lvlJc w:val="left"/>
+      <w:pPr>
+        <w:ind w:left="2160" w:hanging="360"/>
+      </w:pPr>
+      <w:rPr>
+        <w:rFonts w:ascii="Wingdings" w:hAnsi="Wingdings" w:hint="default"/>
+      </w:rPr>
+    </w:lvl>
+    <w:lvl w:ilvl="3" w:tplc="08070001" w:tentative="1">
+      <w:start w:val="1"/>
+      <w:numFmt w:val="bullet"/>
+      <w:lvlText w:val=""/>
+      <w:lvlJc w:val="left"/>
+      <w:pPr>
+        <w:ind w:left="2880" w:hanging="360"/>
+      </w:pPr>
+      <w:rPr>
+        <w:rFonts w:ascii="Symbol" w:hAnsi="Symbol" w:hint="default"/>
+      </w:rPr>
+    </w:lvl>
+    <w:lvl w:ilvl="4" w:tplc="08070003" w:tentative="1">
+      <w:start w:val="1"/>
+      <w:numFmt w:val="bullet"/>
+      <w:lvlText w:val="o"/>
+      <w:lvlJc w:val="left"/>
+      <w:pPr>
+        <w:ind w:left="3600" w:hanging="360"/>
+      </w:pPr>
+      <w:rPr>
+        <w:rFonts w:ascii="Courier New" w:hAnsi="Courier New" w:cs="Courier New" w:hint="default"/>
+      </w:rPr>
+    </w:lvl>
+    <w:lvl w:ilvl="5" w:tplc="08070005" w:tentative="1">
+      <w:start w:val="1"/>
+      <w:numFmt w:val="bullet"/>
+      <w:lvlText w:val=""/>
+      <w:lvlJc w:val="left"/>
+      <w:pPr>
+        <w:ind w:left="4320" w:hanging="360"/>
+      </w:pPr>
+      <w:rPr>
+        <w:rFonts w:ascii="Wingdings" w:hAnsi="Wingdings" w:hint="default"/>
+      </w:rPr>
+    </w:lvl>
+    <w:lvl w:ilvl="6" w:tplc="08070001" w:tentative="1">
+      <w:start w:val="1"/>
+      <w:numFmt w:val="bullet"/>
+      <w:lvlText w:val=""/>
+      <w:lvlJc w:val="left"/>
+      <w:pPr>
+        <w:ind w:left="5040" w:hanging="360"/>
+      </w:pPr>
+      <w:rPr>
+        <w:rFonts w:ascii="Symbol" w:hAnsi="Symbol" w:hint="default"/>
+      </w:rPr>
+    </w:lvl>
+    <w:lvl w:ilvl="7" w:tplc="08070003" w:tentative="1">
+      <w:start w:val="1"/>
+      <w:numFmt w:val="bullet"/>
+      <w:lvlText w:val="o"/>
+      <w:lvlJc w:val="left"/>
+      <w:pPr>
+        <w:ind w:left="5760" w:hanging="360"/>
+      </w:pPr>
+      <w:rPr>
+        <w:rFonts w:ascii="Courier New" w:hAnsi="Courier New" w:cs="Courier New" w:hint="default"/>
+      </w:rPr>
+    </w:lvl>
+    <w:lvl w:ilvl="8" w:tplc="08070005" w:tentative="1">
+      <w:start w:val="1"/>
+      <w:numFmt w:val="bullet"/>
+      <w:lvlText w:val=""/>
+      <w:lvlJc w:val="left"/>
+      <w:pPr>
+        <w:ind w:left="6480" w:hanging="360"/>
+      </w:pPr>
+      <w:rPr>
+        <w:rFonts w:ascii="Wingdings" w:hAnsi="Wingdings" w:hint="default"/>
+      </w:rPr>
+    </w:lvl>
+  </w:abstractNum>
+  <w:abstractNum w:abstractNumId="2" w15:restartNumberingAfterBreak="0">
     <w:nsid w:val="48674EA4"/>
     <w:multiLevelType w:val="multilevel"/>
     <w:tmpl w:val="08070025"/>
@@ -1608,10 +5644,10 @@
       </w:pPr>
     </w:lvl>
   </w:abstractNum>
-  <w:abstractNum w:abstractNumId="2" w15:restartNumberingAfterBreak="0">
-    <w:nsid w:val="7D7C411A"/>
+  <w:abstractNum w:abstractNumId="3" w15:restartNumberingAfterBreak="0">
+    <w:nsid w:val="61204825"/>
     <w:multiLevelType w:val="hybridMultilevel"/>
-    <w:tmpl w:val="80E2D728"/>
+    <w:tmpl w:val="F4666D7E"/>
     <w:lvl w:ilvl="0" w:tplc="08070001">
       <w:start w:val="1"/>
       <w:numFmt w:val="bullet"/>
@@ -1721,14 +5757,133 @@
       </w:rPr>
     </w:lvl>
   </w:abstractNum>
+  <w:abstractNum w:abstractNumId="4" w15:restartNumberingAfterBreak="0">
+    <w:nsid w:val="7D7C411A"/>
+    <w:multiLevelType w:val="hybridMultilevel"/>
+    <w:tmpl w:val="80E2D728"/>
+    <w:lvl w:ilvl="0" w:tplc="08070001">
+      <w:start w:val="1"/>
+      <w:numFmt w:val="bullet"/>
+      <w:lvlText w:val=""/>
+      <w:lvlJc w:val="left"/>
+      <w:pPr>
+        <w:ind w:left="720" w:hanging="360"/>
+      </w:pPr>
+      <w:rPr>
+        <w:rFonts w:ascii="Symbol" w:hAnsi="Symbol" w:hint="default"/>
+      </w:rPr>
+    </w:lvl>
+    <w:lvl w:ilvl="1" w:tplc="08070003" w:tentative="1">
+      <w:start w:val="1"/>
+      <w:numFmt w:val="bullet"/>
+      <w:lvlText w:val="o"/>
+      <w:lvlJc w:val="left"/>
+      <w:pPr>
+        <w:ind w:left="1440" w:hanging="360"/>
+      </w:pPr>
+      <w:rPr>
+        <w:rFonts w:ascii="Courier New" w:hAnsi="Courier New" w:cs="Courier New" w:hint="default"/>
+      </w:rPr>
+    </w:lvl>
+    <w:lvl w:ilvl="2" w:tplc="08070005" w:tentative="1">
+      <w:start w:val="1"/>
+      <w:numFmt w:val="bullet"/>
+      <w:lvlText w:val=""/>
+      <w:lvlJc w:val="left"/>
+      <w:pPr>
+        <w:ind w:left="2160" w:hanging="360"/>
+      </w:pPr>
+      <w:rPr>
+        <w:rFonts w:ascii="Wingdings" w:hAnsi="Wingdings" w:hint="default"/>
+      </w:rPr>
+    </w:lvl>
+    <w:lvl w:ilvl="3" w:tplc="08070001" w:tentative="1">
+      <w:start w:val="1"/>
+      <w:numFmt w:val="bullet"/>
+      <w:lvlText w:val=""/>
+      <w:lvlJc w:val="left"/>
+      <w:pPr>
+        <w:ind w:left="2880" w:hanging="360"/>
+      </w:pPr>
+      <w:rPr>
+        <w:rFonts w:ascii="Symbol" w:hAnsi="Symbol" w:hint="default"/>
+      </w:rPr>
+    </w:lvl>
+    <w:lvl w:ilvl="4" w:tplc="08070003" w:tentative="1">
+      <w:start w:val="1"/>
+      <w:numFmt w:val="bullet"/>
+      <w:lvlText w:val="o"/>
+      <w:lvlJc w:val="left"/>
+      <w:pPr>
+        <w:ind w:left="3600" w:hanging="360"/>
+      </w:pPr>
+      <w:rPr>
+        <w:rFonts w:ascii="Courier New" w:hAnsi="Courier New" w:cs="Courier New" w:hint="default"/>
+      </w:rPr>
+    </w:lvl>
+    <w:lvl w:ilvl="5" w:tplc="08070005" w:tentative="1">
+      <w:start w:val="1"/>
+      <w:numFmt w:val="bullet"/>
+      <w:lvlText w:val=""/>
+      <w:lvlJc w:val="left"/>
+      <w:pPr>
+        <w:ind w:left="4320" w:hanging="360"/>
+      </w:pPr>
+      <w:rPr>
+        <w:rFonts w:ascii="Wingdings" w:hAnsi="Wingdings" w:hint="default"/>
+      </w:rPr>
+    </w:lvl>
+    <w:lvl w:ilvl="6" w:tplc="08070001" w:tentative="1">
+      <w:start w:val="1"/>
+      <w:numFmt w:val="bullet"/>
+      <w:lvlText w:val=""/>
+      <w:lvlJc w:val="left"/>
+      <w:pPr>
+        <w:ind w:left="5040" w:hanging="360"/>
+      </w:pPr>
+      <w:rPr>
+        <w:rFonts w:ascii="Symbol" w:hAnsi="Symbol" w:hint="default"/>
+      </w:rPr>
+    </w:lvl>
+    <w:lvl w:ilvl="7" w:tplc="08070003" w:tentative="1">
+      <w:start w:val="1"/>
+      <w:numFmt w:val="bullet"/>
+      <w:lvlText w:val="o"/>
+      <w:lvlJc w:val="left"/>
+      <w:pPr>
+        <w:ind w:left="5760" w:hanging="360"/>
+      </w:pPr>
+      <w:rPr>
+        <w:rFonts w:ascii="Courier New" w:hAnsi="Courier New" w:cs="Courier New" w:hint="default"/>
+      </w:rPr>
+    </w:lvl>
+    <w:lvl w:ilvl="8" w:tplc="08070005" w:tentative="1">
+      <w:start w:val="1"/>
+      <w:numFmt w:val="bullet"/>
+      <w:lvlText w:val=""/>
+      <w:lvlJc w:val="left"/>
+      <w:pPr>
+        <w:ind w:left="6480" w:hanging="360"/>
+      </w:pPr>
+      <w:rPr>
+        <w:rFonts w:ascii="Wingdings" w:hAnsi="Wingdings" w:hint="default"/>
+      </w:rPr>
+    </w:lvl>
+  </w:abstractNum>
   <w:num w:numId="1">
+    <w:abstractNumId w:val="2"/>
+  </w:num>
+  <w:num w:numId="2">
     <w:abstractNumId w:val="1"/>
   </w:num>
-  <w:num w:numId="2">
+  <w:num w:numId="3">
+    <w:abstractNumId w:val="4"/>
+  </w:num>
+  <w:num w:numId="4">
     <w:abstractNumId w:val="0"/>
   </w:num>
-  <w:num w:numId="3">
-    <w:abstractNumId w:val="2"/>
+  <w:num w:numId="5">
+    <w:abstractNumId w:val="3"/>
   </w:num>
 </w:numbering>
 </file>
@@ -2994,7 +7149,7 @@
 </file>
 
 <file path=customXml/itemProps2.xml><?xml version="1.0" encoding="utf-8"?>
-<ds:datastoreItem xmlns:ds="http://schemas.openxmlformats.org/officeDocument/2006/customXml" ds:itemID="{6D4A853C-97B4-47E6-8DB8-C92C0070C9D2}">
+<ds:datastoreItem xmlns:ds="http://schemas.openxmlformats.org/officeDocument/2006/customXml" ds:itemID="{CFB993DF-7052-45C2-AD2F-3BC5D86CB13C}">
   <ds:schemaRefs>
     <ds:schemaRef ds:uri="http://schemas.openxmlformats.org/officeDocument/2006/bibliography"/>
   </ds:schemaRefs>

</xml_diff>

<commit_message>
Add the weekly edbs, ddm and bwlc content
</commit_message>
<xml_diff>
--- a/Module/edbs/00_Moduldokumentation.docx
+++ b/Module/edbs/00_Moduldokumentation.docx
@@ -527,8 +527,6 @@
             <w:t>Inhalt</w:t>
           </w:r>
         </w:p>
-        <w:bookmarkStart w:id="0" w:name="_GoBack"/>
-        <w:bookmarkEnd w:id="0"/>
         <w:p>
           <w:pPr>
             <w:pStyle w:val="TOC1"/>
@@ -547,7 +545,7 @@
           <w:r>
             <w:fldChar w:fldCharType="separate"/>
           </w:r>
-          <w:hyperlink w:anchor="_Toc1418847" w:history="1">
+          <w:hyperlink w:anchor="_Toc1503789" w:history="1">
             <w:r>
               <w:rPr>
                 <w:rStyle w:val="Hyperlink"/>
@@ -589,7 +587,226 @@
                 <w:noProof/>
                 <w:webHidden/>
               </w:rPr>
-              <w:instrText xml:space="preserve"> PAGEREF _Toc1418847 \h </w:instrText>
+              <w:instrText xml:space="preserve"> PAGEREF _Toc1503789 \h </w:instrText>
+            </w:r>
+            <w:r>
+              <w:rPr>
+                <w:noProof/>
+                <w:webHidden/>
+              </w:rPr>
+            </w:r>
+            <w:r>
+              <w:rPr>
+                <w:noProof/>
+                <w:webHidden/>
+              </w:rPr>
+              <w:fldChar w:fldCharType="separate"/>
+            </w:r>
+            <w:r>
+              <w:rPr>
+                <w:noProof/>
+                <w:webHidden/>
+              </w:rPr>
+              <w:t>2</w:t>
+            </w:r>
+            <w:r>
+              <w:rPr>
+                <w:noProof/>
+                <w:webHidden/>
+              </w:rPr>
+              <w:fldChar w:fldCharType="end"/>
+            </w:r>
+          </w:hyperlink>
+        </w:p>
+        <w:bookmarkStart w:id="0" w:name="_GoBack"/>
+        <w:bookmarkEnd w:id="0"/>
+        <w:p>
+          <w:pPr>
+            <w:pStyle w:val="TOC2"/>
+            <w:tabs>
+              <w:tab w:val="left" w:pos="880"/>
+              <w:tab w:val="right" w:leader="dot" w:pos="9062"/>
+            </w:tabs>
+            <w:rPr>
+              <w:rFonts w:eastAsiaTheme="minorEastAsia"/>
+              <w:noProof/>
+              <w:lang w:eastAsia="de-CH"/>
+            </w:rPr>
+          </w:pPr>
+          <w:r>
+            <w:rPr>
+              <w:rStyle w:val="Hyperlink"/>
+              <w:noProof/>
+            </w:rPr>
+            <w:fldChar w:fldCharType="begin"/>
+          </w:r>
+          <w:r>
+            <w:rPr>
+              <w:rStyle w:val="Hyperlink"/>
+              <w:noProof/>
+            </w:rPr>
+            <w:instrText xml:space="preserve"> </w:instrText>
+          </w:r>
+          <w:r>
+            <w:rPr>
+              <w:noProof/>
+            </w:rPr>
+            <w:instrText>HYPERLINK \l "_Toc1503790"</w:instrText>
+          </w:r>
+          <w:r>
+            <w:rPr>
+              <w:rStyle w:val="Hyperlink"/>
+              <w:noProof/>
+            </w:rPr>
+            <w:instrText xml:space="preserve"> </w:instrText>
+          </w:r>
+          <w:r>
+            <w:rPr>
+              <w:rStyle w:val="Hyperlink"/>
+              <w:noProof/>
+            </w:rPr>
+          </w:r>
+          <w:r>
+            <w:rPr>
+              <w:rStyle w:val="Hyperlink"/>
+              <w:noProof/>
+            </w:rPr>
+            <w:fldChar w:fldCharType="separate"/>
+          </w:r>
+          <w:r>
+            <w:rPr>
+              <w:rStyle w:val="Hyperlink"/>
+              <w:noProof/>
+            </w:rPr>
+            <w:t>1.1</w:t>
+          </w:r>
+          <w:r>
+            <w:rPr>
+              <w:rFonts w:eastAsiaTheme="minorEastAsia"/>
+              <w:noProof/>
+              <w:lang w:eastAsia="de-CH"/>
+            </w:rPr>
+            <w:tab/>
+          </w:r>
+          <w:r>
+            <w:rPr>
+              <w:rStyle w:val="Hyperlink"/>
+              <w:noProof/>
+            </w:rPr>
+            <w:t>Einleitung</w:t>
+          </w:r>
+          <w:r>
+            <w:rPr>
+              <w:noProof/>
+              <w:webHidden/>
+            </w:rPr>
+            <w:tab/>
+          </w:r>
+          <w:r>
+            <w:rPr>
+              <w:noProof/>
+              <w:webHidden/>
+            </w:rPr>
+            <w:fldChar w:fldCharType="begin"/>
+          </w:r>
+          <w:r>
+            <w:rPr>
+              <w:noProof/>
+              <w:webHidden/>
+            </w:rPr>
+            <w:instrText xml:space="preserve"> PAGEREF _Toc1503790 \h </w:instrText>
+          </w:r>
+          <w:r>
+            <w:rPr>
+              <w:noProof/>
+              <w:webHidden/>
+            </w:rPr>
+          </w:r>
+          <w:r>
+            <w:rPr>
+              <w:noProof/>
+              <w:webHidden/>
+            </w:rPr>
+            <w:fldChar w:fldCharType="separate"/>
+          </w:r>
+          <w:r>
+            <w:rPr>
+              <w:noProof/>
+              <w:webHidden/>
+            </w:rPr>
+            <w:t>2</w:t>
+          </w:r>
+          <w:r>
+            <w:rPr>
+              <w:noProof/>
+              <w:webHidden/>
+            </w:rPr>
+            <w:fldChar w:fldCharType="end"/>
+          </w:r>
+          <w:r>
+            <w:rPr>
+              <w:rStyle w:val="Hyperlink"/>
+              <w:noProof/>
+            </w:rPr>
+            <w:fldChar w:fldCharType="end"/>
+          </w:r>
+        </w:p>
+        <w:p>
+          <w:pPr>
+            <w:pStyle w:val="TOC2"/>
+            <w:tabs>
+              <w:tab w:val="left" w:pos="880"/>
+              <w:tab w:val="right" w:leader="dot" w:pos="9062"/>
+            </w:tabs>
+            <w:rPr>
+              <w:rFonts w:eastAsiaTheme="minorEastAsia"/>
+              <w:noProof/>
+              <w:lang w:eastAsia="de-CH"/>
+            </w:rPr>
+          </w:pPr>
+          <w:hyperlink w:anchor="_Toc1503791" w:history="1">
+            <w:r>
+              <w:rPr>
+                <w:rStyle w:val="Hyperlink"/>
+                <w:noProof/>
+              </w:rPr>
+              <w:t>1.2</w:t>
+            </w:r>
+            <w:r>
+              <w:rPr>
+                <w:rFonts w:eastAsiaTheme="minorEastAsia"/>
+                <w:noProof/>
+                <w:lang w:eastAsia="de-CH"/>
+              </w:rPr>
+              <w:tab/>
+            </w:r>
+            <w:r>
+              <w:rPr>
+                <w:rStyle w:val="Hyperlink"/>
+                <w:noProof/>
+              </w:rPr>
+              <w:t>Lernziele</w:t>
+            </w:r>
+            <w:r>
+              <w:rPr>
+                <w:noProof/>
+                <w:webHidden/>
+              </w:rPr>
+              <w:tab/>
+            </w:r>
+            <w:r>
+              <w:rPr>
+                <w:noProof/>
+                <w:webHidden/>
+              </w:rPr>
+              <w:fldChar w:fldCharType="begin"/>
+            </w:r>
+            <w:r>
+              <w:rPr>
+                <w:noProof/>
+                <w:webHidden/>
+              </w:rPr>
+              <w:instrText xml:space="preserve"> PAGEREF _Toc1503791 \h </w:instrText>
             </w:r>
             <w:r>
               <w:rPr>
@@ -633,13 +850,13 @@
               <w:lang w:eastAsia="de-CH"/>
             </w:rPr>
           </w:pPr>
-          <w:hyperlink w:anchor="_Toc1418848" w:history="1">
+          <w:hyperlink w:anchor="_Toc1503792" w:history="1">
             <w:r>
               <w:rPr>
                 <w:rStyle w:val="Hyperlink"/>
                 <w:noProof/>
               </w:rPr>
-              <w:t>1.1</w:t>
+              <w:t>1.3</w:t>
             </w:r>
             <w:r>
               <w:rPr>
@@ -654,7 +871,7 @@
                 <w:rStyle w:val="Hyperlink"/>
                 <w:noProof/>
               </w:rPr>
-              <w:t>Einleitung</w:t>
+              <w:t>Prüfungen</w:t>
             </w:r>
             <w:r>
               <w:rPr>
@@ -675,7 +892,7 @@
                 <w:noProof/>
                 <w:webHidden/>
               </w:rPr>
-              <w:instrText xml:space="preserve"> PAGEREF _Toc1418848 \h </w:instrText>
+              <w:instrText xml:space="preserve"> PAGEREF _Toc1503792 \h </w:instrText>
             </w:r>
             <w:r>
               <w:rPr>
@@ -696,6 +913,88 @@
                 <w:webHidden/>
               </w:rPr>
               <w:t>2</w:t>
+            </w:r>
+            <w:r>
+              <w:rPr>
+                <w:noProof/>
+                <w:webHidden/>
+              </w:rPr>
+              <w:fldChar w:fldCharType="end"/>
+            </w:r>
+          </w:hyperlink>
+        </w:p>
+        <w:p>
+          <w:pPr>
+            <w:pStyle w:val="TOC1"/>
+            <w:rPr>
+              <w:rFonts w:eastAsiaTheme="minorEastAsia"/>
+              <w:noProof/>
+              <w:lang w:eastAsia="de-CH"/>
+            </w:rPr>
+          </w:pPr>
+          <w:hyperlink w:anchor="_Toc1503793" w:history="1">
+            <w:r>
+              <w:rPr>
+                <w:rStyle w:val="Hyperlink"/>
+                <w:noProof/>
+              </w:rPr>
+              <w:t>2</w:t>
+            </w:r>
+            <w:r>
+              <w:rPr>
+                <w:rFonts w:eastAsiaTheme="minorEastAsia"/>
+                <w:noProof/>
+                <w:lang w:eastAsia="de-CH"/>
+              </w:rPr>
+              <w:tab/>
+            </w:r>
+            <w:r>
+              <w:rPr>
+                <w:rStyle w:val="Hyperlink"/>
+                <w:noProof/>
+              </w:rPr>
+              <w:t>Woche 1</w:t>
+            </w:r>
+            <w:r>
+              <w:rPr>
+                <w:noProof/>
+                <w:webHidden/>
+              </w:rPr>
+              <w:tab/>
+            </w:r>
+            <w:r>
+              <w:rPr>
+                <w:noProof/>
+                <w:webHidden/>
+              </w:rPr>
+              <w:fldChar w:fldCharType="begin"/>
+            </w:r>
+            <w:r>
+              <w:rPr>
+                <w:noProof/>
+                <w:webHidden/>
+              </w:rPr>
+              <w:instrText xml:space="preserve"> PAGEREF _Toc1503793 \h </w:instrText>
+            </w:r>
+            <w:r>
+              <w:rPr>
+                <w:noProof/>
+                <w:webHidden/>
+              </w:rPr>
+            </w:r>
+            <w:r>
+              <w:rPr>
+                <w:noProof/>
+                <w:webHidden/>
+              </w:rPr>
+              <w:fldChar w:fldCharType="separate"/>
+            </w:r>
+            <w:r>
+              <w:rPr>
+                <w:noProof/>
+                <w:webHidden/>
+              </w:rPr>
+              <w:t>3</w:t>
             </w:r>
             <w:r>
               <w:rPr>
@@ -719,13 +1018,13 @@
               <w:lang w:eastAsia="de-CH"/>
             </w:rPr>
           </w:pPr>
-          <w:hyperlink w:anchor="_Toc1418849" w:history="1">
+          <w:hyperlink w:anchor="_Toc1503794" w:history="1">
             <w:r>
               <w:rPr>
                 <w:rStyle w:val="Hyperlink"/>
                 <w:noProof/>
               </w:rPr>
-              <w:t>1.2</w:t>
+              <w:t>2.1</w:t>
             </w:r>
             <w:r>
               <w:rPr>
@@ -740,7 +1039,7 @@
                 <w:rStyle w:val="Hyperlink"/>
                 <w:noProof/>
               </w:rPr>
-              <w:t>Lernziele</w:t>
+              <w:t>Gliederung</w:t>
             </w:r>
             <w:r>
               <w:rPr>
@@ -761,7 +1060,7 @@
                 <w:noProof/>
                 <w:webHidden/>
               </w:rPr>
-              <w:instrText xml:space="preserve"> PAGEREF _Toc1418849 \h </w:instrText>
+              <w:instrText xml:space="preserve"> PAGEREF _Toc1503794 \h </w:instrText>
             </w:r>
             <w:r>
               <w:rPr>
@@ -781,7 +1080,7 @@
                 <w:noProof/>
                 <w:webHidden/>
               </w:rPr>
-              <w:t>2</w:t>
+              <w:t>3</w:t>
             </w:r>
             <w:r>
               <w:rPr>
@@ -805,13 +1104,13 @@
               <w:lang w:eastAsia="de-CH"/>
             </w:rPr>
           </w:pPr>
-          <w:hyperlink w:anchor="_Toc1418850" w:history="1">
+          <w:hyperlink w:anchor="_Toc1503795" w:history="1">
             <w:r>
               <w:rPr>
                 <w:rStyle w:val="Hyperlink"/>
                 <w:noProof/>
               </w:rPr>
-              <w:t>1.3</w:t>
+              <w:t>2.2</w:t>
             </w:r>
             <w:r>
               <w:rPr>
@@ -826,7 +1125,7 @@
                 <w:rStyle w:val="Hyperlink"/>
                 <w:noProof/>
               </w:rPr>
-              <w:t>Prüfungen</w:t>
+              <w:t>Information und Daten</w:t>
             </w:r>
             <w:r>
               <w:rPr>
@@ -847,7 +1146,7 @@
                 <w:noProof/>
                 <w:webHidden/>
               </w:rPr>
-              <w:instrText xml:space="preserve"> PAGEREF _Toc1418850 \h </w:instrText>
+              <w:instrText xml:space="preserve"> PAGEREF _Toc1503795 \h </w:instrText>
             </w:r>
             <w:r>
               <w:rPr>
@@ -867,7 +1166,7 @@
                 <w:noProof/>
                 <w:webHidden/>
               </w:rPr>
-              <w:t>2</w:t>
+              <w:t>3</w:t>
             </w:r>
             <w:r>
               <w:rPr>
@@ -880,20 +1179,24 @@
         </w:p>
         <w:p>
           <w:pPr>
-            <w:pStyle w:val="TOC1"/>
+            <w:pStyle w:val="TOC3"/>
+            <w:tabs>
+              <w:tab w:val="left" w:pos="1320"/>
+              <w:tab w:val="right" w:leader="dot" w:pos="9062"/>
+            </w:tabs>
             <w:rPr>
               <w:rFonts w:eastAsiaTheme="minorEastAsia"/>
               <w:noProof/>
               <w:lang w:eastAsia="de-CH"/>
             </w:rPr>
           </w:pPr>
-          <w:hyperlink w:anchor="_Toc1418851" w:history="1">
+          <w:hyperlink w:anchor="_Toc1503796" w:history="1">
             <w:r>
               <w:rPr>
                 <w:rStyle w:val="Hyperlink"/>
                 <w:noProof/>
               </w:rPr>
-              <w:t>2</w:t>
+              <w:t>2.2.1</w:t>
             </w:r>
             <w:r>
               <w:rPr>
@@ -908,7 +1211,7 @@
                 <w:rStyle w:val="Hyperlink"/>
                 <w:noProof/>
               </w:rPr>
-              <w:t>Woche 1</w:t>
+              <w:t>Information</w:t>
             </w:r>
             <w:r>
               <w:rPr>
@@ -929,7 +1232,7 @@
                 <w:noProof/>
                 <w:webHidden/>
               </w:rPr>
-              <w:instrText xml:space="preserve"> PAGEREF _Toc1418851 \h </w:instrText>
+              <w:instrText xml:space="preserve"> PAGEREF _Toc1503796 \h </w:instrText>
             </w:r>
             <w:r>
               <w:rPr>
@@ -950,6 +1253,522 @@
                 <w:webHidden/>
               </w:rPr>
               <w:t>3</w:t>
+            </w:r>
+            <w:r>
+              <w:rPr>
+                <w:noProof/>
+                <w:webHidden/>
+              </w:rPr>
+              <w:fldChar w:fldCharType="end"/>
+            </w:r>
+          </w:hyperlink>
+        </w:p>
+        <w:p>
+          <w:pPr>
+            <w:pStyle w:val="TOC3"/>
+            <w:tabs>
+              <w:tab w:val="left" w:pos="1320"/>
+              <w:tab w:val="right" w:leader="dot" w:pos="9062"/>
+            </w:tabs>
+            <w:rPr>
+              <w:rFonts w:eastAsiaTheme="minorEastAsia"/>
+              <w:noProof/>
+              <w:lang w:eastAsia="de-CH"/>
+            </w:rPr>
+          </w:pPr>
+          <w:hyperlink w:anchor="_Toc1503797" w:history="1">
+            <w:r>
+              <w:rPr>
+                <w:rStyle w:val="Hyperlink"/>
+                <w:noProof/>
+              </w:rPr>
+              <w:t>2.2.2</w:t>
+            </w:r>
+            <w:r>
+              <w:rPr>
+                <w:rFonts w:eastAsiaTheme="minorEastAsia"/>
+                <w:noProof/>
+                <w:lang w:eastAsia="de-CH"/>
+              </w:rPr>
+              <w:tab/>
+            </w:r>
+            <w:r>
+              <w:rPr>
+                <w:rStyle w:val="Hyperlink"/>
+                <w:noProof/>
+              </w:rPr>
+              <w:t>Information in der Informatik</w:t>
+            </w:r>
+            <w:r>
+              <w:rPr>
+                <w:noProof/>
+                <w:webHidden/>
+              </w:rPr>
+              <w:tab/>
+            </w:r>
+            <w:r>
+              <w:rPr>
+                <w:noProof/>
+                <w:webHidden/>
+              </w:rPr>
+              <w:fldChar w:fldCharType="begin"/>
+            </w:r>
+            <w:r>
+              <w:rPr>
+                <w:noProof/>
+                <w:webHidden/>
+              </w:rPr>
+              <w:instrText xml:space="preserve"> PAGEREF _Toc1503797 \h </w:instrText>
+            </w:r>
+            <w:r>
+              <w:rPr>
+                <w:noProof/>
+                <w:webHidden/>
+              </w:rPr>
+            </w:r>
+            <w:r>
+              <w:rPr>
+                <w:noProof/>
+                <w:webHidden/>
+              </w:rPr>
+              <w:fldChar w:fldCharType="separate"/>
+            </w:r>
+            <w:r>
+              <w:rPr>
+                <w:noProof/>
+                <w:webHidden/>
+              </w:rPr>
+              <w:t>4</w:t>
+            </w:r>
+            <w:r>
+              <w:rPr>
+                <w:noProof/>
+                <w:webHidden/>
+              </w:rPr>
+              <w:fldChar w:fldCharType="end"/>
+            </w:r>
+          </w:hyperlink>
+        </w:p>
+        <w:p>
+          <w:pPr>
+            <w:pStyle w:val="TOC3"/>
+            <w:tabs>
+              <w:tab w:val="left" w:pos="1320"/>
+              <w:tab w:val="right" w:leader="dot" w:pos="9062"/>
+            </w:tabs>
+            <w:rPr>
+              <w:rFonts w:eastAsiaTheme="minorEastAsia"/>
+              <w:noProof/>
+              <w:lang w:eastAsia="de-CH"/>
+            </w:rPr>
+          </w:pPr>
+          <w:hyperlink w:anchor="_Toc1503798" w:history="1">
+            <w:r>
+              <w:rPr>
+                <w:rStyle w:val="Hyperlink"/>
+                <w:noProof/>
+              </w:rPr>
+              <w:t>2.2.3</w:t>
+            </w:r>
+            <w:r>
+              <w:rPr>
+                <w:rFonts w:eastAsiaTheme="minorEastAsia"/>
+                <w:noProof/>
+                <w:lang w:eastAsia="de-CH"/>
+              </w:rPr>
+              <w:tab/>
+            </w:r>
+            <w:r>
+              <w:rPr>
+                <w:rStyle w:val="Hyperlink"/>
+                <w:noProof/>
+              </w:rPr>
+              <w:t>Schematisierung von Information</w:t>
+            </w:r>
+            <w:r>
+              <w:rPr>
+                <w:noProof/>
+                <w:webHidden/>
+              </w:rPr>
+              <w:tab/>
+            </w:r>
+            <w:r>
+              <w:rPr>
+                <w:noProof/>
+                <w:webHidden/>
+              </w:rPr>
+              <w:fldChar w:fldCharType="begin"/>
+            </w:r>
+            <w:r>
+              <w:rPr>
+                <w:noProof/>
+                <w:webHidden/>
+              </w:rPr>
+              <w:instrText xml:space="preserve"> PAGEREF _Toc1503798 \h </w:instrText>
+            </w:r>
+            <w:r>
+              <w:rPr>
+                <w:noProof/>
+                <w:webHidden/>
+              </w:rPr>
+            </w:r>
+            <w:r>
+              <w:rPr>
+                <w:noProof/>
+                <w:webHidden/>
+              </w:rPr>
+              <w:fldChar w:fldCharType="separate"/>
+            </w:r>
+            <w:r>
+              <w:rPr>
+                <w:noProof/>
+                <w:webHidden/>
+              </w:rPr>
+              <w:t>4</w:t>
+            </w:r>
+            <w:r>
+              <w:rPr>
+                <w:noProof/>
+                <w:webHidden/>
+              </w:rPr>
+              <w:fldChar w:fldCharType="end"/>
+            </w:r>
+          </w:hyperlink>
+        </w:p>
+        <w:p>
+          <w:pPr>
+            <w:pStyle w:val="TOC3"/>
+            <w:tabs>
+              <w:tab w:val="left" w:pos="1320"/>
+              <w:tab w:val="right" w:leader="dot" w:pos="9062"/>
+            </w:tabs>
+            <w:rPr>
+              <w:rFonts w:eastAsiaTheme="minorEastAsia"/>
+              <w:noProof/>
+              <w:lang w:eastAsia="de-CH"/>
+            </w:rPr>
+          </w:pPr>
+          <w:hyperlink w:anchor="_Toc1503799" w:history="1">
+            <w:r>
+              <w:rPr>
+                <w:rStyle w:val="Hyperlink"/>
+                <w:noProof/>
+              </w:rPr>
+              <w:t>2.2.4</w:t>
+            </w:r>
+            <w:r>
+              <w:rPr>
+                <w:rFonts w:eastAsiaTheme="minorEastAsia"/>
+                <w:noProof/>
+                <w:lang w:eastAsia="de-CH"/>
+              </w:rPr>
+              <w:tab/>
+            </w:r>
+            <w:r>
+              <w:rPr>
+                <w:rStyle w:val="Hyperlink"/>
+                <w:noProof/>
+              </w:rPr>
+              <w:t>Datum, Daten, data</w:t>
+            </w:r>
+            <w:r>
+              <w:rPr>
+                <w:noProof/>
+                <w:webHidden/>
+              </w:rPr>
+              <w:tab/>
+            </w:r>
+            <w:r>
+              <w:rPr>
+                <w:noProof/>
+                <w:webHidden/>
+              </w:rPr>
+              <w:fldChar w:fldCharType="begin"/>
+            </w:r>
+            <w:r>
+              <w:rPr>
+                <w:noProof/>
+                <w:webHidden/>
+              </w:rPr>
+              <w:instrText xml:space="preserve"> PAGEREF _Toc1503799 \h </w:instrText>
+            </w:r>
+            <w:r>
+              <w:rPr>
+                <w:noProof/>
+                <w:webHidden/>
+              </w:rPr>
+            </w:r>
+            <w:r>
+              <w:rPr>
+                <w:noProof/>
+                <w:webHidden/>
+              </w:rPr>
+              <w:fldChar w:fldCharType="separate"/>
+            </w:r>
+            <w:r>
+              <w:rPr>
+                <w:noProof/>
+                <w:webHidden/>
+              </w:rPr>
+              <w:t>4</w:t>
+            </w:r>
+            <w:r>
+              <w:rPr>
+                <w:noProof/>
+                <w:webHidden/>
+              </w:rPr>
+              <w:fldChar w:fldCharType="end"/>
+            </w:r>
+          </w:hyperlink>
+        </w:p>
+        <w:p>
+          <w:pPr>
+            <w:pStyle w:val="TOC3"/>
+            <w:tabs>
+              <w:tab w:val="left" w:pos="1320"/>
+              <w:tab w:val="right" w:leader="dot" w:pos="9062"/>
+            </w:tabs>
+            <w:rPr>
+              <w:rFonts w:eastAsiaTheme="minorEastAsia"/>
+              <w:noProof/>
+              <w:lang w:eastAsia="de-CH"/>
+            </w:rPr>
+          </w:pPr>
+          <w:hyperlink w:anchor="_Toc1503800" w:history="1">
+            <w:r>
+              <w:rPr>
+                <w:rStyle w:val="Hyperlink"/>
+                <w:noProof/>
+              </w:rPr>
+              <w:t>2.2.5</w:t>
+            </w:r>
+            <w:r>
+              <w:rPr>
+                <w:rFonts w:eastAsiaTheme="minorEastAsia"/>
+                <w:noProof/>
+                <w:lang w:eastAsia="de-CH"/>
+              </w:rPr>
+              <w:tab/>
+            </w:r>
+            <w:r>
+              <w:rPr>
+                <w:rStyle w:val="Hyperlink"/>
+                <w:noProof/>
+              </w:rPr>
+              <w:t>Datenmodell</w:t>
+            </w:r>
+            <w:r>
+              <w:rPr>
+                <w:noProof/>
+                <w:webHidden/>
+              </w:rPr>
+              <w:tab/>
+            </w:r>
+            <w:r>
+              <w:rPr>
+                <w:noProof/>
+                <w:webHidden/>
+              </w:rPr>
+              <w:fldChar w:fldCharType="begin"/>
+            </w:r>
+            <w:r>
+              <w:rPr>
+                <w:noProof/>
+                <w:webHidden/>
+              </w:rPr>
+              <w:instrText xml:space="preserve"> PAGEREF _Toc1503800 \h </w:instrText>
+            </w:r>
+            <w:r>
+              <w:rPr>
+                <w:noProof/>
+                <w:webHidden/>
+              </w:rPr>
+            </w:r>
+            <w:r>
+              <w:rPr>
+                <w:noProof/>
+                <w:webHidden/>
+              </w:rPr>
+              <w:fldChar w:fldCharType="separate"/>
+            </w:r>
+            <w:r>
+              <w:rPr>
+                <w:noProof/>
+                <w:webHidden/>
+              </w:rPr>
+              <w:t>5</w:t>
+            </w:r>
+            <w:r>
+              <w:rPr>
+                <w:noProof/>
+                <w:webHidden/>
+              </w:rPr>
+              <w:fldChar w:fldCharType="end"/>
+            </w:r>
+          </w:hyperlink>
+        </w:p>
+        <w:p>
+          <w:pPr>
+            <w:pStyle w:val="TOC3"/>
+            <w:tabs>
+              <w:tab w:val="left" w:pos="1320"/>
+              <w:tab w:val="right" w:leader="dot" w:pos="9062"/>
+            </w:tabs>
+            <w:rPr>
+              <w:rFonts w:eastAsiaTheme="minorEastAsia"/>
+              <w:noProof/>
+              <w:lang w:eastAsia="de-CH"/>
+            </w:rPr>
+          </w:pPr>
+          <w:hyperlink w:anchor="_Toc1503801" w:history="1">
+            <w:r>
+              <w:rPr>
+                <w:rStyle w:val="Hyperlink"/>
+                <w:noProof/>
+              </w:rPr>
+              <w:t>2.2.6</w:t>
+            </w:r>
+            <w:r>
+              <w:rPr>
+                <w:rFonts w:eastAsiaTheme="minorEastAsia"/>
+                <w:noProof/>
+                <w:lang w:eastAsia="de-CH"/>
+              </w:rPr>
+              <w:tab/>
+            </w:r>
+            <w:r>
+              <w:rPr>
+                <w:rStyle w:val="Hyperlink"/>
+                <w:noProof/>
+              </w:rPr>
+              <w:t>Beachten Sie aber</w:t>
+            </w:r>
+            <w:r>
+              <w:rPr>
+                <w:noProof/>
+                <w:webHidden/>
+              </w:rPr>
+              <w:tab/>
+            </w:r>
+            <w:r>
+              <w:rPr>
+                <w:noProof/>
+                <w:webHidden/>
+              </w:rPr>
+              <w:fldChar w:fldCharType="begin"/>
+            </w:r>
+            <w:r>
+              <w:rPr>
+                <w:noProof/>
+                <w:webHidden/>
+              </w:rPr>
+              <w:instrText xml:space="preserve"> PAGEREF _Toc1503801 \h </w:instrText>
+            </w:r>
+            <w:r>
+              <w:rPr>
+                <w:noProof/>
+                <w:webHidden/>
+              </w:rPr>
+            </w:r>
+            <w:r>
+              <w:rPr>
+                <w:noProof/>
+                <w:webHidden/>
+              </w:rPr>
+              <w:fldChar w:fldCharType="separate"/>
+            </w:r>
+            <w:r>
+              <w:rPr>
+                <w:noProof/>
+                <w:webHidden/>
+              </w:rPr>
+              <w:t>5</w:t>
+            </w:r>
+            <w:r>
+              <w:rPr>
+                <w:noProof/>
+                <w:webHidden/>
+              </w:rPr>
+              <w:fldChar w:fldCharType="end"/>
+            </w:r>
+          </w:hyperlink>
+        </w:p>
+        <w:p>
+          <w:pPr>
+            <w:pStyle w:val="TOC3"/>
+            <w:tabs>
+              <w:tab w:val="left" w:pos="1320"/>
+              <w:tab w:val="right" w:leader="dot" w:pos="9062"/>
+            </w:tabs>
+            <w:rPr>
+              <w:rFonts w:eastAsiaTheme="minorEastAsia"/>
+              <w:noProof/>
+              <w:lang w:eastAsia="de-CH"/>
+            </w:rPr>
+          </w:pPr>
+          <w:hyperlink w:anchor="_Toc1503802" w:history="1">
+            <w:r>
+              <w:rPr>
+                <w:rStyle w:val="Hyperlink"/>
+                <w:noProof/>
+              </w:rPr>
+              <w:t>2.2.7</w:t>
+            </w:r>
+            <w:r>
+              <w:rPr>
+                <w:rFonts w:eastAsiaTheme="minorEastAsia"/>
+                <w:noProof/>
+                <w:lang w:eastAsia="de-CH"/>
+              </w:rPr>
+              <w:tab/>
+            </w:r>
+            <w:r>
+              <w:rPr>
+                <w:rStyle w:val="Hyperlink"/>
+                <w:noProof/>
+              </w:rPr>
+              <w:t>Was ist eine Datenbank</w:t>
+            </w:r>
+            <w:r>
+              <w:rPr>
+                <w:noProof/>
+                <w:webHidden/>
+              </w:rPr>
+              <w:tab/>
+            </w:r>
+            <w:r>
+              <w:rPr>
+                <w:noProof/>
+                <w:webHidden/>
+              </w:rPr>
+              <w:fldChar w:fldCharType="begin"/>
+            </w:r>
+            <w:r>
+              <w:rPr>
+                <w:noProof/>
+                <w:webHidden/>
+              </w:rPr>
+              <w:instrText xml:space="preserve"> PAGEREF _Toc1503802 \h </w:instrText>
+            </w:r>
+            <w:r>
+              <w:rPr>
+                <w:noProof/>
+                <w:webHidden/>
+              </w:rPr>
+            </w:r>
+            <w:r>
+              <w:rPr>
+                <w:noProof/>
+                <w:webHidden/>
+              </w:rPr>
+              <w:fldChar w:fldCharType="separate"/>
+            </w:r>
+            <w:r>
+              <w:rPr>
+                <w:noProof/>
+                <w:webHidden/>
+              </w:rPr>
+              <w:t>6</w:t>
             </w:r>
             <w:r>
               <w:rPr>
@@ -973,13 +1792,13 @@
               <w:lang w:eastAsia="de-CH"/>
             </w:rPr>
           </w:pPr>
-          <w:hyperlink w:anchor="_Toc1418852" w:history="1">
+          <w:hyperlink w:anchor="_Toc1503803" w:history="1">
             <w:r>
               <w:rPr>
                 <w:rStyle w:val="Hyperlink"/>
                 <w:noProof/>
               </w:rPr>
-              <w:t>2.1</w:t>
+              <w:t>2.3</w:t>
             </w:r>
             <w:r>
               <w:rPr>
@@ -994,7 +1813,7 @@
                 <w:rStyle w:val="Hyperlink"/>
                 <w:noProof/>
               </w:rPr>
-              <w:t>Gliederung</w:t>
+              <w:t>Komponenten eines Informationssystems</w:t>
             </w:r>
             <w:r>
               <w:rPr>
@@ -1015,7 +1834,7 @@
                 <w:noProof/>
                 <w:webHidden/>
               </w:rPr>
-              <w:instrText xml:space="preserve"> PAGEREF _Toc1418852 \h </w:instrText>
+              <w:instrText xml:space="preserve"> PAGEREF _Toc1503803 \h </w:instrText>
             </w:r>
             <w:r>
               <w:rPr>
@@ -1035,7 +1854,7 @@
                 <w:noProof/>
                 <w:webHidden/>
               </w:rPr>
-              <w:t>3</w:t>
+              <w:t>7</w:t>
             </w:r>
             <w:r>
               <w:rPr>
@@ -1059,13 +1878,13 @@
               <w:lang w:eastAsia="de-CH"/>
             </w:rPr>
           </w:pPr>
-          <w:hyperlink w:anchor="_Toc1418853" w:history="1">
+          <w:hyperlink w:anchor="_Toc1503804" w:history="1">
             <w:r>
               <w:rPr>
                 <w:rStyle w:val="Hyperlink"/>
                 <w:noProof/>
               </w:rPr>
-              <w:t>2.2</w:t>
+              <w:t>2.4</w:t>
             </w:r>
             <w:r>
               <w:rPr>
@@ -1080,7 +1899,7 @@
                 <w:rStyle w:val="Hyperlink"/>
                 <w:noProof/>
               </w:rPr>
-              <w:t>Information und Daten</w:t>
+              <w:t>3 Schema Architektur</w:t>
             </w:r>
             <w:r>
               <w:rPr>
@@ -1101,7 +1920,7 @@
                 <w:noProof/>
                 <w:webHidden/>
               </w:rPr>
-              <w:instrText xml:space="preserve"> PAGEREF _Toc1418853 \h </w:instrText>
+              <w:instrText xml:space="preserve"> PAGEREF _Toc1503804 \h </w:instrText>
             </w:r>
             <w:r>
               <w:rPr>
@@ -1121,7 +1940,7 @@
                 <w:noProof/>
                 <w:webHidden/>
               </w:rPr>
-              <w:t>3</w:t>
+              <w:t>8</w:t>
             </w:r>
             <w:r>
               <w:rPr>
@@ -1145,13 +1964,13 @@
               <w:lang w:eastAsia="de-CH"/>
             </w:rPr>
           </w:pPr>
-          <w:hyperlink w:anchor="_Toc1418854" w:history="1">
+          <w:hyperlink w:anchor="_Toc1503805" w:history="1">
             <w:r>
               <w:rPr>
                 <w:rStyle w:val="Hyperlink"/>
                 <w:noProof/>
               </w:rPr>
-              <w:t>2.2.1</w:t>
+              <w:t>2.4.1</w:t>
             </w:r>
             <w:r>
               <w:rPr>
@@ -1166,7 +1985,7 @@
                 <w:rStyle w:val="Hyperlink"/>
                 <w:noProof/>
               </w:rPr>
-              <w:t>Information</w:t>
+              <w:t>3 Schema Architektur ANSI SPARC</w:t>
             </w:r>
             <w:r>
               <w:rPr>
@@ -1187,7 +2006,7 @@
                 <w:noProof/>
                 <w:webHidden/>
               </w:rPr>
-              <w:instrText xml:space="preserve"> PAGEREF _Toc1418854 \h </w:instrText>
+              <w:instrText xml:space="preserve"> PAGEREF _Toc1503805 \h </w:instrText>
             </w:r>
             <w:r>
               <w:rPr>
@@ -1207,7 +2026,7 @@
                 <w:noProof/>
                 <w:webHidden/>
               </w:rPr>
-              <w:t>3</w:t>
+              <w:t>8</w:t>
             </w:r>
             <w:r>
               <w:rPr>
@@ -1231,13 +2050,13 @@
               <w:lang w:eastAsia="de-CH"/>
             </w:rPr>
           </w:pPr>
-          <w:hyperlink w:anchor="_Toc1418855" w:history="1">
+          <w:hyperlink w:anchor="_Toc1503806" w:history="1">
             <w:r>
               <w:rPr>
                 <w:rStyle w:val="Hyperlink"/>
                 <w:noProof/>
               </w:rPr>
-              <w:t>2.2.2</w:t>
+              <w:t>2.4.2</w:t>
             </w:r>
             <w:r>
               <w:rPr>
@@ -1252,7 +2071,7 @@
                 <w:rStyle w:val="Hyperlink"/>
                 <w:noProof/>
               </w:rPr>
-              <w:t>Information in der Informatik</w:t>
+              <w:t>Datenunabhängigkeit</w:t>
             </w:r>
             <w:r>
               <w:rPr>
@@ -1273,7 +2092,7 @@
                 <w:noProof/>
                 <w:webHidden/>
               </w:rPr>
-              <w:instrText xml:space="preserve"> PAGEREF _Toc1418855 \h </w:instrText>
+              <w:instrText xml:space="preserve"> PAGEREF _Toc1503806 \h </w:instrText>
             </w:r>
             <w:r>
               <w:rPr>
@@ -1293,7 +2112,179 @@
                 <w:noProof/>
                 <w:webHidden/>
               </w:rPr>
-              <w:t>4</w:t>
+              <w:t>9</w:t>
+            </w:r>
+            <w:r>
+              <w:rPr>
+                <w:noProof/>
+                <w:webHidden/>
+              </w:rPr>
+              <w:fldChar w:fldCharType="end"/>
+            </w:r>
+          </w:hyperlink>
+        </w:p>
+        <w:p>
+          <w:pPr>
+            <w:pStyle w:val="TOC2"/>
+            <w:tabs>
+              <w:tab w:val="left" w:pos="880"/>
+              <w:tab w:val="right" w:leader="dot" w:pos="9062"/>
+            </w:tabs>
+            <w:rPr>
+              <w:rFonts w:eastAsiaTheme="minorEastAsia"/>
+              <w:noProof/>
+              <w:lang w:eastAsia="de-CH"/>
+            </w:rPr>
+          </w:pPr>
+          <w:hyperlink w:anchor="_Toc1503807" w:history="1">
+            <w:r>
+              <w:rPr>
+                <w:rStyle w:val="Hyperlink"/>
+                <w:noProof/>
+              </w:rPr>
+              <w:t>2.5</w:t>
+            </w:r>
+            <w:r>
+              <w:rPr>
+                <w:rFonts w:eastAsiaTheme="minorEastAsia"/>
+                <w:noProof/>
+                <w:lang w:eastAsia="de-CH"/>
+              </w:rPr>
+              <w:tab/>
+            </w:r>
+            <w:r>
+              <w:rPr>
+                <w:rStyle w:val="Hyperlink"/>
+                <w:noProof/>
+              </w:rPr>
+              <w:t>Merkmale – Funktionen und Dienste</w:t>
+            </w:r>
+            <w:r>
+              <w:rPr>
+                <w:noProof/>
+                <w:webHidden/>
+              </w:rPr>
+              <w:tab/>
+            </w:r>
+            <w:r>
+              <w:rPr>
+                <w:noProof/>
+                <w:webHidden/>
+              </w:rPr>
+              <w:fldChar w:fldCharType="begin"/>
+            </w:r>
+            <w:r>
+              <w:rPr>
+                <w:noProof/>
+                <w:webHidden/>
+              </w:rPr>
+              <w:instrText xml:space="preserve"> PAGEREF _Toc1503807 \h </w:instrText>
+            </w:r>
+            <w:r>
+              <w:rPr>
+                <w:noProof/>
+                <w:webHidden/>
+              </w:rPr>
+            </w:r>
+            <w:r>
+              <w:rPr>
+                <w:noProof/>
+                <w:webHidden/>
+              </w:rPr>
+              <w:fldChar w:fldCharType="separate"/>
+            </w:r>
+            <w:r>
+              <w:rPr>
+                <w:noProof/>
+                <w:webHidden/>
+              </w:rPr>
+              <w:t>10</w:t>
+            </w:r>
+            <w:r>
+              <w:rPr>
+                <w:noProof/>
+                <w:webHidden/>
+              </w:rPr>
+              <w:fldChar w:fldCharType="end"/>
+            </w:r>
+          </w:hyperlink>
+        </w:p>
+        <w:p>
+          <w:pPr>
+            <w:pStyle w:val="TOC2"/>
+            <w:tabs>
+              <w:tab w:val="left" w:pos="880"/>
+              <w:tab w:val="right" w:leader="dot" w:pos="9062"/>
+            </w:tabs>
+            <w:rPr>
+              <w:rFonts w:eastAsiaTheme="minorEastAsia"/>
+              <w:noProof/>
+              <w:lang w:eastAsia="de-CH"/>
+            </w:rPr>
+          </w:pPr>
+          <w:hyperlink w:anchor="_Toc1503808" w:history="1">
+            <w:r>
+              <w:rPr>
+                <w:rStyle w:val="Hyperlink"/>
+                <w:noProof/>
+              </w:rPr>
+              <w:t>2.6</w:t>
+            </w:r>
+            <w:r>
+              <w:rPr>
+                <w:rFonts w:eastAsiaTheme="minorEastAsia"/>
+                <w:noProof/>
+                <w:lang w:eastAsia="de-CH"/>
+              </w:rPr>
+              <w:tab/>
+            </w:r>
+            <w:r>
+              <w:rPr>
+                <w:rStyle w:val="Hyperlink"/>
+                <w:noProof/>
+              </w:rPr>
+              <w:t>Transaktionen</w:t>
+            </w:r>
+            <w:r>
+              <w:rPr>
+                <w:noProof/>
+                <w:webHidden/>
+              </w:rPr>
+              <w:tab/>
+            </w:r>
+            <w:r>
+              <w:rPr>
+                <w:noProof/>
+                <w:webHidden/>
+              </w:rPr>
+              <w:fldChar w:fldCharType="begin"/>
+            </w:r>
+            <w:r>
+              <w:rPr>
+                <w:noProof/>
+                <w:webHidden/>
+              </w:rPr>
+              <w:instrText xml:space="preserve"> PAGEREF _Toc1503808 \h </w:instrText>
+            </w:r>
+            <w:r>
+              <w:rPr>
+                <w:noProof/>
+                <w:webHidden/>
+              </w:rPr>
+            </w:r>
+            <w:r>
+              <w:rPr>
+                <w:noProof/>
+                <w:webHidden/>
+              </w:rPr>
+              <w:fldChar w:fldCharType="separate"/>
+            </w:r>
+            <w:r>
+              <w:rPr>
+                <w:noProof/>
+                <w:webHidden/>
+              </w:rPr>
+              <w:t>11</w:t>
             </w:r>
             <w:r>
               <w:rPr>
@@ -1317,13 +2308,13 @@
               <w:lang w:eastAsia="de-CH"/>
             </w:rPr>
           </w:pPr>
-          <w:hyperlink w:anchor="_Toc1418856" w:history="1">
+          <w:hyperlink w:anchor="_Toc1503809" w:history="1">
             <w:r>
               <w:rPr>
                 <w:rStyle w:val="Hyperlink"/>
                 <w:noProof/>
               </w:rPr>
-              <w:t>2.2.3</w:t>
+              <w:t>2.6.1</w:t>
             </w:r>
             <w:r>
               <w:rPr>
@@ -1338,7 +2329,7 @@
                 <w:rStyle w:val="Hyperlink"/>
                 <w:noProof/>
               </w:rPr>
-              <w:t>Schematisierung von Information</w:t>
+              <w:t>Transaktionskonzept</w:t>
             </w:r>
             <w:r>
               <w:rPr>
@@ -1359,7 +2350,7 @@
                 <w:noProof/>
                 <w:webHidden/>
               </w:rPr>
-              <w:instrText xml:space="preserve"> PAGEREF _Toc1418856 \h </w:instrText>
+              <w:instrText xml:space="preserve"> PAGEREF _Toc1503809 \h </w:instrText>
             </w:r>
             <w:r>
               <w:rPr>
@@ -1379,7 +2370,7 @@
                 <w:noProof/>
                 <w:webHidden/>
               </w:rPr>
-              <w:t>4</w:t>
+              <w:t>11</w:t>
             </w:r>
             <w:r>
               <w:rPr>
@@ -1403,13 +2394,13 @@
               <w:lang w:eastAsia="de-CH"/>
             </w:rPr>
           </w:pPr>
-          <w:hyperlink w:anchor="_Toc1418857" w:history="1">
+          <w:hyperlink w:anchor="_Toc1503810" w:history="1">
             <w:r>
               <w:rPr>
                 <w:rStyle w:val="Hyperlink"/>
                 <w:noProof/>
               </w:rPr>
-              <w:t>2.2.4</w:t>
+              <w:t>2.6.2</w:t>
             </w:r>
             <w:r>
               <w:rPr>
@@ -1424,7 +2415,7 @@
                 <w:rStyle w:val="Hyperlink"/>
                 <w:noProof/>
               </w:rPr>
-              <w:t>Datum, Daten, data</w:t>
+              <w:t>Problem: Mehrfachnutzung</w:t>
             </w:r>
             <w:r>
               <w:rPr>
@@ -1445,7 +2436,7 @@
                 <w:noProof/>
                 <w:webHidden/>
               </w:rPr>
-              <w:instrText xml:space="preserve"> PAGEREF _Toc1418857 \h </w:instrText>
+              <w:instrText xml:space="preserve"> PAGEREF _Toc1503810 \h </w:instrText>
             </w:r>
             <w:r>
               <w:rPr>
@@ -1465,7 +2456,7 @@
                 <w:noProof/>
                 <w:webHidden/>
               </w:rPr>
-              <w:t>4</w:t>
+              <w:t>12</w:t>
             </w:r>
             <w:r>
               <w:rPr>
@@ -1489,13 +2480,13 @@
               <w:lang w:eastAsia="de-CH"/>
             </w:rPr>
           </w:pPr>
-          <w:hyperlink w:anchor="_Toc1418858" w:history="1">
+          <w:hyperlink w:anchor="_Toc1503811" w:history="1">
             <w:r>
               <w:rPr>
                 <w:rStyle w:val="Hyperlink"/>
                 <w:noProof/>
               </w:rPr>
-              <w:t>2.2.5</w:t>
+              <w:t>2.6.3</w:t>
             </w:r>
             <w:r>
               <w:rPr>
@@ -1510,7 +2501,7 @@
                 <w:rStyle w:val="Hyperlink"/>
                 <w:noProof/>
               </w:rPr>
-              <w:t>Datenmodell</w:t>
+              <w:t>Problem: Recovery</w:t>
             </w:r>
             <w:r>
               <w:rPr>
@@ -1531,7 +2522,7 @@
                 <w:noProof/>
                 <w:webHidden/>
               </w:rPr>
-              <w:instrText xml:space="preserve"> PAGEREF _Toc1418858 \h </w:instrText>
+              <w:instrText xml:space="preserve"> PAGEREF _Toc1503811 \h </w:instrText>
             </w:r>
             <w:r>
               <w:rPr>
@@ -1551,179 +2542,7 @@
                 <w:noProof/>
                 <w:webHidden/>
               </w:rPr>
-              <w:t>5</w:t>
-            </w:r>
-            <w:r>
-              <w:rPr>
-                <w:noProof/>
-                <w:webHidden/>
-              </w:rPr>
-              <w:fldChar w:fldCharType="end"/>
-            </w:r>
-          </w:hyperlink>
-        </w:p>
-        <w:p>
-          <w:pPr>
-            <w:pStyle w:val="TOC3"/>
-            <w:tabs>
-              <w:tab w:val="left" w:pos="1320"/>
-              <w:tab w:val="right" w:leader="dot" w:pos="9062"/>
-            </w:tabs>
-            <w:rPr>
-              <w:rFonts w:eastAsiaTheme="minorEastAsia"/>
-              <w:noProof/>
-              <w:lang w:eastAsia="de-CH"/>
-            </w:rPr>
-          </w:pPr>
-          <w:hyperlink w:anchor="_Toc1418859" w:history="1">
-            <w:r>
-              <w:rPr>
-                <w:rStyle w:val="Hyperlink"/>
-                <w:noProof/>
-              </w:rPr>
-              <w:t>2.2.6</w:t>
-            </w:r>
-            <w:r>
-              <w:rPr>
-                <w:rFonts w:eastAsiaTheme="minorEastAsia"/>
-                <w:noProof/>
-                <w:lang w:eastAsia="de-CH"/>
-              </w:rPr>
-              <w:tab/>
-            </w:r>
-            <w:r>
-              <w:rPr>
-                <w:rStyle w:val="Hyperlink"/>
-                <w:noProof/>
-              </w:rPr>
-              <w:t>Beachten Sie aber</w:t>
-            </w:r>
-            <w:r>
-              <w:rPr>
-                <w:noProof/>
-                <w:webHidden/>
-              </w:rPr>
-              <w:tab/>
-            </w:r>
-            <w:r>
-              <w:rPr>
-                <w:noProof/>
-                <w:webHidden/>
-              </w:rPr>
-              <w:fldChar w:fldCharType="begin"/>
-            </w:r>
-            <w:r>
-              <w:rPr>
-                <w:noProof/>
-                <w:webHidden/>
-              </w:rPr>
-              <w:instrText xml:space="preserve"> PAGEREF _Toc1418859 \h </w:instrText>
-            </w:r>
-            <w:r>
-              <w:rPr>
-                <w:noProof/>
-                <w:webHidden/>
-              </w:rPr>
-            </w:r>
-            <w:r>
-              <w:rPr>
-                <w:noProof/>
-                <w:webHidden/>
-              </w:rPr>
-              <w:fldChar w:fldCharType="separate"/>
-            </w:r>
-            <w:r>
-              <w:rPr>
-                <w:noProof/>
-                <w:webHidden/>
-              </w:rPr>
-              <w:t>5</w:t>
-            </w:r>
-            <w:r>
-              <w:rPr>
-                <w:noProof/>
-                <w:webHidden/>
-              </w:rPr>
-              <w:fldChar w:fldCharType="end"/>
-            </w:r>
-          </w:hyperlink>
-        </w:p>
-        <w:p>
-          <w:pPr>
-            <w:pStyle w:val="TOC3"/>
-            <w:tabs>
-              <w:tab w:val="left" w:pos="1320"/>
-              <w:tab w:val="right" w:leader="dot" w:pos="9062"/>
-            </w:tabs>
-            <w:rPr>
-              <w:rFonts w:eastAsiaTheme="minorEastAsia"/>
-              <w:noProof/>
-              <w:lang w:eastAsia="de-CH"/>
-            </w:rPr>
-          </w:pPr>
-          <w:hyperlink w:anchor="_Toc1418860" w:history="1">
-            <w:r>
-              <w:rPr>
-                <w:rStyle w:val="Hyperlink"/>
-                <w:noProof/>
-              </w:rPr>
-              <w:t>2.2.7</w:t>
-            </w:r>
-            <w:r>
-              <w:rPr>
-                <w:rFonts w:eastAsiaTheme="minorEastAsia"/>
-                <w:noProof/>
-                <w:lang w:eastAsia="de-CH"/>
-              </w:rPr>
-              <w:tab/>
-            </w:r>
-            <w:r>
-              <w:rPr>
-                <w:rStyle w:val="Hyperlink"/>
-                <w:noProof/>
-              </w:rPr>
-              <w:t>Was ist eine Datenbank</w:t>
-            </w:r>
-            <w:r>
-              <w:rPr>
-                <w:noProof/>
-                <w:webHidden/>
-              </w:rPr>
-              <w:tab/>
-            </w:r>
-            <w:r>
-              <w:rPr>
-                <w:noProof/>
-                <w:webHidden/>
-              </w:rPr>
-              <w:fldChar w:fldCharType="begin"/>
-            </w:r>
-            <w:r>
-              <w:rPr>
-                <w:noProof/>
-                <w:webHidden/>
-              </w:rPr>
-              <w:instrText xml:space="preserve"> PAGEREF _Toc1418860 \h </w:instrText>
-            </w:r>
-            <w:r>
-              <w:rPr>
-                <w:noProof/>
-                <w:webHidden/>
-              </w:rPr>
-            </w:r>
-            <w:r>
-              <w:rPr>
-                <w:noProof/>
-                <w:webHidden/>
-              </w:rPr>
-              <w:fldChar w:fldCharType="separate"/>
-            </w:r>
-            <w:r>
-              <w:rPr>
-                <w:noProof/>
-                <w:webHidden/>
-              </w:rPr>
-              <w:t>6</w:t>
+              <w:t>12</w:t>
             </w:r>
             <w:r>
               <w:rPr>
@@ -1747,13 +2566,13 @@
               <w:lang w:eastAsia="de-CH"/>
             </w:rPr>
           </w:pPr>
-          <w:hyperlink w:anchor="_Toc1418861" w:history="1">
+          <w:hyperlink w:anchor="_Toc1503812" w:history="1">
             <w:r>
               <w:rPr>
                 <w:rStyle w:val="Hyperlink"/>
                 <w:noProof/>
               </w:rPr>
-              <w:t>2.3</w:t>
+              <w:t>2.7</w:t>
             </w:r>
             <w:r>
               <w:rPr>
@@ -1768,7 +2587,7 @@
                 <w:rStyle w:val="Hyperlink"/>
                 <w:noProof/>
               </w:rPr>
-              <w:t>Komponenten eines Informationssystems</w:t>
+              <w:t>Wichtige Personen</w:t>
             </w:r>
             <w:r>
               <w:rPr>
@@ -1789,7 +2608,7 @@
                 <w:noProof/>
                 <w:webHidden/>
               </w:rPr>
-              <w:instrText xml:space="preserve"> PAGEREF _Toc1418861 \h </w:instrText>
+              <w:instrText xml:space="preserve"> PAGEREF _Toc1503812 \h </w:instrText>
             </w:r>
             <w:r>
               <w:rPr>
@@ -1809,93 +2628,7 @@
                 <w:noProof/>
                 <w:webHidden/>
               </w:rPr>
-              <w:t>7</w:t>
-            </w:r>
-            <w:r>
-              <w:rPr>
-                <w:noProof/>
-                <w:webHidden/>
-              </w:rPr>
-              <w:fldChar w:fldCharType="end"/>
-            </w:r>
-          </w:hyperlink>
-        </w:p>
-        <w:p>
-          <w:pPr>
-            <w:pStyle w:val="TOC3"/>
-            <w:tabs>
-              <w:tab w:val="left" w:pos="1320"/>
-              <w:tab w:val="right" w:leader="dot" w:pos="9062"/>
-            </w:tabs>
-            <w:rPr>
-              <w:rFonts w:eastAsiaTheme="minorEastAsia"/>
-              <w:noProof/>
-              <w:lang w:eastAsia="de-CH"/>
-            </w:rPr>
-          </w:pPr>
-          <w:hyperlink w:anchor="_Toc1418862" w:history="1">
-            <w:r>
-              <w:rPr>
-                <w:rStyle w:val="Hyperlink"/>
-                <w:noProof/>
-              </w:rPr>
-              <w:t>2.3.1</w:t>
-            </w:r>
-            <w:r>
-              <w:rPr>
-                <w:rFonts w:eastAsiaTheme="minorEastAsia"/>
-                <w:noProof/>
-                <w:lang w:eastAsia="de-CH"/>
-              </w:rPr>
-              <w:tab/>
-            </w:r>
-            <w:r>
-              <w:rPr>
-                <w:rStyle w:val="Hyperlink"/>
-                <w:noProof/>
-              </w:rPr>
-              <w:t>Komponenten eines Informationssystems</w:t>
-            </w:r>
-            <w:r>
-              <w:rPr>
-                <w:noProof/>
-                <w:webHidden/>
-              </w:rPr>
-              <w:tab/>
-            </w:r>
-            <w:r>
-              <w:rPr>
-                <w:noProof/>
-                <w:webHidden/>
-              </w:rPr>
-              <w:fldChar w:fldCharType="begin"/>
-            </w:r>
-            <w:r>
-              <w:rPr>
-                <w:noProof/>
-                <w:webHidden/>
-              </w:rPr>
-              <w:instrText xml:space="preserve"> PAGEREF _Toc1418862 \h </w:instrText>
-            </w:r>
-            <w:r>
-              <w:rPr>
-                <w:noProof/>
-                <w:webHidden/>
-              </w:rPr>
-            </w:r>
-            <w:r>
-              <w:rPr>
-                <w:noProof/>
-                <w:webHidden/>
-              </w:rPr>
-              <w:fldChar w:fldCharType="separate"/>
-            </w:r>
-            <w:r>
-              <w:rPr>
-                <w:noProof/>
-                <w:webHidden/>
-              </w:rPr>
-              <w:t>7</w:t>
+              <w:t>13</w:t>
             </w:r>
             <w:r>
               <w:rPr>
@@ -1919,13 +2652,13 @@
               <w:lang w:eastAsia="de-CH"/>
             </w:rPr>
           </w:pPr>
-          <w:hyperlink w:anchor="_Toc1418863" w:history="1">
+          <w:hyperlink w:anchor="_Toc1503813" w:history="1">
             <w:r>
               <w:rPr>
                 <w:rStyle w:val="Hyperlink"/>
                 <w:noProof/>
               </w:rPr>
-              <w:t>2.4</w:t>
+              <w:t>2.8</w:t>
             </w:r>
             <w:r>
               <w:rPr>
@@ -1940,7 +2673,7 @@
                 <w:rStyle w:val="Hyperlink"/>
                 <w:noProof/>
               </w:rPr>
-              <w:t>3 Schema Architektur</w:t>
+              <w:t>Historische Entwicklung</w:t>
             </w:r>
             <w:r>
               <w:rPr>
@@ -1961,867 +2694,7 @@
                 <w:noProof/>
                 <w:webHidden/>
               </w:rPr>
-              <w:instrText xml:space="preserve"> PAGEREF _Toc1418863 \h </w:instrText>
-            </w:r>
-            <w:r>
-              <w:rPr>
-                <w:noProof/>
-                <w:webHidden/>
-              </w:rPr>
-            </w:r>
-            <w:r>
-              <w:rPr>
-                <w:noProof/>
-                <w:webHidden/>
-              </w:rPr>
-              <w:fldChar w:fldCharType="separate"/>
-            </w:r>
-            <w:r>
-              <w:rPr>
-                <w:noProof/>
-                <w:webHidden/>
-              </w:rPr>
-              <w:t>8</w:t>
-            </w:r>
-            <w:r>
-              <w:rPr>
-                <w:noProof/>
-                <w:webHidden/>
-              </w:rPr>
-              <w:fldChar w:fldCharType="end"/>
-            </w:r>
-          </w:hyperlink>
-        </w:p>
-        <w:p>
-          <w:pPr>
-            <w:pStyle w:val="TOC3"/>
-            <w:tabs>
-              <w:tab w:val="left" w:pos="1320"/>
-              <w:tab w:val="right" w:leader="dot" w:pos="9062"/>
-            </w:tabs>
-            <w:rPr>
-              <w:rFonts w:eastAsiaTheme="minorEastAsia"/>
-              <w:noProof/>
-              <w:lang w:eastAsia="de-CH"/>
-            </w:rPr>
-          </w:pPr>
-          <w:hyperlink w:anchor="_Toc1418864" w:history="1">
-            <w:r>
-              <w:rPr>
-                <w:rStyle w:val="Hyperlink"/>
-                <w:noProof/>
-              </w:rPr>
-              <w:t>2.4.1</w:t>
-            </w:r>
-            <w:r>
-              <w:rPr>
-                <w:rFonts w:eastAsiaTheme="minorEastAsia"/>
-                <w:noProof/>
-                <w:lang w:eastAsia="de-CH"/>
-              </w:rPr>
-              <w:tab/>
-            </w:r>
-            <w:r>
-              <w:rPr>
-                <w:rStyle w:val="Hyperlink"/>
-                <w:noProof/>
-              </w:rPr>
-              <w:t>3 Schema Architektur ANSI SPARC</w:t>
-            </w:r>
-            <w:r>
-              <w:rPr>
-                <w:noProof/>
-                <w:webHidden/>
-              </w:rPr>
-              <w:tab/>
-            </w:r>
-            <w:r>
-              <w:rPr>
-                <w:noProof/>
-                <w:webHidden/>
-              </w:rPr>
-              <w:fldChar w:fldCharType="begin"/>
-            </w:r>
-            <w:r>
-              <w:rPr>
-                <w:noProof/>
-                <w:webHidden/>
-              </w:rPr>
-              <w:instrText xml:space="preserve"> PAGEREF _Toc1418864 \h </w:instrText>
-            </w:r>
-            <w:r>
-              <w:rPr>
-                <w:noProof/>
-                <w:webHidden/>
-              </w:rPr>
-            </w:r>
-            <w:r>
-              <w:rPr>
-                <w:noProof/>
-                <w:webHidden/>
-              </w:rPr>
-              <w:fldChar w:fldCharType="separate"/>
-            </w:r>
-            <w:r>
-              <w:rPr>
-                <w:noProof/>
-                <w:webHidden/>
-              </w:rPr>
-              <w:t>8</w:t>
-            </w:r>
-            <w:r>
-              <w:rPr>
-                <w:noProof/>
-                <w:webHidden/>
-              </w:rPr>
-              <w:fldChar w:fldCharType="end"/>
-            </w:r>
-          </w:hyperlink>
-        </w:p>
-        <w:p>
-          <w:pPr>
-            <w:pStyle w:val="TOC3"/>
-            <w:tabs>
-              <w:tab w:val="left" w:pos="1320"/>
-              <w:tab w:val="right" w:leader="dot" w:pos="9062"/>
-            </w:tabs>
-            <w:rPr>
-              <w:rFonts w:eastAsiaTheme="minorEastAsia"/>
-              <w:noProof/>
-              <w:lang w:eastAsia="de-CH"/>
-            </w:rPr>
-          </w:pPr>
-          <w:hyperlink w:anchor="_Toc1418865" w:history="1">
-            <w:r>
-              <w:rPr>
-                <w:rStyle w:val="Hyperlink"/>
-                <w:noProof/>
-              </w:rPr>
-              <w:t>2.4.2</w:t>
-            </w:r>
-            <w:r>
-              <w:rPr>
-                <w:rFonts w:eastAsiaTheme="minorEastAsia"/>
-                <w:noProof/>
-                <w:lang w:eastAsia="de-CH"/>
-              </w:rPr>
-              <w:tab/>
-            </w:r>
-            <w:r>
-              <w:rPr>
-                <w:rStyle w:val="Hyperlink"/>
-                <w:noProof/>
-              </w:rPr>
-              <w:t>Datenunabhängigkeit</w:t>
-            </w:r>
-            <w:r>
-              <w:rPr>
-                <w:noProof/>
-                <w:webHidden/>
-              </w:rPr>
-              <w:tab/>
-            </w:r>
-            <w:r>
-              <w:rPr>
-                <w:noProof/>
-                <w:webHidden/>
-              </w:rPr>
-              <w:fldChar w:fldCharType="begin"/>
-            </w:r>
-            <w:r>
-              <w:rPr>
-                <w:noProof/>
-                <w:webHidden/>
-              </w:rPr>
-              <w:instrText xml:space="preserve"> PAGEREF _Toc1418865 \h </w:instrText>
-            </w:r>
-            <w:r>
-              <w:rPr>
-                <w:noProof/>
-                <w:webHidden/>
-              </w:rPr>
-            </w:r>
-            <w:r>
-              <w:rPr>
-                <w:noProof/>
-                <w:webHidden/>
-              </w:rPr>
-              <w:fldChar w:fldCharType="separate"/>
-            </w:r>
-            <w:r>
-              <w:rPr>
-                <w:noProof/>
-                <w:webHidden/>
-              </w:rPr>
-              <w:t>9</w:t>
-            </w:r>
-            <w:r>
-              <w:rPr>
-                <w:noProof/>
-                <w:webHidden/>
-              </w:rPr>
-              <w:fldChar w:fldCharType="end"/>
-            </w:r>
-          </w:hyperlink>
-        </w:p>
-        <w:p>
-          <w:pPr>
-            <w:pStyle w:val="TOC2"/>
-            <w:tabs>
-              <w:tab w:val="left" w:pos="880"/>
-              <w:tab w:val="right" w:leader="dot" w:pos="9062"/>
-            </w:tabs>
-            <w:rPr>
-              <w:rFonts w:eastAsiaTheme="minorEastAsia"/>
-              <w:noProof/>
-              <w:lang w:eastAsia="de-CH"/>
-            </w:rPr>
-          </w:pPr>
-          <w:hyperlink w:anchor="_Toc1418866" w:history="1">
-            <w:r>
-              <w:rPr>
-                <w:rStyle w:val="Hyperlink"/>
-                <w:noProof/>
-              </w:rPr>
-              <w:t>2.5</w:t>
-            </w:r>
-            <w:r>
-              <w:rPr>
-                <w:rFonts w:eastAsiaTheme="minorEastAsia"/>
-                <w:noProof/>
-                <w:lang w:eastAsia="de-CH"/>
-              </w:rPr>
-              <w:tab/>
-            </w:r>
-            <w:r>
-              <w:rPr>
-                <w:rStyle w:val="Hyperlink"/>
-                <w:noProof/>
-              </w:rPr>
-              <w:t>Merkmale</w:t>
-            </w:r>
-            <w:r>
-              <w:rPr>
-                <w:noProof/>
-                <w:webHidden/>
-              </w:rPr>
-              <w:tab/>
-            </w:r>
-            <w:r>
-              <w:rPr>
-                <w:noProof/>
-                <w:webHidden/>
-              </w:rPr>
-              <w:fldChar w:fldCharType="begin"/>
-            </w:r>
-            <w:r>
-              <w:rPr>
-                <w:noProof/>
-                <w:webHidden/>
-              </w:rPr>
-              <w:instrText xml:space="preserve"> PAGEREF _Toc1418866 \h </w:instrText>
-            </w:r>
-            <w:r>
-              <w:rPr>
-                <w:noProof/>
-                <w:webHidden/>
-              </w:rPr>
-            </w:r>
-            <w:r>
-              <w:rPr>
-                <w:noProof/>
-                <w:webHidden/>
-              </w:rPr>
-              <w:fldChar w:fldCharType="separate"/>
-            </w:r>
-            <w:r>
-              <w:rPr>
-                <w:noProof/>
-                <w:webHidden/>
-              </w:rPr>
-              <w:t>10</w:t>
-            </w:r>
-            <w:r>
-              <w:rPr>
-                <w:noProof/>
-                <w:webHidden/>
-              </w:rPr>
-              <w:fldChar w:fldCharType="end"/>
-            </w:r>
-          </w:hyperlink>
-        </w:p>
-        <w:p>
-          <w:pPr>
-            <w:pStyle w:val="TOC3"/>
-            <w:tabs>
-              <w:tab w:val="left" w:pos="1320"/>
-              <w:tab w:val="right" w:leader="dot" w:pos="9062"/>
-            </w:tabs>
-            <w:rPr>
-              <w:rFonts w:eastAsiaTheme="minorEastAsia"/>
-              <w:noProof/>
-              <w:lang w:eastAsia="de-CH"/>
-            </w:rPr>
-          </w:pPr>
-          <w:hyperlink w:anchor="_Toc1418867" w:history="1">
-            <w:r>
-              <w:rPr>
-                <w:rStyle w:val="Hyperlink"/>
-                <w:noProof/>
-              </w:rPr>
-              <w:t>2.5.1</w:t>
-            </w:r>
-            <w:r>
-              <w:rPr>
-                <w:rFonts w:eastAsiaTheme="minorEastAsia"/>
-                <w:noProof/>
-                <w:lang w:eastAsia="de-CH"/>
-              </w:rPr>
-              <w:tab/>
-            </w:r>
-            <w:r>
-              <w:rPr>
-                <w:rStyle w:val="Hyperlink"/>
-                <w:noProof/>
-              </w:rPr>
-              <w:t>Funktionen und Dienste</w:t>
-            </w:r>
-            <w:r>
-              <w:rPr>
-                <w:noProof/>
-                <w:webHidden/>
-              </w:rPr>
-              <w:tab/>
-            </w:r>
-            <w:r>
-              <w:rPr>
-                <w:noProof/>
-                <w:webHidden/>
-              </w:rPr>
-              <w:fldChar w:fldCharType="begin"/>
-            </w:r>
-            <w:r>
-              <w:rPr>
-                <w:noProof/>
-                <w:webHidden/>
-              </w:rPr>
-              <w:instrText xml:space="preserve"> PAGEREF _Toc1418867 \h </w:instrText>
-            </w:r>
-            <w:r>
-              <w:rPr>
-                <w:noProof/>
-                <w:webHidden/>
-              </w:rPr>
-            </w:r>
-            <w:r>
-              <w:rPr>
-                <w:noProof/>
-                <w:webHidden/>
-              </w:rPr>
-              <w:fldChar w:fldCharType="separate"/>
-            </w:r>
-            <w:r>
-              <w:rPr>
-                <w:noProof/>
-                <w:webHidden/>
-              </w:rPr>
-              <w:t>10</w:t>
-            </w:r>
-            <w:r>
-              <w:rPr>
-                <w:noProof/>
-                <w:webHidden/>
-              </w:rPr>
-              <w:fldChar w:fldCharType="end"/>
-            </w:r>
-          </w:hyperlink>
-        </w:p>
-        <w:p>
-          <w:pPr>
-            <w:pStyle w:val="TOC2"/>
-            <w:tabs>
-              <w:tab w:val="left" w:pos="880"/>
-              <w:tab w:val="right" w:leader="dot" w:pos="9062"/>
-            </w:tabs>
-            <w:rPr>
-              <w:rFonts w:eastAsiaTheme="minorEastAsia"/>
-              <w:noProof/>
-              <w:lang w:eastAsia="de-CH"/>
-            </w:rPr>
-          </w:pPr>
-          <w:hyperlink w:anchor="_Toc1418868" w:history="1">
-            <w:r>
-              <w:rPr>
-                <w:rStyle w:val="Hyperlink"/>
-                <w:noProof/>
-              </w:rPr>
-              <w:t>2.6</w:t>
-            </w:r>
-            <w:r>
-              <w:rPr>
-                <w:rFonts w:eastAsiaTheme="minorEastAsia"/>
-                <w:noProof/>
-                <w:lang w:eastAsia="de-CH"/>
-              </w:rPr>
-              <w:tab/>
-            </w:r>
-            <w:r>
-              <w:rPr>
-                <w:rStyle w:val="Hyperlink"/>
-                <w:noProof/>
-              </w:rPr>
-              <w:t>Transaktionen</w:t>
-            </w:r>
-            <w:r>
-              <w:rPr>
-                <w:noProof/>
-                <w:webHidden/>
-              </w:rPr>
-              <w:tab/>
-            </w:r>
-            <w:r>
-              <w:rPr>
-                <w:noProof/>
-                <w:webHidden/>
-              </w:rPr>
-              <w:fldChar w:fldCharType="begin"/>
-            </w:r>
-            <w:r>
-              <w:rPr>
-                <w:noProof/>
-                <w:webHidden/>
-              </w:rPr>
-              <w:instrText xml:space="preserve"> PAGEREF _Toc1418868 \h </w:instrText>
-            </w:r>
-            <w:r>
-              <w:rPr>
-                <w:noProof/>
-                <w:webHidden/>
-              </w:rPr>
-            </w:r>
-            <w:r>
-              <w:rPr>
-                <w:noProof/>
-                <w:webHidden/>
-              </w:rPr>
-              <w:fldChar w:fldCharType="separate"/>
-            </w:r>
-            <w:r>
-              <w:rPr>
-                <w:noProof/>
-                <w:webHidden/>
-              </w:rPr>
-              <w:t>11</w:t>
-            </w:r>
-            <w:r>
-              <w:rPr>
-                <w:noProof/>
-                <w:webHidden/>
-              </w:rPr>
-              <w:fldChar w:fldCharType="end"/>
-            </w:r>
-          </w:hyperlink>
-        </w:p>
-        <w:p>
-          <w:pPr>
-            <w:pStyle w:val="TOC3"/>
-            <w:tabs>
-              <w:tab w:val="left" w:pos="1320"/>
-              <w:tab w:val="right" w:leader="dot" w:pos="9062"/>
-            </w:tabs>
-            <w:rPr>
-              <w:rFonts w:eastAsiaTheme="minorEastAsia"/>
-              <w:noProof/>
-              <w:lang w:eastAsia="de-CH"/>
-            </w:rPr>
-          </w:pPr>
-          <w:hyperlink w:anchor="_Toc1418869" w:history="1">
-            <w:r>
-              <w:rPr>
-                <w:rStyle w:val="Hyperlink"/>
-                <w:noProof/>
-              </w:rPr>
-              <w:t>2.6.1</w:t>
-            </w:r>
-            <w:r>
-              <w:rPr>
-                <w:rFonts w:eastAsiaTheme="minorEastAsia"/>
-                <w:noProof/>
-                <w:lang w:eastAsia="de-CH"/>
-              </w:rPr>
-              <w:tab/>
-            </w:r>
-            <w:r>
-              <w:rPr>
-                <w:rStyle w:val="Hyperlink"/>
-                <w:noProof/>
-              </w:rPr>
-              <w:t>Transaktionskonzept</w:t>
-            </w:r>
-            <w:r>
-              <w:rPr>
-                <w:noProof/>
-                <w:webHidden/>
-              </w:rPr>
-              <w:tab/>
-            </w:r>
-            <w:r>
-              <w:rPr>
-                <w:noProof/>
-                <w:webHidden/>
-              </w:rPr>
-              <w:fldChar w:fldCharType="begin"/>
-            </w:r>
-            <w:r>
-              <w:rPr>
-                <w:noProof/>
-                <w:webHidden/>
-              </w:rPr>
-              <w:instrText xml:space="preserve"> PAGEREF _Toc1418869 \h </w:instrText>
-            </w:r>
-            <w:r>
-              <w:rPr>
-                <w:noProof/>
-                <w:webHidden/>
-              </w:rPr>
-            </w:r>
-            <w:r>
-              <w:rPr>
-                <w:noProof/>
-                <w:webHidden/>
-              </w:rPr>
-              <w:fldChar w:fldCharType="separate"/>
-            </w:r>
-            <w:r>
-              <w:rPr>
-                <w:noProof/>
-                <w:webHidden/>
-              </w:rPr>
-              <w:t>11</w:t>
-            </w:r>
-            <w:r>
-              <w:rPr>
-                <w:noProof/>
-                <w:webHidden/>
-              </w:rPr>
-              <w:fldChar w:fldCharType="end"/>
-            </w:r>
-          </w:hyperlink>
-        </w:p>
-        <w:p>
-          <w:pPr>
-            <w:pStyle w:val="TOC3"/>
-            <w:tabs>
-              <w:tab w:val="left" w:pos="1320"/>
-              <w:tab w:val="right" w:leader="dot" w:pos="9062"/>
-            </w:tabs>
-            <w:rPr>
-              <w:rFonts w:eastAsiaTheme="minorEastAsia"/>
-              <w:noProof/>
-              <w:lang w:eastAsia="de-CH"/>
-            </w:rPr>
-          </w:pPr>
-          <w:hyperlink w:anchor="_Toc1418870" w:history="1">
-            <w:r>
-              <w:rPr>
-                <w:rStyle w:val="Hyperlink"/>
-                <w:noProof/>
-              </w:rPr>
-              <w:t>2.6.2</w:t>
-            </w:r>
-            <w:r>
-              <w:rPr>
-                <w:rFonts w:eastAsiaTheme="minorEastAsia"/>
-                <w:noProof/>
-                <w:lang w:eastAsia="de-CH"/>
-              </w:rPr>
-              <w:tab/>
-            </w:r>
-            <w:r>
-              <w:rPr>
-                <w:rStyle w:val="Hyperlink"/>
-                <w:noProof/>
-              </w:rPr>
-              <w:t>Problem: Mehrfachnutzung</w:t>
-            </w:r>
-            <w:r>
-              <w:rPr>
-                <w:noProof/>
-                <w:webHidden/>
-              </w:rPr>
-              <w:tab/>
-            </w:r>
-            <w:r>
-              <w:rPr>
-                <w:noProof/>
-                <w:webHidden/>
-              </w:rPr>
-              <w:fldChar w:fldCharType="begin"/>
-            </w:r>
-            <w:r>
-              <w:rPr>
-                <w:noProof/>
-                <w:webHidden/>
-              </w:rPr>
-              <w:instrText xml:space="preserve"> PAGEREF _Toc1418870 \h </w:instrText>
-            </w:r>
-            <w:r>
-              <w:rPr>
-                <w:noProof/>
-                <w:webHidden/>
-              </w:rPr>
-            </w:r>
-            <w:r>
-              <w:rPr>
-                <w:noProof/>
-                <w:webHidden/>
-              </w:rPr>
-              <w:fldChar w:fldCharType="separate"/>
-            </w:r>
-            <w:r>
-              <w:rPr>
-                <w:noProof/>
-                <w:webHidden/>
-              </w:rPr>
-              <w:t>12</w:t>
-            </w:r>
-            <w:r>
-              <w:rPr>
-                <w:noProof/>
-                <w:webHidden/>
-              </w:rPr>
-              <w:fldChar w:fldCharType="end"/>
-            </w:r>
-          </w:hyperlink>
-        </w:p>
-        <w:p>
-          <w:pPr>
-            <w:pStyle w:val="TOC3"/>
-            <w:tabs>
-              <w:tab w:val="left" w:pos="1320"/>
-              <w:tab w:val="right" w:leader="dot" w:pos="9062"/>
-            </w:tabs>
-            <w:rPr>
-              <w:rFonts w:eastAsiaTheme="minorEastAsia"/>
-              <w:noProof/>
-              <w:lang w:eastAsia="de-CH"/>
-            </w:rPr>
-          </w:pPr>
-          <w:hyperlink w:anchor="_Toc1418871" w:history="1">
-            <w:r>
-              <w:rPr>
-                <w:rStyle w:val="Hyperlink"/>
-                <w:noProof/>
-              </w:rPr>
-              <w:t>2.6.3</w:t>
-            </w:r>
-            <w:r>
-              <w:rPr>
-                <w:rFonts w:eastAsiaTheme="minorEastAsia"/>
-                <w:noProof/>
-                <w:lang w:eastAsia="de-CH"/>
-              </w:rPr>
-              <w:tab/>
-            </w:r>
-            <w:r>
-              <w:rPr>
-                <w:rStyle w:val="Hyperlink"/>
-                <w:noProof/>
-              </w:rPr>
-              <w:t>Problem: Recovery</w:t>
-            </w:r>
-            <w:r>
-              <w:rPr>
-                <w:noProof/>
-                <w:webHidden/>
-              </w:rPr>
-              <w:tab/>
-            </w:r>
-            <w:r>
-              <w:rPr>
-                <w:noProof/>
-                <w:webHidden/>
-              </w:rPr>
-              <w:fldChar w:fldCharType="begin"/>
-            </w:r>
-            <w:r>
-              <w:rPr>
-                <w:noProof/>
-                <w:webHidden/>
-              </w:rPr>
-              <w:instrText xml:space="preserve"> PAGEREF _Toc1418871 \h </w:instrText>
-            </w:r>
-            <w:r>
-              <w:rPr>
-                <w:noProof/>
-                <w:webHidden/>
-              </w:rPr>
-            </w:r>
-            <w:r>
-              <w:rPr>
-                <w:noProof/>
-                <w:webHidden/>
-              </w:rPr>
-              <w:fldChar w:fldCharType="separate"/>
-            </w:r>
-            <w:r>
-              <w:rPr>
-                <w:noProof/>
-                <w:webHidden/>
-              </w:rPr>
-              <w:t>12</w:t>
-            </w:r>
-            <w:r>
-              <w:rPr>
-                <w:noProof/>
-                <w:webHidden/>
-              </w:rPr>
-              <w:fldChar w:fldCharType="end"/>
-            </w:r>
-          </w:hyperlink>
-        </w:p>
-        <w:p>
-          <w:pPr>
-            <w:pStyle w:val="TOC2"/>
-            <w:tabs>
-              <w:tab w:val="left" w:pos="880"/>
-              <w:tab w:val="right" w:leader="dot" w:pos="9062"/>
-            </w:tabs>
-            <w:rPr>
-              <w:rFonts w:eastAsiaTheme="minorEastAsia"/>
-              <w:noProof/>
-              <w:lang w:eastAsia="de-CH"/>
-            </w:rPr>
-          </w:pPr>
-          <w:hyperlink w:anchor="_Toc1418872" w:history="1">
-            <w:r>
-              <w:rPr>
-                <w:rStyle w:val="Hyperlink"/>
-                <w:noProof/>
-              </w:rPr>
-              <w:t>2.7</w:t>
-            </w:r>
-            <w:r>
-              <w:rPr>
-                <w:rFonts w:eastAsiaTheme="minorEastAsia"/>
-                <w:noProof/>
-                <w:lang w:eastAsia="de-CH"/>
-              </w:rPr>
-              <w:tab/>
-            </w:r>
-            <w:r>
-              <w:rPr>
-                <w:rStyle w:val="Hyperlink"/>
-                <w:noProof/>
-              </w:rPr>
-              <w:t>Wichtige Personen</w:t>
-            </w:r>
-            <w:r>
-              <w:rPr>
-                <w:noProof/>
-                <w:webHidden/>
-              </w:rPr>
-              <w:tab/>
-            </w:r>
-            <w:r>
-              <w:rPr>
-                <w:noProof/>
-                <w:webHidden/>
-              </w:rPr>
-              <w:fldChar w:fldCharType="begin"/>
-            </w:r>
-            <w:r>
-              <w:rPr>
-                <w:noProof/>
-                <w:webHidden/>
-              </w:rPr>
-              <w:instrText xml:space="preserve"> PAGEREF _Toc1418872 \h </w:instrText>
-            </w:r>
-            <w:r>
-              <w:rPr>
-                <w:noProof/>
-                <w:webHidden/>
-              </w:rPr>
-            </w:r>
-            <w:r>
-              <w:rPr>
-                <w:noProof/>
-                <w:webHidden/>
-              </w:rPr>
-              <w:fldChar w:fldCharType="separate"/>
-            </w:r>
-            <w:r>
-              <w:rPr>
-                <w:noProof/>
-                <w:webHidden/>
-              </w:rPr>
-              <w:t>13</w:t>
-            </w:r>
-            <w:r>
-              <w:rPr>
-                <w:noProof/>
-                <w:webHidden/>
-              </w:rPr>
-              <w:fldChar w:fldCharType="end"/>
-            </w:r>
-          </w:hyperlink>
-        </w:p>
-        <w:p>
-          <w:pPr>
-            <w:pStyle w:val="TOC2"/>
-            <w:tabs>
-              <w:tab w:val="left" w:pos="880"/>
-              <w:tab w:val="right" w:leader="dot" w:pos="9062"/>
-            </w:tabs>
-            <w:rPr>
-              <w:rFonts w:eastAsiaTheme="minorEastAsia"/>
-              <w:noProof/>
-              <w:lang w:eastAsia="de-CH"/>
-            </w:rPr>
-          </w:pPr>
-          <w:hyperlink w:anchor="_Toc1418873" w:history="1">
-            <w:r>
-              <w:rPr>
-                <w:rStyle w:val="Hyperlink"/>
-                <w:noProof/>
-              </w:rPr>
-              <w:t>2.8</w:t>
-            </w:r>
-            <w:r>
-              <w:rPr>
-                <w:rFonts w:eastAsiaTheme="minorEastAsia"/>
-                <w:noProof/>
-                <w:lang w:eastAsia="de-CH"/>
-              </w:rPr>
-              <w:tab/>
-            </w:r>
-            <w:r>
-              <w:rPr>
-                <w:rStyle w:val="Hyperlink"/>
-                <w:noProof/>
-              </w:rPr>
-              <w:t>Historische Entwicklung</w:t>
-            </w:r>
-            <w:r>
-              <w:rPr>
-                <w:noProof/>
-                <w:webHidden/>
-              </w:rPr>
-              <w:tab/>
-            </w:r>
-            <w:r>
-              <w:rPr>
-                <w:noProof/>
-                <w:webHidden/>
-              </w:rPr>
-              <w:fldChar w:fldCharType="begin"/>
-            </w:r>
-            <w:r>
-              <w:rPr>
-                <w:noProof/>
-                <w:webHidden/>
-              </w:rPr>
-              <w:instrText xml:space="preserve"> PAGEREF _Toc1418873 \h </w:instrText>
+              <w:instrText xml:space="preserve"> PAGEREF _Toc1503813 \h </w:instrText>
             </w:r>
             <w:r>
               <w:rPr>
@@ -2861,7 +2734,7 @@
               <w:lang w:eastAsia="de-CH"/>
             </w:rPr>
           </w:pPr>
-          <w:hyperlink w:anchor="_Toc1418874" w:history="1">
+          <w:hyperlink w:anchor="_Toc1503814" w:history="1">
             <w:r>
               <w:rPr>
                 <w:rStyle w:val="Hyperlink"/>
@@ -2903,7 +2776,7 @@
                 <w:noProof/>
                 <w:webHidden/>
               </w:rPr>
-              <w:instrText xml:space="preserve"> PAGEREF _Toc1418874 \h </w:instrText>
+              <w:instrText xml:space="preserve"> PAGEREF _Toc1503814 \h </w:instrText>
             </w:r>
             <w:r>
               <w:rPr>
@@ -2960,7 +2833,7 @@
       </w:pPr>
       <w:bookmarkStart w:id="1" w:name="_Toc430435984"/>
       <w:bookmarkStart w:id="2" w:name="_Toc431304092"/>
-      <w:bookmarkStart w:id="3" w:name="_Toc1418847"/>
+      <w:bookmarkStart w:id="3" w:name="_Toc1503789"/>
       <w:r>
         <w:lastRenderedPageBreak/>
         <w:t>Einleitung</w:t>
@@ -2976,7 +2849,7 @@
       <w:bookmarkStart w:id="4" w:name="_Toc430422362"/>
       <w:bookmarkStart w:id="5" w:name="_Toc430435985"/>
       <w:bookmarkStart w:id="6" w:name="_Toc431304093"/>
-      <w:bookmarkStart w:id="7" w:name="_Toc1418848"/>
+      <w:bookmarkStart w:id="7" w:name="_Toc1503790"/>
       <w:r>
         <w:t>Einleitung</w:t>
       </w:r>
@@ -3005,7 +2878,7 @@
       <w:bookmarkStart w:id="8" w:name="_Toc430422363"/>
       <w:bookmarkStart w:id="9" w:name="_Toc430435986"/>
       <w:bookmarkStart w:id="10" w:name="_Toc431304094"/>
-      <w:bookmarkStart w:id="11" w:name="_Toc1418849"/>
+      <w:bookmarkStart w:id="11" w:name="_Toc1503791"/>
       <w:r>
         <w:t>Lernziele</w:t>
       </w:r>
@@ -3098,7 +2971,7 @@
       <w:bookmarkStart w:id="12" w:name="_Toc430422364"/>
       <w:bookmarkStart w:id="13" w:name="_Toc430435987"/>
       <w:bookmarkStart w:id="14" w:name="_Toc431304095"/>
-      <w:bookmarkStart w:id="15" w:name="_Toc1418850"/>
+      <w:bookmarkStart w:id="15" w:name="_Toc1503792"/>
       <w:r>
         <w:t>Prüfungen</w:t>
       </w:r>
@@ -3117,7 +2990,7 @@
       <w:pPr>
         <w:pStyle w:val="Heading1"/>
       </w:pPr>
-      <w:bookmarkStart w:id="16" w:name="_Toc1418851"/>
+      <w:bookmarkStart w:id="16" w:name="_Toc1503793"/>
       <w:r>
         <w:lastRenderedPageBreak/>
         <w:t>Woche 1</w:t>
@@ -3128,7 +3001,7 @@
       <w:pPr>
         <w:pStyle w:val="Heading2"/>
       </w:pPr>
-      <w:bookmarkStart w:id="17" w:name="_Toc1418852"/>
+      <w:bookmarkStart w:id="17" w:name="_Toc1503794"/>
       <w:r>
         <w:t>Gliederung</w:t>
       </w:r>
@@ -3180,7 +3053,7 @@
       <w:pPr>
         <w:pStyle w:val="Heading2"/>
       </w:pPr>
-      <w:bookmarkStart w:id="18" w:name="_Toc1418853"/>
+      <w:bookmarkStart w:id="18" w:name="_Toc1503795"/>
       <w:r>
         <w:t>Information und Daten</w:t>
       </w:r>
@@ -3190,7 +3063,7 @@
       <w:pPr>
         <w:pStyle w:val="Heading3"/>
       </w:pPr>
-      <w:bookmarkStart w:id="19" w:name="_Toc1418854"/>
+      <w:bookmarkStart w:id="19" w:name="_Toc1503796"/>
       <w:r>
         <w:t>Information</w:t>
       </w:r>
@@ -3252,7 +3125,7 @@
       <w:pPr>
         <w:pStyle w:val="Heading3"/>
       </w:pPr>
-      <w:bookmarkStart w:id="20" w:name="_Toc1418855"/>
+      <w:bookmarkStart w:id="20" w:name="_Toc1503797"/>
       <w:r>
         <w:lastRenderedPageBreak/>
         <w:t>Information in der Informatik</w:t>
@@ -3305,7 +3178,7 @@
       <w:pPr>
         <w:pStyle w:val="Heading3"/>
       </w:pPr>
-      <w:bookmarkStart w:id="21" w:name="_Toc1418856"/>
+      <w:bookmarkStart w:id="21" w:name="_Toc1503798"/>
       <w:r>
         <w:t>Schematisierung von Information</w:t>
       </w:r>
@@ -3422,7 +3295,7 @@
       <w:pPr>
         <w:pStyle w:val="Heading3"/>
       </w:pPr>
-      <w:bookmarkStart w:id="22" w:name="_Toc1418857"/>
+      <w:bookmarkStart w:id="22" w:name="_Toc1503799"/>
       <w:r>
         <w:t xml:space="preserve">Datum, Daten, </w:t>
       </w:r>
@@ -3479,7 +3352,7 @@
       <w:pPr>
         <w:pStyle w:val="Heading3"/>
       </w:pPr>
-      <w:bookmarkStart w:id="23" w:name="_Toc1418858"/>
+      <w:bookmarkStart w:id="23" w:name="_Toc1503800"/>
       <w:r>
         <w:lastRenderedPageBreak/>
         <w:t>Datenmodell</w:t>
@@ -3569,7 +3442,7 @@
       <w:pPr>
         <w:pStyle w:val="Heading3"/>
       </w:pPr>
-      <w:bookmarkStart w:id="24" w:name="_Toc1418859"/>
+      <w:bookmarkStart w:id="24" w:name="_Toc1503801"/>
       <w:r>
         <w:t>Beachten Sie aber</w:t>
       </w:r>
@@ -3631,7 +3504,7 @@
       <w:pPr>
         <w:pStyle w:val="Heading3"/>
       </w:pPr>
-      <w:bookmarkStart w:id="25" w:name="_Toc1418860"/>
+      <w:bookmarkStart w:id="25" w:name="_Toc1503802"/>
       <w:r>
         <w:lastRenderedPageBreak/>
         <w:t>Was ist eine Datenbank</w:t>
@@ -3742,10 +3615,7 @@
         </w:numPr>
       </w:pPr>
       <w:r>
-        <w:t>CRUD Create, Read, Update, - Zugriffs Schnittstelle</w:t>
-      </w:r>
-      <w:r>
-        <w:t xml:space="preserve"> Update, Delete</w:t>
+        <w:t>CRUD Create, Read, Update, - Zugriffs Schnittstelle Update, Delete</w:t>
       </w:r>
     </w:p>
     <w:p>
@@ -3858,22 +3728,12 @@
       <w:pPr>
         <w:pStyle w:val="Heading2"/>
       </w:pPr>
-      <w:bookmarkStart w:id="26" w:name="_Toc1418861"/>
+      <w:bookmarkStart w:id="26" w:name="_Toc1503803"/>
       <w:r>
         <w:lastRenderedPageBreak/>
         <w:t>Komponenten eines Informationssystems</w:t>
       </w:r>
       <w:bookmarkEnd w:id="26"/>
-    </w:p>
-    <w:p>
-      <w:pPr>
-        <w:pStyle w:val="Heading3"/>
-      </w:pPr>
-      <w:bookmarkStart w:id="27" w:name="_Toc1418862"/>
-      <w:r>
-        <w:t>Komponenten eines Informationssystems</w:t>
-      </w:r>
-      <w:bookmarkEnd w:id="27"/>
     </w:p>
     <w:p>
       <w:r>
@@ -3933,7 +3793,7 @@
       <w:pPr>
         <w:pStyle w:val="ListParagraph"/>
         <w:numPr>
-          <w:ilvl w:val="0"/>
+          <w:ilvl w:val="1"/>
           <w:numId w:val="5"/>
         </w:numPr>
       </w:pPr>
@@ -3945,7 +3805,7 @@
       <w:pPr>
         <w:pStyle w:val="ListParagraph"/>
         <w:numPr>
-          <w:ilvl w:val="0"/>
+          <w:ilvl w:val="1"/>
           <w:numId w:val="5"/>
         </w:numPr>
       </w:pPr>
@@ -3957,7 +3817,7 @@
       <w:pPr>
         <w:pStyle w:val="ListParagraph"/>
         <w:numPr>
-          <w:ilvl w:val="0"/>
+          <w:ilvl w:val="1"/>
           <w:numId w:val="5"/>
         </w:numPr>
       </w:pPr>
@@ -3969,7 +3829,7 @@
       <w:pPr>
         <w:pStyle w:val="ListParagraph"/>
         <w:numPr>
-          <w:ilvl w:val="0"/>
+          <w:ilvl w:val="1"/>
           <w:numId w:val="5"/>
         </w:numPr>
       </w:pPr>
@@ -4150,21 +4010,21 @@
       <w:pPr>
         <w:pStyle w:val="Heading2"/>
       </w:pPr>
-      <w:bookmarkStart w:id="28" w:name="_Toc1418863"/>
+      <w:bookmarkStart w:id="27" w:name="_Toc1503804"/>
       <w:r>
         <w:t>3 Schema Architektur</w:t>
       </w:r>
+      <w:bookmarkEnd w:id="27"/>
+    </w:p>
+    <w:p>
+      <w:pPr>
+        <w:pStyle w:val="Heading3"/>
+      </w:pPr>
+      <w:bookmarkStart w:id="28" w:name="_Toc1503805"/>
+      <w:r>
+        <w:t>3 Schema Architektur ANSI SPARC</w:t>
+      </w:r>
       <w:bookmarkEnd w:id="28"/>
-    </w:p>
-    <w:p>
-      <w:pPr>
-        <w:pStyle w:val="Heading3"/>
-      </w:pPr>
-      <w:bookmarkStart w:id="29" w:name="_Toc1418864"/>
-      <w:r>
-        <w:t>3 Schema Architektur ANSI SPARC</w:t>
-      </w:r>
-      <w:bookmarkEnd w:id="29"/>
     </w:p>
     <w:p>
       <w:r>
@@ -4222,12 +4082,12 @@
       <w:pPr>
         <w:pStyle w:val="Heading3"/>
       </w:pPr>
-      <w:bookmarkStart w:id="30" w:name="_Toc1418865"/>
+      <w:bookmarkStart w:id="29" w:name="_Toc1503806"/>
       <w:r>
         <w:lastRenderedPageBreak/>
         <w:t>Datenunabhängigkeit</w:t>
       </w:r>
-      <w:bookmarkEnd w:id="30"/>
+      <w:bookmarkEnd w:id="29"/>
     </w:p>
     <w:p>
       <w:r>
@@ -4349,22 +4209,15 @@
       <w:pPr>
         <w:pStyle w:val="Heading2"/>
       </w:pPr>
-      <w:bookmarkStart w:id="31" w:name="_Toc1418866"/>
+      <w:bookmarkStart w:id="30" w:name="_Toc1503807"/>
       <w:r>
         <w:lastRenderedPageBreak/>
         <w:t>Merkmale</w:t>
       </w:r>
-      <w:bookmarkEnd w:id="31"/>
-    </w:p>
-    <w:p>
-      <w:pPr>
-        <w:pStyle w:val="Heading3"/>
-      </w:pPr>
-      <w:bookmarkStart w:id="32" w:name="_Toc1418867"/>
-      <w:r>
-        <w:t>Funktionen und Dienste</w:t>
-      </w:r>
-      <w:bookmarkEnd w:id="32"/>
+      <w:r>
+        <w:t xml:space="preserve"> – Funktionen und Dienste</w:t>
+      </w:r>
+      <w:bookmarkEnd w:id="30"/>
     </w:p>
     <w:p>
       <w:r>
@@ -4586,21 +4439,21 @@
       <w:pPr>
         <w:pStyle w:val="Heading2"/>
       </w:pPr>
-      <w:bookmarkStart w:id="33" w:name="_Toc1418868"/>
+      <w:bookmarkStart w:id="31" w:name="_Toc1503808"/>
       <w:r>
         <w:t>Transaktionen</w:t>
       </w:r>
-      <w:bookmarkEnd w:id="33"/>
+      <w:bookmarkEnd w:id="31"/>
     </w:p>
     <w:p>
       <w:pPr>
         <w:pStyle w:val="Heading3"/>
       </w:pPr>
-      <w:bookmarkStart w:id="34" w:name="_Toc1418869"/>
+      <w:bookmarkStart w:id="32" w:name="_Toc1503809"/>
       <w:r>
         <w:t>Transaktionskonzept</w:t>
       </w:r>
-      <w:bookmarkEnd w:id="34"/>
+      <w:bookmarkEnd w:id="32"/>
     </w:p>
     <w:p>
       <w:r>
@@ -4648,12 +4501,12 @@
       <w:pPr>
         <w:pStyle w:val="Heading3"/>
       </w:pPr>
-      <w:bookmarkStart w:id="35" w:name="_Toc1418870"/>
+      <w:bookmarkStart w:id="33" w:name="_Toc1503810"/>
       <w:r>
         <w:lastRenderedPageBreak/>
         <w:t>Problem: Mehrfachnutzung</w:t>
       </w:r>
-      <w:bookmarkEnd w:id="35"/>
+      <w:bookmarkEnd w:id="33"/>
     </w:p>
     <w:p>
       <w:r>
@@ -4701,11 +4554,11 @@
       <w:pPr>
         <w:pStyle w:val="Heading3"/>
       </w:pPr>
-      <w:bookmarkStart w:id="36" w:name="_Toc1418871"/>
+      <w:bookmarkStart w:id="34" w:name="_Toc1503811"/>
       <w:r>
         <w:t>Problem: Recovery</w:t>
       </w:r>
-      <w:bookmarkEnd w:id="36"/>
+      <w:bookmarkEnd w:id="34"/>
     </w:p>
     <w:p>
       <w:r>
@@ -4753,12 +4606,12 @@
       <w:pPr>
         <w:pStyle w:val="Heading2"/>
       </w:pPr>
-      <w:bookmarkStart w:id="37" w:name="_Toc1418872"/>
+      <w:bookmarkStart w:id="35" w:name="_Toc1503812"/>
       <w:r>
         <w:lastRenderedPageBreak/>
         <w:t>Wichtige Personen</w:t>
       </w:r>
-      <w:bookmarkEnd w:id="37"/>
+      <w:bookmarkEnd w:id="35"/>
     </w:p>
     <w:p>
       <w:r>
@@ -4933,11 +4786,11 @@
       <w:pPr>
         <w:pStyle w:val="Heading2"/>
       </w:pPr>
-      <w:bookmarkStart w:id="38" w:name="_Toc1418873"/>
+      <w:bookmarkStart w:id="36" w:name="_Toc1503813"/>
       <w:r>
         <w:t>Historische Entwicklung</w:t>
       </w:r>
-      <w:bookmarkEnd w:id="38"/>
+      <w:bookmarkEnd w:id="36"/>
     </w:p>
     <w:p>
       <w:r>
@@ -5071,12 +4924,12 @@
       <w:pPr>
         <w:pStyle w:val="Heading1"/>
       </w:pPr>
-      <w:bookmarkStart w:id="39" w:name="_Toc1418874"/>
+      <w:bookmarkStart w:id="37" w:name="_Toc1503814"/>
       <w:r>
         <w:lastRenderedPageBreak/>
         <w:t>Woche 2</w:t>
       </w:r>
-      <w:bookmarkEnd w:id="39"/>
+      <w:bookmarkEnd w:id="37"/>
     </w:p>
     <w:p/>
     <w:sectPr>
@@ -5660,7 +5513,7 @@
         <w:rFonts w:ascii="Symbol" w:hAnsi="Symbol" w:hint="default"/>
       </w:rPr>
     </w:lvl>
-    <w:lvl w:ilvl="1" w:tplc="08070003" w:tentative="1">
+    <w:lvl w:ilvl="1" w:tplc="08070003">
       <w:start w:val="1"/>
       <w:numFmt w:val="bullet"/>
       <w:lvlText w:val="o"/>
@@ -7149,7 +7002,7 @@
 </file>
 
 <file path=customXml/itemProps2.xml><?xml version="1.0" encoding="utf-8"?>
-<ds:datastoreItem xmlns:ds="http://schemas.openxmlformats.org/officeDocument/2006/customXml" ds:itemID="{CFB993DF-7052-45C2-AD2F-3BC5D86CB13C}">
+<ds:datastoreItem xmlns:ds="http://schemas.openxmlformats.org/officeDocument/2006/customXml" ds:itemID="{18093DCF-BA78-43A2-8007-A0DB1475A063}">
   <ds:schemaRefs>
     <ds:schemaRef ds:uri="http://schemas.openxmlformats.org/officeDocument/2006/bibliography"/>
   </ds:schemaRefs>

</xml_diff>

<commit_message>
Add the weekly itsm, edbs, wodss, ddm and bwlc content
</commit_message>
<xml_diff>
--- a/Module/edbs/00_Moduldokumentation.docx
+++ b/Module/edbs/00_Moduldokumentation.docx
@@ -527,6 +527,8 @@
             <w:t>Inhalt</w:t>
           </w:r>
         </w:p>
+        <w:bookmarkStart w:id="0" w:name="_GoBack"/>
+        <w:bookmarkEnd w:id="0"/>
         <w:p>
           <w:pPr>
             <w:pStyle w:val="TOC1"/>
@@ -545,7 +547,7 @@
           <w:r>
             <w:fldChar w:fldCharType="separate"/>
           </w:r>
-          <w:hyperlink w:anchor="_Toc1503789" w:history="1">
+          <w:hyperlink w:anchor="_Toc2025914" w:history="1">
             <w:r>
               <w:rPr>
                 <w:rStyle w:val="Hyperlink"/>
@@ -587,226 +589,7 @@
                 <w:noProof/>
                 <w:webHidden/>
               </w:rPr>
-              <w:instrText xml:space="preserve"> PAGEREF _Toc1503789 \h </w:instrText>
-            </w:r>
-            <w:r>
-              <w:rPr>
-                <w:noProof/>
-                <w:webHidden/>
-              </w:rPr>
-            </w:r>
-            <w:r>
-              <w:rPr>
-                <w:noProof/>
-                <w:webHidden/>
-              </w:rPr>
-              <w:fldChar w:fldCharType="separate"/>
-            </w:r>
-            <w:r>
-              <w:rPr>
-                <w:noProof/>
-                <w:webHidden/>
-              </w:rPr>
-              <w:t>2</w:t>
-            </w:r>
-            <w:r>
-              <w:rPr>
-                <w:noProof/>
-                <w:webHidden/>
-              </w:rPr>
-              <w:fldChar w:fldCharType="end"/>
-            </w:r>
-          </w:hyperlink>
-        </w:p>
-        <w:bookmarkStart w:id="0" w:name="_GoBack"/>
-        <w:bookmarkEnd w:id="0"/>
-        <w:p>
-          <w:pPr>
-            <w:pStyle w:val="TOC2"/>
-            <w:tabs>
-              <w:tab w:val="left" w:pos="880"/>
-              <w:tab w:val="right" w:leader="dot" w:pos="9062"/>
-            </w:tabs>
-            <w:rPr>
-              <w:rFonts w:eastAsiaTheme="minorEastAsia"/>
-              <w:noProof/>
-              <w:lang w:eastAsia="de-CH"/>
-            </w:rPr>
-          </w:pPr>
-          <w:r>
-            <w:rPr>
-              <w:rStyle w:val="Hyperlink"/>
-              <w:noProof/>
-            </w:rPr>
-            <w:fldChar w:fldCharType="begin"/>
-          </w:r>
-          <w:r>
-            <w:rPr>
-              <w:rStyle w:val="Hyperlink"/>
-              <w:noProof/>
-            </w:rPr>
-            <w:instrText xml:space="preserve"> </w:instrText>
-          </w:r>
-          <w:r>
-            <w:rPr>
-              <w:noProof/>
-            </w:rPr>
-            <w:instrText>HYPERLINK \l "_Toc1503790"</w:instrText>
-          </w:r>
-          <w:r>
-            <w:rPr>
-              <w:rStyle w:val="Hyperlink"/>
-              <w:noProof/>
-            </w:rPr>
-            <w:instrText xml:space="preserve"> </w:instrText>
-          </w:r>
-          <w:r>
-            <w:rPr>
-              <w:rStyle w:val="Hyperlink"/>
-              <w:noProof/>
-            </w:rPr>
-          </w:r>
-          <w:r>
-            <w:rPr>
-              <w:rStyle w:val="Hyperlink"/>
-              <w:noProof/>
-            </w:rPr>
-            <w:fldChar w:fldCharType="separate"/>
-          </w:r>
-          <w:r>
-            <w:rPr>
-              <w:rStyle w:val="Hyperlink"/>
-              <w:noProof/>
-            </w:rPr>
-            <w:t>1.1</w:t>
-          </w:r>
-          <w:r>
-            <w:rPr>
-              <w:rFonts w:eastAsiaTheme="minorEastAsia"/>
-              <w:noProof/>
-              <w:lang w:eastAsia="de-CH"/>
-            </w:rPr>
-            <w:tab/>
-          </w:r>
-          <w:r>
-            <w:rPr>
-              <w:rStyle w:val="Hyperlink"/>
-              <w:noProof/>
-            </w:rPr>
-            <w:t>Einleitung</w:t>
-          </w:r>
-          <w:r>
-            <w:rPr>
-              <w:noProof/>
-              <w:webHidden/>
-            </w:rPr>
-            <w:tab/>
-          </w:r>
-          <w:r>
-            <w:rPr>
-              <w:noProof/>
-              <w:webHidden/>
-            </w:rPr>
-            <w:fldChar w:fldCharType="begin"/>
-          </w:r>
-          <w:r>
-            <w:rPr>
-              <w:noProof/>
-              <w:webHidden/>
-            </w:rPr>
-            <w:instrText xml:space="preserve"> PAGEREF _Toc1503790 \h </w:instrText>
-          </w:r>
-          <w:r>
-            <w:rPr>
-              <w:noProof/>
-              <w:webHidden/>
-            </w:rPr>
-          </w:r>
-          <w:r>
-            <w:rPr>
-              <w:noProof/>
-              <w:webHidden/>
-            </w:rPr>
-            <w:fldChar w:fldCharType="separate"/>
-          </w:r>
-          <w:r>
-            <w:rPr>
-              <w:noProof/>
-              <w:webHidden/>
-            </w:rPr>
-            <w:t>2</w:t>
-          </w:r>
-          <w:r>
-            <w:rPr>
-              <w:noProof/>
-              <w:webHidden/>
-            </w:rPr>
-            <w:fldChar w:fldCharType="end"/>
-          </w:r>
-          <w:r>
-            <w:rPr>
-              <w:rStyle w:val="Hyperlink"/>
-              <w:noProof/>
-            </w:rPr>
-            <w:fldChar w:fldCharType="end"/>
-          </w:r>
-        </w:p>
-        <w:p>
-          <w:pPr>
-            <w:pStyle w:val="TOC2"/>
-            <w:tabs>
-              <w:tab w:val="left" w:pos="880"/>
-              <w:tab w:val="right" w:leader="dot" w:pos="9062"/>
-            </w:tabs>
-            <w:rPr>
-              <w:rFonts w:eastAsiaTheme="minorEastAsia"/>
-              <w:noProof/>
-              <w:lang w:eastAsia="de-CH"/>
-            </w:rPr>
-          </w:pPr>
-          <w:hyperlink w:anchor="_Toc1503791" w:history="1">
-            <w:r>
-              <w:rPr>
-                <w:rStyle w:val="Hyperlink"/>
-                <w:noProof/>
-              </w:rPr>
-              <w:t>1.2</w:t>
-            </w:r>
-            <w:r>
-              <w:rPr>
-                <w:rFonts w:eastAsiaTheme="minorEastAsia"/>
-                <w:noProof/>
-                <w:lang w:eastAsia="de-CH"/>
-              </w:rPr>
-              <w:tab/>
-            </w:r>
-            <w:r>
-              <w:rPr>
-                <w:rStyle w:val="Hyperlink"/>
-                <w:noProof/>
-              </w:rPr>
-              <w:t>Lernziele</w:t>
-            </w:r>
-            <w:r>
-              <w:rPr>
-                <w:noProof/>
-                <w:webHidden/>
-              </w:rPr>
-              <w:tab/>
-            </w:r>
-            <w:r>
-              <w:rPr>
-                <w:noProof/>
-                <w:webHidden/>
-              </w:rPr>
-              <w:fldChar w:fldCharType="begin"/>
-            </w:r>
-            <w:r>
-              <w:rPr>
-                <w:noProof/>
-                <w:webHidden/>
-              </w:rPr>
-              <w:instrText xml:space="preserve"> PAGEREF _Toc1503791 \h </w:instrText>
+              <w:instrText xml:space="preserve"> PAGEREF _Toc2025914 \h </w:instrText>
             </w:r>
             <w:r>
               <w:rPr>
@@ -850,13 +633,13 @@
               <w:lang w:eastAsia="de-CH"/>
             </w:rPr>
           </w:pPr>
-          <w:hyperlink w:anchor="_Toc1503792" w:history="1">
+          <w:hyperlink w:anchor="_Toc2025915" w:history="1">
             <w:r>
               <w:rPr>
                 <w:rStyle w:val="Hyperlink"/>
                 <w:noProof/>
               </w:rPr>
-              <w:t>1.3</w:t>
+              <w:t>1.1</w:t>
             </w:r>
             <w:r>
               <w:rPr>
@@ -871,7 +654,7 @@
                 <w:rStyle w:val="Hyperlink"/>
                 <w:noProof/>
               </w:rPr>
-              <w:t>Prüfungen</w:t>
+              <w:t>Einleitung</w:t>
             </w:r>
             <w:r>
               <w:rPr>
@@ -892,7 +675,7 @@
                 <w:noProof/>
                 <w:webHidden/>
               </w:rPr>
-              <w:instrText xml:space="preserve"> PAGEREF _Toc1503792 \h </w:instrText>
+              <w:instrText xml:space="preserve"> PAGEREF _Toc2025915 \h </w:instrText>
             </w:r>
             <w:r>
               <w:rPr>
@@ -913,88 +696,6 @@
                 <w:webHidden/>
               </w:rPr>
               <w:t>2</w:t>
-            </w:r>
-            <w:r>
-              <w:rPr>
-                <w:noProof/>
-                <w:webHidden/>
-              </w:rPr>
-              <w:fldChar w:fldCharType="end"/>
-            </w:r>
-          </w:hyperlink>
-        </w:p>
-        <w:p>
-          <w:pPr>
-            <w:pStyle w:val="TOC1"/>
-            <w:rPr>
-              <w:rFonts w:eastAsiaTheme="minorEastAsia"/>
-              <w:noProof/>
-              <w:lang w:eastAsia="de-CH"/>
-            </w:rPr>
-          </w:pPr>
-          <w:hyperlink w:anchor="_Toc1503793" w:history="1">
-            <w:r>
-              <w:rPr>
-                <w:rStyle w:val="Hyperlink"/>
-                <w:noProof/>
-              </w:rPr>
-              <w:t>2</w:t>
-            </w:r>
-            <w:r>
-              <w:rPr>
-                <w:rFonts w:eastAsiaTheme="minorEastAsia"/>
-                <w:noProof/>
-                <w:lang w:eastAsia="de-CH"/>
-              </w:rPr>
-              <w:tab/>
-            </w:r>
-            <w:r>
-              <w:rPr>
-                <w:rStyle w:val="Hyperlink"/>
-                <w:noProof/>
-              </w:rPr>
-              <w:t>Woche 1</w:t>
-            </w:r>
-            <w:r>
-              <w:rPr>
-                <w:noProof/>
-                <w:webHidden/>
-              </w:rPr>
-              <w:tab/>
-            </w:r>
-            <w:r>
-              <w:rPr>
-                <w:noProof/>
-                <w:webHidden/>
-              </w:rPr>
-              <w:fldChar w:fldCharType="begin"/>
-            </w:r>
-            <w:r>
-              <w:rPr>
-                <w:noProof/>
-                <w:webHidden/>
-              </w:rPr>
-              <w:instrText xml:space="preserve"> PAGEREF _Toc1503793 \h </w:instrText>
-            </w:r>
-            <w:r>
-              <w:rPr>
-                <w:noProof/>
-                <w:webHidden/>
-              </w:rPr>
-            </w:r>
-            <w:r>
-              <w:rPr>
-                <w:noProof/>
-                <w:webHidden/>
-              </w:rPr>
-              <w:fldChar w:fldCharType="separate"/>
-            </w:r>
-            <w:r>
-              <w:rPr>
-                <w:noProof/>
-                <w:webHidden/>
-              </w:rPr>
-              <w:t>3</w:t>
             </w:r>
             <w:r>
               <w:rPr>
@@ -1018,13 +719,13 @@
               <w:lang w:eastAsia="de-CH"/>
             </w:rPr>
           </w:pPr>
-          <w:hyperlink w:anchor="_Toc1503794" w:history="1">
+          <w:hyperlink w:anchor="_Toc2025916" w:history="1">
             <w:r>
               <w:rPr>
                 <w:rStyle w:val="Hyperlink"/>
                 <w:noProof/>
               </w:rPr>
-              <w:t>2.1</w:t>
+              <w:t>1.2</w:t>
             </w:r>
             <w:r>
               <w:rPr>
@@ -1039,7 +740,7 @@
                 <w:rStyle w:val="Hyperlink"/>
                 <w:noProof/>
               </w:rPr>
-              <w:t>Gliederung</w:t>
+              <w:t>Lernziele</w:t>
             </w:r>
             <w:r>
               <w:rPr>
@@ -1060,7 +761,7 @@
                 <w:noProof/>
                 <w:webHidden/>
               </w:rPr>
-              <w:instrText xml:space="preserve"> PAGEREF _Toc1503794 \h </w:instrText>
+              <w:instrText xml:space="preserve"> PAGEREF _Toc2025916 \h </w:instrText>
             </w:r>
             <w:r>
               <w:rPr>
@@ -1080,7 +781,7 @@
                 <w:noProof/>
                 <w:webHidden/>
               </w:rPr>
-              <w:t>3</w:t>
+              <w:t>2</w:t>
             </w:r>
             <w:r>
               <w:rPr>
@@ -1104,12 +805,266 @@
               <w:lang w:eastAsia="de-CH"/>
             </w:rPr>
           </w:pPr>
-          <w:hyperlink w:anchor="_Toc1503795" w:history="1">
+          <w:hyperlink w:anchor="_Toc2025917" w:history="1">
             <w:r>
               <w:rPr>
                 <w:rStyle w:val="Hyperlink"/>
                 <w:noProof/>
               </w:rPr>
+              <w:t>1.3</w:t>
+            </w:r>
+            <w:r>
+              <w:rPr>
+                <w:rFonts w:eastAsiaTheme="minorEastAsia"/>
+                <w:noProof/>
+                <w:lang w:eastAsia="de-CH"/>
+              </w:rPr>
+              <w:tab/>
+            </w:r>
+            <w:r>
+              <w:rPr>
+                <w:rStyle w:val="Hyperlink"/>
+                <w:noProof/>
+              </w:rPr>
+              <w:t>Prüfungen</w:t>
+            </w:r>
+            <w:r>
+              <w:rPr>
+                <w:noProof/>
+                <w:webHidden/>
+              </w:rPr>
+              <w:tab/>
+            </w:r>
+            <w:r>
+              <w:rPr>
+                <w:noProof/>
+                <w:webHidden/>
+              </w:rPr>
+              <w:fldChar w:fldCharType="begin"/>
+            </w:r>
+            <w:r>
+              <w:rPr>
+                <w:noProof/>
+                <w:webHidden/>
+              </w:rPr>
+              <w:instrText xml:space="preserve"> PAGEREF _Toc2025917 \h </w:instrText>
+            </w:r>
+            <w:r>
+              <w:rPr>
+                <w:noProof/>
+                <w:webHidden/>
+              </w:rPr>
+            </w:r>
+            <w:r>
+              <w:rPr>
+                <w:noProof/>
+                <w:webHidden/>
+              </w:rPr>
+              <w:fldChar w:fldCharType="separate"/>
+            </w:r>
+            <w:r>
+              <w:rPr>
+                <w:noProof/>
+                <w:webHidden/>
+              </w:rPr>
+              <w:t>2</w:t>
+            </w:r>
+            <w:r>
+              <w:rPr>
+                <w:noProof/>
+                <w:webHidden/>
+              </w:rPr>
+              <w:fldChar w:fldCharType="end"/>
+            </w:r>
+          </w:hyperlink>
+        </w:p>
+        <w:p>
+          <w:pPr>
+            <w:pStyle w:val="TOC1"/>
+            <w:rPr>
+              <w:rFonts w:eastAsiaTheme="minorEastAsia"/>
+              <w:noProof/>
+              <w:lang w:eastAsia="de-CH"/>
+            </w:rPr>
+          </w:pPr>
+          <w:hyperlink w:anchor="_Toc2025918" w:history="1">
+            <w:r>
+              <w:rPr>
+                <w:rStyle w:val="Hyperlink"/>
+                <w:noProof/>
+              </w:rPr>
+              <w:t>2</w:t>
+            </w:r>
+            <w:r>
+              <w:rPr>
+                <w:rFonts w:eastAsiaTheme="minorEastAsia"/>
+                <w:noProof/>
+                <w:lang w:eastAsia="de-CH"/>
+              </w:rPr>
+              <w:tab/>
+            </w:r>
+            <w:r>
+              <w:rPr>
+                <w:rStyle w:val="Hyperlink"/>
+                <w:noProof/>
+              </w:rPr>
+              <w:t>Woche 1</w:t>
+            </w:r>
+            <w:r>
+              <w:rPr>
+                <w:noProof/>
+                <w:webHidden/>
+              </w:rPr>
+              <w:tab/>
+            </w:r>
+            <w:r>
+              <w:rPr>
+                <w:noProof/>
+                <w:webHidden/>
+              </w:rPr>
+              <w:fldChar w:fldCharType="begin"/>
+            </w:r>
+            <w:r>
+              <w:rPr>
+                <w:noProof/>
+                <w:webHidden/>
+              </w:rPr>
+              <w:instrText xml:space="preserve"> PAGEREF _Toc2025918 \h </w:instrText>
+            </w:r>
+            <w:r>
+              <w:rPr>
+                <w:noProof/>
+                <w:webHidden/>
+              </w:rPr>
+            </w:r>
+            <w:r>
+              <w:rPr>
+                <w:noProof/>
+                <w:webHidden/>
+              </w:rPr>
+              <w:fldChar w:fldCharType="separate"/>
+            </w:r>
+            <w:r>
+              <w:rPr>
+                <w:noProof/>
+                <w:webHidden/>
+              </w:rPr>
+              <w:t>3</w:t>
+            </w:r>
+            <w:r>
+              <w:rPr>
+                <w:noProof/>
+                <w:webHidden/>
+              </w:rPr>
+              <w:fldChar w:fldCharType="end"/>
+            </w:r>
+          </w:hyperlink>
+        </w:p>
+        <w:p>
+          <w:pPr>
+            <w:pStyle w:val="TOC2"/>
+            <w:tabs>
+              <w:tab w:val="left" w:pos="880"/>
+              <w:tab w:val="right" w:leader="dot" w:pos="9062"/>
+            </w:tabs>
+            <w:rPr>
+              <w:rFonts w:eastAsiaTheme="minorEastAsia"/>
+              <w:noProof/>
+              <w:lang w:eastAsia="de-CH"/>
+            </w:rPr>
+          </w:pPr>
+          <w:hyperlink w:anchor="_Toc2025919" w:history="1">
+            <w:r>
+              <w:rPr>
+                <w:rStyle w:val="Hyperlink"/>
+                <w:noProof/>
+              </w:rPr>
+              <w:t>2.1</w:t>
+            </w:r>
+            <w:r>
+              <w:rPr>
+                <w:rFonts w:eastAsiaTheme="minorEastAsia"/>
+                <w:noProof/>
+                <w:lang w:eastAsia="de-CH"/>
+              </w:rPr>
+              <w:tab/>
+            </w:r>
+            <w:r>
+              <w:rPr>
+                <w:rStyle w:val="Hyperlink"/>
+                <w:noProof/>
+              </w:rPr>
+              <w:t>Gliederung</w:t>
+            </w:r>
+            <w:r>
+              <w:rPr>
+                <w:noProof/>
+                <w:webHidden/>
+              </w:rPr>
+              <w:tab/>
+            </w:r>
+            <w:r>
+              <w:rPr>
+                <w:noProof/>
+                <w:webHidden/>
+              </w:rPr>
+              <w:fldChar w:fldCharType="begin"/>
+            </w:r>
+            <w:r>
+              <w:rPr>
+                <w:noProof/>
+                <w:webHidden/>
+              </w:rPr>
+              <w:instrText xml:space="preserve"> PAGEREF _Toc2025919 \h </w:instrText>
+            </w:r>
+            <w:r>
+              <w:rPr>
+                <w:noProof/>
+                <w:webHidden/>
+              </w:rPr>
+            </w:r>
+            <w:r>
+              <w:rPr>
+                <w:noProof/>
+                <w:webHidden/>
+              </w:rPr>
+              <w:fldChar w:fldCharType="separate"/>
+            </w:r>
+            <w:r>
+              <w:rPr>
+                <w:noProof/>
+                <w:webHidden/>
+              </w:rPr>
+              <w:t>3</w:t>
+            </w:r>
+            <w:r>
+              <w:rPr>
+                <w:noProof/>
+                <w:webHidden/>
+              </w:rPr>
+              <w:fldChar w:fldCharType="end"/>
+            </w:r>
+          </w:hyperlink>
+        </w:p>
+        <w:p>
+          <w:pPr>
+            <w:pStyle w:val="TOC2"/>
+            <w:tabs>
+              <w:tab w:val="left" w:pos="880"/>
+              <w:tab w:val="right" w:leader="dot" w:pos="9062"/>
+            </w:tabs>
+            <w:rPr>
+              <w:rFonts w:eastAsiaTheme="minorEastAsia"/>
+              <w:noProof/>
+              <w:lang w:eastAsia="de-CH"/>
+            </w:rPr>
+          </w:pPr>
+          <w:hyperlink w:anchor="_Toc2025920" w:history="1">
+            <w:r>
+              <w:rPr>
+                <w:rStyle w:val="Hyperlink"/>
+                <w:noProof/>
+              </w:rPr>
               <w:t>2.2</w:t>
             </w:r>
             <w:r>
@@ -1146,7 +1101,7 @@
                 <w:noProof/>
                 <w:webHidden/>
               </w:rPr>
-              <w:instrText xml:space="preserve"> PAGEREF _Toc1503795 \h </w:instrText>
+              <w:instrText xml:space="preserve"> PAGEREF _Toc2025920 \h </w:instrText>
             </w:r>
             <w:r>
               <w:rPr>
@@ -1190,7 +1145,7 @@
               <w:lang w:eastAsia="de-CH"/>
             </w:rPr>
           </w:pPr>
-          <w:hyperlink w:anchor="_Toc1503796" w:history="1">
+          <w:hyperlink w:anchor="_Toc2025921" w:history="1">
             <w:r>
               <w:rPr>
                 <w:rStyle w:val="Hyperlink"/>
@@ -1232,7 +1187,7 @@
                 <w:noProof/>
                 <w:webHidden/>
               </w:rPr>
-              <w:instrText xml:space="preserve"> PAGEREF _Toc1503796 \h </w:instrText>
+              <w:instrText xml:space="preserve"> PAGEREF _Toc2025921 \h </w:instrText>
             </w:r>
             <w:r>
               <w:rPr>
@@ -1276,7 +1231,7 @@
               <w:lang w:eastAsia="de-CH"/>
             </w:rPr>
           </w:pPr>
-          <w:hyperlink w:anchor="_Toc1503797" w:history="1">
+          <w:hyperlink w:anchor="_Toc2025922" w:history="1">
             <w:r>
               <w:rPr>
                 <w:rStyle w:val="Hyperlink"/>
@@ -1318,7 +1273,7 @@
                 <w:noProof/>
                 <w:webHidden/>
               </w:rPr>
-              <w:instrText xml:space="preserve"> PAGEREF _Toc1503797 \h </w:instrText>
+              <w:instrText xml:space="preserve"> PAGEREF _Toc2025922 \h </w:instrText>
             </w:r>
             <w:r>
               <w:rPr>
@@ -1362,7 +1317,7 @@
               <w:lang w:eastAsia="de-CH"/>
             </w:rPr>
           </w:pPr>
-          <w:hyperlink w:anchor="_Toc1503798" w:history="1">
+          <w:hyperlink w:anchor="_Toc2025923" w:history="1">
             <w:r>
               <w:rPr>
                 <w:rStyle w:val="Hyperlink"/>
@@ -1404,7 +1359,7 @@
                 <w:noProof/>
                 <w:webHidden/>
               </w:rPr>
-              <w:instrText xml:space="preserve"> PAGEREF _Toc1503798 \h </w:instrText>
+              <w:instrText xml:space="preserve"> PAGEREF _Toc2025923 \h </w:instrText>
             </w:r>
             <w:r>
               <w:rPr>
@@ -1448,7 +1403,7 @@
               <w:lang w:eastAsia="de-CH"/>
             </w:rPr>
           </w:pPr>
-          <w:hyperlink w:anchor="_Toc1503799" w:history="1">
+          <w:hyperlink w:anchor="_Toc2025924" w:history="1">
             <w:r>
               <w:rPr>
                 <w:rStyle w:val="Hyperlink"/>
@@ -1490,7 +1445,7 @@
                 <w:noProof/>
                 <w:webHidden/>
               </w:rPr>
-              <w:instrText xml:space="preserve"> PAGEREF _Toc1503799 \h </w:instrText>
+              <w:instrText xml:space="preserve"> PAGEREF _Toc2025924 \h </w:instrText>
             </w:r>
             <w:r>
               <w:rPr>
@@ -1534,7 +1489,7 @@
               <w:lang w:eastAsia="de-CH"/>
             </w:rPr>
           </w:pPr>
-          <w:hyperlink w:anchor="_Toc1503800" w:history="1">
+          <w:hyperlink w:anchor="_Toc2025925" w:history="1">
             <w:r>
               <w:rPr>
                 <w:rStyle w:val="Hyperlink"/>
@@ -1576,7 +1531,7 @@
                 <w:noProof/>
                 <w:webHidden/>
               </w:rPr>
-              <w:instrText xml:space="preserve"> PAGEREF _Toc1503800 \h </w:instrText>
+              <w:instrText xml:space="preserve"> PAGEREF _Toc2025925 \h </w:instrText>
             </w:r>
             <w:r>
               <w:rPr>
@@ -1620,7 +1575,7 @@
               <w:lang w:eastAsia="de-CH"/>
             </w:rPr>
           </w:pPr>
-          <w:hyperlink w:anchor="_Toc1503801" w:history="1">
+          <w:hyperlink w:anchor="_Toc2025926" w:history="1">
             <w:r>
               <w:rPr>
                 <w:rStyle w:val="Hyperlink"/>
@@ -1662,7 +1617,7 @@
                 <w:noProof/>
                 <w:webHidden/>
               </w:rPr>
-              <w:instrText xml:space="preserve"> PAGEREF _Toc1503801 \h </w:instrText>
+              <w:instrText xml:space="preserve"> PAGEREF _Toc2025926 \h </w:instrText>
             </w:r>
             <w:r>
               <w:rPr>
@@ -1706,7 +1661,7 @@
               <w:lang w:eastAsia="de-CH"/>
             </w:rPr>
           </w:pPr>
-          <w:hyperlink w:anchor="_Toc1503802" w:history="1">
+          <w:hyperlink w:anchor="_Toc2025927" w:history="1">
             <w:r>
               <w:rPr>
                 <w:rStyle w:val="Hyperlink"/>
@@ -1748,7 +1703,7 @@
                 <w:noProof/>
                 <w:webHidden/>
               </w:rPr>
-              <w:instrText xml:space="preserve"> PAGEREF _Toc1503802 \h </w:instrText>
+              <w:instrText xml:space="preserve"> PAGEREF _Toc2025927 \h </w:instrText>
             </w:r>
             <w:r>
               <w:rPr>
@@ -1792,7 +1747,7 @@
               <w:lang w:eastAsia="de-CH"/>
             </w:rPr>
           </w:pPr>
-          <w:hyperlink w:anchor="_Toc1503803" w:history="1">
+          <w:hyperlink w:anchor="_Toc2025928" w:history="1">
             <w:r>
               <w:rPr>
                 <w:rStyle w:val="Hyperlink"/>
@@ -1834,7 +1789,7 @@
                 <w:noProof/>
                 <w:webHidden/>
               </w:rPr>
-              <w:instrText xml:space="preserve"> PAGEREF _Toc1503803 \h </w:instrText>
+              <w:instrText xml:space="preserve"> PAGEREF _Toc2025928 \h </w:instrText>
             </w:r>
             <w:r>
               <w:rPr>
@@ -1878,7 +1833,7 @@
               <w:lang w:eastAsia="de-CH"/>
             </w:rPr>
           </w:pPr>
-          <w:hyperlink w:anchor="_Toc1503804" w:history="1">
+          <w:hyperlink w:anchor="_Toc2025929" w:history="1">
             <w:r>
               <w:rPr>
                 <w:rStyle w:val="Hyperlink"/>
@@ -1920,7 +1875,7 @@
                 <w:noProof/>
                 <w:webHidden/>
               </w:rPr>
-              <w:instrText xml:space="preserve"> PAGEREF _Toc1503804 \h </w:instrText>
+              <w:instrText xml:space="preserve"> PAGEREF _Toc2025929 \h </w:instrText>
             </w:r>
             <w:r>
               <w:rPr>
@@ -1964,7 +1919,7 @@
               <w:lang w:eastAsia="de-CH"/>
             </w:rPr>
           </w:pPr>
-          <w:hyperlink w:anchor="_Toc1503805" w:history="1">
+          <w:hyperlink w:anchor="_Toc2025930" w:history="1">
             <w:r>
               <w:rPr>
                 <w:rStyle w:val="Hyperlink"/>
@@ -2006,7 +1961,7 @@
                 <w:noProof/>
                 <w:webHidden/>
               </w:rPr>
-              <w:instrText xml:space="preserve"> PAGEREF _Toc1503805 \h </w:instrText>
+              <w:instrText xml:space="preserve"> PAGEREF _Toc2025930 \h </w:instrText>
             </w:r>
             <w:r>
               <w:rPr>
@@ -2050,7 +2005,7 @@
               <w:lang w:eastAsia="de-CH"/>
             </w:rPr>
           </w:pPr>
-          <w:hyperlink w:anchor="_Toc1503806" w:history="1">
+          <w:hyperlink w:anchor="_Toc2025931" w:history="1">
             <w:r>
               <w:rPr>
                 <w:rStyle w:val="Hyperlink"/>
@@ -2092,7 +2047,7 @@
                 <w:noProof/>
                 <w:webHidden/>
               </w:rPr>
-              <w:instrText xml:space="preserve"> PAGEREF _Toc1503806 \h </w:instrText>
+              <w:instrText xml:space="preserve"> PAGEREF _Toc2025931 \h </w:instrText>
             </w:r>
             <w:r>
               <w:rPr>
@@ -2136,7 +2091,7 @@
               <w:lang w:eastAsia="de-CH"/>
             </w:rPr>
           </w:pPr>
-          <w:hyperlink w:anchor="_Toc1503807" w:history="1">
+          <w:hyperlink w:anchor="_Toc2025932" w:history="1">
             <w:r>
               <w:rPr>
                 <w:rStyle w:val="Hyperlink"/>
@@ -2178,7 +2133,7 @@
                 <w:noProof/>
                 <w:webHidden/>
               </w:rPr>
-              <w:instrText xml:space="preserve"> PAGEREF _Toc1503807 \h </w:instrText>
+              <w:instrText xml:space="preserve"> PAGEREF _Toc2025932 \h </w:instrText>
             </w:r>
             <w:r>
               <w:rPr>
@@ -2222,7 +2177,7 @@
               <w:lang w:eastAsia="de-CH"/>
             </w:rPr>
           </w:pPr>
-          <w:hyperlink w:anchor="_Toc1503808" w:history="1">
+          <w:hyperlink w:anchor="_Toc2025933" w:history="1">
             <w:r>
               <w:rPr>
                 <w:rStyle w:val="Hyperlink"/>
@@ -2264,7 +2219,7 @@
                 <w:noProof/>
                 <w:webHidden/>
               </w:rPr>
-              <w:instrText xml:space="preserve"> PAGEREF _Toc1503808 \h </w:instrText>
+              <w:instrText xml:space="preserve"> PAGEREF _Toc2025933 \h </w:instrText>
             </w:r>
             <w:r>
               <w:rPr>
@@ -2308,7 +2263,7 @@
               <w:lang w:eastAsia="de-CH"/>
             </w:rPr>
           </w:pPr>
-          <w:hyperlink w:anchor="_Toc1503809" w:history="1">
+          <w:hyperlink w:anchor="_Toc2025934" w:history="1">
             <w:r>
               <w:rPr>
                 <w:rStyle w:val="Hyperlink"/>
@@ -2350,7 +2305,7 @@
                 <w:noProof/>
                 <w:webHidden/>
               </w:rPr>
-              <w:instrText xml:space="preserve"> PAGEREF _Toc1503809 \h </w:instrText>
+              <w:instrText xml:space="preserve"> PAGEREF _Toc2025934 \h </w:instrText>
             </w:r>
             <w:r>
               <w:rPr>
@@ -2394,7 +2349,7 @@
               <w:lang w:eastAsia="de-CH"/>
             </w:rPr>
           </w:pPr>
-          <w:hyperlink w:anchor="_Toc1503810" w:history="1">
+          <w:hyperlink w:anchor="_Toc2025935" w:history="1">
             <w:r>
               <w:rPr>
                 <w:rStyle w:val="Hyperlink"/>
@@ -2436,7 +2391,7 @@
                 <w:noProof/>
                 <w:webHidden/>
               </w:rPr>
-              <w:instrText xml:space="preserve"> PAGEREF _Toc1503810 \h </w:instrText>
+              <w:instrText xml:space="preserve"> PAGEREF _Toc2025935 \h </w:instrText>
             </w:r>
             <w:r>
               <w:rPr>
@@ -2480,7 +2435,7 @@
               <w:lang w:eastAsia="de-CH"/>
             </w:rPr>
           </w:pPr>
-          <w:hyperlink w:anchor="_Toc1503811" w:history="1">
+          <w:hyperlink w:anchor="_Toc2025936" w:history="1">
             <w:r>
               <w:rPr>
                 <w:rStyle w:val="Hyperlink"/>
@@ -2522,7 +2477,7 @@
                 <w:noProof/>
                 <w:webHidden/>
               </w:rPr>
-              <w:instrText xml:space="preserve"> PAGEREF _Toc1503811 \h </w:instrText>
+              <w:instrText xml:space="preserve"> PAGEREF _Toc2025936 \h </w:instrText>
             </w:r>
             <w:r>
               <w:rPr>
@@ -2566,7 +2521,7 @@
               <w:lang w:eastAsia="de-CH"/>
             </w:rPr>
           </w:pPr>
-          <w:hyperlink w:anchor="_Toc1503812" w:history="1">
+          <w:hyperlink w:anchor="_Toc2025937" w:history="1">
             <w:r>
               <w:rPr>
                 <w:rStyle w:val="Hyperlink"/>
@@ -2608,7 +2563,7 @@
                 <w:noProof/>
                 <w:webHidden/>
               </w:rPr>
-              <w:instrText xml:space="preserve"> PAGEREF _Toc1503812 \h </w:instrText>
+              <w:instrText xml:space="preserve"> PAGEREF _Toc2025937 \h </w:instrText>
             </w:r>
             <w:r>
               <w:rPr>
@@ -2652,7 +2607,7 @@
               <w:lang w:eastAsia="de-CH"/>
             </w:rPr>
           </w:pPr>
-          <w:hyperlink w:anchor="_Toc1503813" w:history="1">
+          <w:hyperlink w:anchor="_Toc2025938" w:history="1">
             <w:r>
               <w:rPr>
                 <w:rStyle w:val="Hyperlink"/>
@@ -2694,7 +2649,7 @@
                 <w:noProof/>
                 <w:webHidden/>
               </w:rPr>
-              <w:instrText xml:space="preserve"> PAGEREF _Toc1503813 \h </w:instrText>
+              <w:instrText xml:space="preserve"> PAGEREF _Toc2025938 \h </w:instrText>
             </w:r>
             <w:r>
               <w:rPr>
@@ -2734,7 +2689,7 @@
               <w:lang w:eastAsia="de-CH"/>
             </w:rPr>
           </w:pPr>
-          <w:hyperlink w:anchor="_Toc1503814" w:history="1">
+          <w:hyperlink w:anchor="_Toc2025939" w:history="1">
             <w:r>
               <w:rPr>
                 <w:rStyle w:val="Hyperlink"/>
@@ -2776,7 +2731,7 @@
                 <w:noProof/>
                 <w:webHidden/>
               </w:rPr>
-              <w:instrText xml:space="preserve"> PAGEREF _Toc1503814 \h </w:instrText>
+              <w:instrText xml:space="preserve"> PAGEREF _Toc2025939 \h </w:instrText>
             </w:r>
             <w:r>
               <w:rPr>
@@ -2797,6 +2752,88 @@
                 <w:webHidden/>
               </w:rPr>
               <w:t>16</w:t>
+            </w:r>
+            <w:r>
+              <w:rPr>
+                <w:noProof/>
+                <w:webHidden/>
+              </w:rPr>
+              <w:fldChar w:fldCharType="end"/>
+            </w:r>
+          </w:hyperlink>
+        </w:p>
+        <w:p>
+          <w:pPr>
+            <w:pStyle w:val="TOC1"/>
+            <w:rPr>
+              <w:rFonts w:eastAsiaTheme="minorEastAsia"/>
+              <w:noProof/>
+              <w:lang w:eastAsia="de-CH"/>
+            </w:rPr>
+          </w:pPr>
+          <w:hyperlink w:anchor="_Toc2025940" w:history="1">
+            <w:r>
+              <w:rPr>
+                <w:rStyle w:val="Hyperlink"/>
+                <w:noProof/>
+              </w:rPr>
+              <w:t>4</w:t>
+            </w:r>
+            <w:r>
+              <w:rPr>
+                <w:rFonts w:eastAsiaTheme="minorEastAsia"/>
+                <w:noProof/>
+                <w:lang w:eastAsia="de-CH"/>
+              </w:rPr>
+              <w:tab/>
+            </w:r>
+            <w:r>
+              <w:rPr>
+                <w:rStyle w:val="Hyperlink"/>
+                <w:noProof/>
+              </w:rPr>
+              <w:t>Woche 3</w:t>
+            </w:r>
+            <w:r>
+              <w:rPr>
+                <w:noProof/>
+                <w:webHidden/>
+              </w:rPr>
+              <w:tab/>
+            </w:r>
+            <w:r>
+              <w:rPr>
+                <w:noProof/>
+                <w:webHidden/>
+              </w:rPr>
+              <w:fldChar w:fldCharType="begin"/>
+            </w:r>
+            <w:r>
+              <w:rPr>
+                <w:noProof/>
+                <w:webHidden/>
+              </w:rPr>
+              <w:instrText xml:space="preserve"> PAGEREF _Toc2025940 \h </w:instrText>
+            </w:r>
+            <w:r>
+              <w:rPr>
+                <w:noProof/>
+                <w:webHidden/>
+              </w:rPr>
+            </w:r>
+            <w:r>
+              <w:rPr>
+                <w:noProof/>
+                <w:webHidden/>
+              </w:rPr>
+              <w:fldChar w:fldCharType="separate"/>
+            </w:r>
+            <w:r>
+              <w:rPr>
+                <w:noProof/>
+                <w:webHidden/>
+              </w:rPr>
+              <w:t>17</w:t>
             </w:r>
             <w:r>
               <w:rPr>
@@ -2833,7 +2870,7 @@
       </w:pPr>
       <w:bookmarkStart w:id="1" w:name="_Toc430435984"/>
       <w:bookmarkStart w:id="2" w:name="_Toc431304092"/>
-      <w:bookmarkStart w:id="3" w:name="_Toc1503789"/>
+      <w:bookmarkStart w:id="3" w:name="_Toc2025914"/>
       <w:r>
         <w:lastRenderedPageBreak/>
         <w:t>Einleitung</w:t>
@@ -2849,7 +2886,7 @@
       <w:bookmarkStart w:id="4" w:name="_Toc430422362"/>
       <w:bookmarkStart w:id="5" w:name="_Toc430435985"/>
       <w:bookmarkStart w:id="6" w:name="_Toc431304093"/>
-      <w:bookmarkStart w:id="7" w:name="_Toc1503790"/>
+      <w:bookmarkStart w:id="7" w:name="_Toc2025915"/>
       <w:r>
         <w:t>Einleitung</w:t>
       </w:r>
@@ -2878,7 +2915,7 @@
       <w:bookmarkStart w:id="8" w:name="_Toc430422363"/>
       <w:bookmarkStart w:id="9" w:name="_Toc430435986"/>
       <w:bookmarkStart w:id="10" w:name="_Toc431304094"/>
-      <w:bookmarkStart w:id="11" w:name="_Toc1503791"/>
+      <w:bookmarkStart w:id="11" w:name="_Toc2025916"/>
       <w:r>
         <w:t>Lernziele</w:t>
       </w:r>
@@ -2971,7 +3008,7 @@
       <w:bookmarkStart w:id="12" w:name="_Toc430422364"/>
       <w:bookmarkStart w:id="13" w:name="_Toc430435987"/>
       <w:bookmarkStart w:id="14" w:name="_Toc431304095"/>
-      <w:bookmarkStart w:id="15" w:name="_Toc1503792"/>
+      <w:bookmarkStart w:id="15" w:name="_Toc2025917"/>
       <w:r>
         <w:t>Prüfungen</w:t>
       </w:r>
@@ -2990,7 +3027,7 @@
       <w:pPr>
         <w:pStyle w:val="Heading1"/>
       </w:pPr>
-      <w:bookmarkStart w:id="16" w:name="_Toc1503793"/>
+      <w:bookmarkStart w:id="16" w:name="_Toc2025918"/>
       <w:r>
         <w:lastRenderedPageBreak/>
         <w:t>Woche 1</w:t>
@@ -3001,7 +3038,7 @@
       <w:pPr>
         <w:pStyle w:val="Heading2"/>
       </w:pPr>
-      <w:bookmarkStart w:id="17" w:name="_Toc1503794"/>
+      <w:bookmarkStart w:id="17" w:name="_Toc2025919"/>
       <w:r>
         <w:t>Gliederung</w:t>
       </w:r>
@@ -3053,7 +3090,7 @@
       <w:pPr>
         <w:pStyle w:val="Heading2"/>
       </w:pPr>
-      <w:bookmarkStart w:id="18" w:name="_Toc1503795"/>
+      <w:bookmarkStart w:id="18" w:name="_Toc2025920"/>
       <w:r>
         <w:t>Information und Daten</w:t>
       </w:r>
@@ -3063,7 +3100,7 @@
       <w:pPr>
         <w:pStyle w:val="Heading3"/>
       </w:pPr>
-      <w:bookmarkStart w:id="19" w:name="_Toc1503796"/>
+      <w:bookmarkStart w:id="19" w:name="_Toc2025921"/>
       <w:r>
         <w:t>Information</w:t>
       </w:r>
@@ -3125,7 +3162,7 @@
       <w:pPr>
         <w:pStyle w:val="Heading3"/>
       </w:pPr>
-      <w:bookmarkStart w:id="20" w:name="_Toc1503797"/>
+      <w:bookmarkStart w:id="20" w:name="_Toc2025922"/>
       <w:r>
         <w:lastRenderedPageBreak/>
         <w:t>Information in der Informatik</w:t>
@@ -3178,7 +3215,7 @@
       <w:pPr>
         <w:pStyle w:val="Heading3"/>
       </w:pPr>
-      <w:bookmarkStart w:id="21" w:name="_Toc1503798"/>
+      <w:bookmarkStart w:id="21" w:name="_Toc2025923"/>
       <w:r>
         <w:t>Schematisierung von Information</w:t>
       </w:r>
@@ -3295,7 +3332,7 @@
       <w:pPr>
         <w:pStyle w:val="Heading3"/>
       </w:pPr>
-      <w:bookmarkStart w:id="22" w:name="_Toc1503799"/>
+      <w:bookmarkStart w:id="22" w:name="_Toc2025924"/>
       <w:r>
         <w:t xml:space="preserve">Datum, Daten, </w:t>
       </w:r>
@@ -3352,7 +3389,7 @@
       <w:pPr>
         <w:pStyle w:val="Heading3"/>
       </w:pPr>
-      <w:bookmarkStart w:id="23" w:name="_Toc1503800"/>
+      <w:bookmarkStart w:id="23" w:name="_Toc2025925"/>
       <w:r>
         <w:lastRenderedPageBreak/>
         <w:t>Datenmodell</w:t>
@@ -3442,7 +3479,7 @@
       <w:pPr>
         <w:pStyle w:val="Heading3"/>
       </w:pPr>
-      <w:bookmarkStart w:id="24" w:name="_Toc1503801"/>
+      <w:bookmarkStart w:id="24" w:name="_Toc2025926"/>
       <w:r>
         <w:t>Beachten Sie aber</w:t>
       </w:r>
@@ -3504,7 +3541,7 @@
       <w:pPr>
         <w:pStyle w:val="Heading3"/>
       </w:pPr>
-      <w:bookmarkStart w:id="25" w:name="_Toc1503802"/>
+      <w:bookmarkStart w:id="25" w:name="_Toc2025927"/>
       <w:r>
         <w:lastRenderedPageBreak/>
         <w:t>Was ist eine Datenbank</w:t>
@@ -3728,7 +3765,7 @@
       <w:pPr>
         <w:pStyle w:val="Heading2"/>
       </w:pPr>
-      <w:bookmarkStart w:id="26" w:name="_Toc1503803"/>
+      <w:bookmarkStart w:id="26" w:name="_Toc2025928"/>
       <w:r>
         <w:lastRenderedPageBreak/>
         <w:t>Komponenten eines Informationssystems</w:t>
@@ -4010,7 +4047,7 @@
       <w:pPr>
         <w:pStyle w:val="Heading2"/>
       </w:pPr>
-      <w:bookmarkStart w:id="27" w:name="_Toc1503804"/>
+      <w:bookmarkStart w:id="27" w:name="_Toc2025929"/>
       <w:r>
         <w:t>3 Schema Architektur</w:t>
       </w:r>
@@ -4020,7 +4057,7 @@
       <w:pPr>
         <w:pStyle w:val="Heading3"/>
       </w:pPr>
-      <w:bookmarkStart w:id="28" w:name="_Toc1503805"/>
+      <w:bookmarkStart w:id="28" w:name="_Toc2025930"/>
       <w:r>
         <w:t>3 Schema Architektur ANSI SPARC</w:t>
       </w:r>
@@ -4082,7 +4119,7 @@
       <w:pPr>
         <w:pStyle w:val="Heading3"/>
       </w:pPr>
-      <w:bookmarkStart w:id="29" w:name="_Toc1503806"/>
+      <w:bookmarkStart w:id="29" w:name="_Toc2025931"/>
       <w:r>
         <w:lastRenderedPageBreak/>
         <w:t>Datenunabhängigkeit</w:t>
@@ -4209,7 +4246,7 @@
       <w:pPr>
         <w:pStyle w:val="Heading2"/>
       </w:pPr>
-      <w:bookmarkStart w:id="30" w:name="_Toc1503807"/>
+      <w:bookmarkStart w:id="30" w:name="_Toc2025932"/>
       <w:r>
         <w:lastRenderedPageBreak/>
         <w:t>Merkmale</w:t>
@@ -4439,7 +4476,7 @@
       <w:pPr>
         <w:pStyle w:val="Heading2"/>
       </w:pPr>
-      <w:bookmarkStart w:id="31" w:name="_Toc1503808"/>
+      <w:bookmarkStart w:id="31" w:name="_Toc2025933"/>
       <w:r>
         <w:t>Transaktionen</w:t>
       </w:r>
@@ -4449,7 +4486,7 @@
       <w:pPr>
         <w:pStyle w:val="Heading3"/>
       </w:pPr>
-      <w:bookmarkStart w:id="32" w:name="_Toc1503809"/>
+      <w:bookmarkStart w:id="32" w:name="_Toc2025934"/>
       <w:r>
         <w:t>Transaktionskonzept</w:t>
       </w:r>
@@ -4501,7 +4538,7 @@
       <w:pPr>
         <w:pStyle w:val="Heading3"/>
       </w:pPr>
-      <w:bookmarkStart w:id="33" w:name="_Toc1503810"/>
+      <w:bookmarkStart w:id="33" w:name="_Toc2025935"/>
       <w:r>
         <w:lastRenderedPageBreak/>
         <w:t>Problem: Mehrfachnutzung</w:t>
@@ -4554,7 +4591,7 @@
       <w:pPr>
         <w:pStyle w:val="Heading3"/>
       </w:pPr>
-      <w:bookmarkStart w:id="34" w:name="_Toc1503811"/>
+      <w:bookmarkStart w:id="34" w:name="_Toc2025936"/>
       <w:r>
         <w:t>Problem: Recovery</w:t>
       </w:r>
@@ -4606,7 +4643,7 @@
       <w:pPr>
         <w:pStyle w:val="Heading2"/>
       </w:pPr>
-      <w:bookmarkStart w:id="35" w:name="_Toc1503812"/>
+      <w:bookmarkStart w:id="35" w:name="_Toc2025937"/>
       <w:r>
         <w:lastRenderedPageBreak/>
         <w:t>Wichtige Personen</w:t>
@@ -4786,7 +4823,7 @@
       <w:pPr>
         <w:pStyle w:val="Heading2"/>
       </w:pPr>
-      <w:bookmarkStart w:id="36" w:name="_Toc1503813"/>
+      <w:bookmarkStart w:id="36" w:name="_Toc2025938"/>
       <w:r>
         <w:t>Historische Entwicklung</w:t>
       </w:r>
@@ -4924,12 +4961,37 @@
       <w:pPr>
         <w:pStyle w:val="Heading1"/>
       </w:pPr>
-      <w:bookmarkStart w:id="37" w:name="_Toc1503814"/>
+      <w:bookmarkStart w:id="37" w:name="_Toc2025939"/>
       <w:r>
         <w:lastRenderedPageBreak/>
         <w:t>Woche 2</w:t>
       </w:r>
       <w:bookmarkEnd w:id="37"/>
+    </w:p>
+    <w:p>
+      <w:r>
+        <w:t xml:space="preserve">In Woche 2 wurde die Präsentation aus Woche 1 abgeschlossen und die Konzepte von Entitäten samt Attributen und </w:t>
+      </w:r>
+      <w:proofErr w:type="spellStart"/>
+      <w:r>
+        <w:t>Relationships</w:t>
+      </w:r>
+      <w:proofErr w:type="spellEnd"/>
+      <w:r>
+        <w:t xml:space="preserve"> erklärt.</w:t>
+      </w:r>
+    </w:p>
+    <w:p/>
+    <w:p>
+      <w:pPr>
+        <w:pStyle w:val="Heading1"/>
+      </w:pPr>
+      <w:bookmarkStart w:id="38" w:name="_Toc2025940"/>
+      <w:r>
+        <w:lastRenderedPageBreak/>
+        <w:t>Woche 3</w:t>
+      </w:r>
+      <w:bookmarkEnd w:id="38"/>
     </w:p>
     <w:p/>
     <w:sectPr>
@@ -7002,7 +7064,7 @@
 </file>
 
 <file path=customXml/itemProps2.xml><?xml version="1.0" encoding="utf-8"?>
-<ds:datastoreItem xmlns:ds="http://schemas.openxmlformats.org/officeDocument/2006/customXml" ds:itemID="{18093DCF-BA78-43A2-8007-A0DB1475A063}">
+<ds:datastoreItem xmlns:ds="http://schemas.openxmlformats.org/officeDocument/2006/customXml" ds:itemID="{33F4B702-712E-446B-B1B2-6C31C15E177E}">
   <ds:schemaRefs>
     <ds:schemaRef ds:uri="http://schemas.openxmlformats.org/officeDocument/2006/bibliography"/>
   </ds:schemaRefs>

</xml_diff>